<commit_message>
add img for test, renamed subsections
</commit_message>
<xml_diff>
--- a/Transactions-template-and-instructions-on-how-to-create-your-article-formatted (4).docx
+++ b/Transactions-template-and-instructions-on-how-to-create-your-article-formatted (4).docx
@@ -288,7 +288,27 @@
           <w:sz w:val="18"/>
           <w:szCs w:val="18"/>
         </w:rPr>
-        <w:t xml:space="preserve"> should be written in uppercase and lowercase letters, not all uppercase. Avoid writing long formulas with subscripts in the title; short formulas that identify the elements are fine (e.g., "Nd–Fe–B"). Do not write “(Invited)” in the title. Full names of authors are preferred in the author field but are not required. Put a space between authors’ initials. ORCIDs can be provided here as well. In the title, </w:t>
+        <w:t xml:space="preserve"> should be written in uppercase and lowercase letters, not all uppercase. Avoid writing long formulas with subscripts in the title; short formulas that identify the elements are fine (e.g., "Nd–Fe–B"). Do not write “(Invited)” in the title. Full names of authors are preferred in the author field but are not required. Put </w:t>
+      </w:r>
+      <w:proofErr w:type="gramStart"/>
+      <w:r>
+        <w:rPr>
+          <w:b/>
+          <w:color w:val="000000"/>
+          <w:sz w:val="18"/>
+          <w:szCs w:val="18"/>
+        </w:rPr>
+        <w:t>a space</w:t>
+      </w:r>
+      <w:proofErr w:type="gramEnd"/>
+      <w:r>
+        <w:rPr>
+          <w:b/>
+          <w:color w:val="000000"/>
+          <w:sz w:val="18"/>
+          <w:szCs w:val="18"/>
+        </w:rPr>
+        <w:t xml:space="preserve"> between authors’ initials. ORCIDs can be provided here as well. In the title, </w:t>
       </w:r>
       <w:r>
         <w:rPr>
@@ -296,7 +316,25 @@
           <w:sz w:val="18"/>
           <w:szCs w:val="18"/>
         </w:rPr>
-        <w:t xml:space="preserve">all variables should appear lightface italic; numbers and units will remain bold. Abstracts must be a single paragraph. In order for an Abstract to be effective when displayed in IEEE </w:t>
+        <w:t xml:space="preserve">all variables should appear lightface italic; numbers and units will remain bold. Abstracts must be a single paragraph. </w:t>
+      </w:r>
+      <w:proofErr w:type="gramStart"/>
+      <w:r>
+        <w:rPr>
+          <w:b/>
+          <w:sz w:val="18"/>
+          <w:szCs w:val="18"/>
+        </w:rPr>
+        <w:t>In order for</w:t>
+      </w:r>
+      <w:proofErr w:type="gramEnd"/>
+      <w:r>
+        <w:rPr>
+          <w:b/>
+          <w:sz w:val="18"/>
+          <w:szCs w:val="18"/>
+        </w:rPr>
+        <w:t xml:space="preserve"> an Abstract to be effective when displayed in IEEE </w:t>
       </w:r>
       <w:r>
         <w:rPr>
@@ -645,21 +683,7 @@
             <w:color w:val="0000FF"/>
             <w:u w:val="single"/>
           </w:rPr>
-          <w:t>https://www.overleaf.com/blog/278-how-to-use-overleaf-with-ieee-collabratec-your-quick-g</w:t>
-        </w:r>
-        <w:r>
-          <w:rPr>
-            <w:color w:val="0000FF"/>
-            <w:u w:val="single"/>
-          </w:rPr>
-          <w:t>u</w:t>
-        </w:r>
-        <w:r>
-          <w:rPr>
-            <w:color w:val="0000FF"/>
-            <w:u w:val="single"/>
-          </w:rPr>
-          <w:t>ide-to-getting-started#.</w:t>
+          <w:t>https://www.overleaf.com/blog/278-how-to-use-overleaf-with-ieee-collabratec-your-quick-guide-to-getting-started#.</w:t>
         </w:r>
       </w:hyperlink>
       <w:hyperlink r:id="rId13">
@@ -1031,7 +1055,7 @@
         <w:t xml:space="preserve">II. </w:t>
       </w:r>
       <w:r>
-        <w:t>Guidelines For Manuscript Preparation</w:t>
+        <w:t>Related Work</w:t>
       </w:r>
     </w:p>
     <w:p>
@@ -1504,14 +1528,7 @@
         <w:t xml:space="preserve">III. </w:t>
       </w:r>
       <w:r>
-        <w:t>M</w:t>
-      </w:r>
-      <w:r>
-        <w:rPr>
-          <w:sz w:val="16"/>
-          <w:szCs w:val="16"/>
-        </w:rPr>
-        <w:t>ATH</w:t>
+        <w:t>Method</w:t>
       </w:r>
     </w:p>
     <w:p>
@@ -1886,7 +1903,7 @@
         <w:t xml:space="preserve">A. </w:t>
       </w:r>
       <w:r>
-        <w:t>Equations</w:t>
+        <w:t>System architecture</w:t>
       </w:r>
     </w:p>
     <w:p>
@@ -1910,7 +1927,78 @@
         <w:t>Number</w:t>
       </w:r>
       <w:r>
-        <w:t xml:space="preserve"> equations consecutively with equation numbers in parentheses flush with the right margin of the column, as in (1). First use the equation editor to create the equation. Then </w:t>
+        <w:t xml:space="preserve"> equations consecutively with equation numbers in parentheses flush with the right margin of the column, as in (1). First use the equation editor to create the equation. </w:t>
+      </w:r>
+    </w:p>
+    <w:p>
+      <w:pPr>
+        <w:widowControl w:val="0"/>
+        <w:pBdr>
+          <w:top w:val="nil"/>
+          <w:left w:val="nil"/>
+          <w:bottom w:val="nil"/>
+          <w:right w:val="nil"/>
+          <w:between w:val="nil"/>
+        </w:pBdr>
+        <w:spacing w:line="252" w:lineRule="auto"/>
+        <w:ind w:firstLine="202"/>
+        <w:jc w:val="both"/>
+      </w:pPr>
+      <w:r>
+        <w:rPr>
+          <w:noProof/>
+        </w:rPr>
+        <w:drawing>
+          <wp:inline distT="0" distB="0" distL="0" distR="0" wp14:anchorId="3CE27459" wp14:editId="4F5F9E45">
+            <wp:extent cx="3063240" cy="3063240"/>
+            <wp:effectExtent l="0" t="0" r="3810" b="3810"/>
+            <wp:docPr id="823539542" name="Grafik 1" descr="Ein Bild, das Text, Kreis, Screenshot, Schrift enthält.&#10;&#10;KI-generierte Inhalte können fehlerhaft sein."/>
+            <wp:cNvGraphicFramePr>
+              <a:graphicFrameLocks xmlns:a="http://schemas.openxmlformats.org/drawingml/2006/main" noChangeAspect="1"/>
+            </wp:cNvGraphicFramePr>
+            <a:graphic xmlns:a="http://schemas.openxmlformats.org/drawingml/2006/main">
+              <a:graphicData uri="http://schemas.openxmlformats.org/drawingml/2006/picture">
+                <pic:pic xmlns:pic="http://schemas.openxmlformats.org/drawingml/2006/picture">
+                  <pic:nvPicPr>
+                    <pic:cNvPr id="823539542" name="Grafik 1" descr="Ein Bild, das Text, Kreis, Screenshot, Schrift enthält.&#10;&#10;KI-generierte Inhalte können fehlerhaft sein."/>
+                    <pic:cNvPicPr>
+                      <a:picLocks noChangeAspect="1" noChangeArrowheads="1"/>
+                    </pic:cNvPicPr>
+                  </pic:nvPicPr>
+                  <pic:blipFill>
+                    <a:blip r:embed="rId22">
+                      <a:extLst>
+                        <a:ext uri="{28A0092B-C50C-407E-A947-70E740481C1C}">
+                          <a14:useLocalDpi xmlns:a14="http://schemas.microsoft.com/office/drawing/2010/main" val="0"/>
+                        </a:ext>
+                      </a:extLst>
+                    </a:blip>
+                    <a:srcRect/>
+                    <a:stretch>
+                      <a:fillRect/>
+                    </a:stretch>
+                  </pic:blipFill>
+                  <pic:spPr bwMode="auto">
+                    <a:xfrm>
+                      <a:off x="0" y="0"/>
+                      <a:ext cx="3063240" cy="3063240"/>
+                    </a:xfrm>
+                    <a:prstGeom prst="rect">
+                      <a:avLst/>
+                    </a:prstGeom>
+                    <a:noFill/>
+                    <a:ln>
+                      <a:noFill/>
+                    </a:ln>
+                  </pic:spPr>
+                </pic:pic>
+              </a:graphicData>
+            </a:graphic>
+          </wp:inline>
+        </w:drawing>
+      </w:r>
+      <w:r>
+        <w:t xml:space="preserve">Then </w:t>
       </w:r>
       <w:r>
         <w:t xml:space="preserve">select </w:t>
@@ -2120,6 +2208,7 @@
         </w:numPr>
       </w:pPr>
       <w:r>
+        <w:lastRenderedPageBreak/>
         <w:t>B. Algorithms</w:t>
       </w:r>
     </w:p>
@@ -2160,7 +2249,7 @@
           <w:noProof/>
         </w:rPr>
         <w:drawing>
-          <wp:inline distT="0" distB="0" distL="0" distR="0" wp14:anchorId="02982399" wp14:editId="76D0C54B">
+          <wp:inline distT="0" distB="0" distL="0" distR="0" wp14:anchorId="02982399" wp14:editId="1290D0AD">
             <wp:extent cx="3063240" cy="1956714"/>
             <wp:effectExtent l="0" t="0" r="3810" b="5715"/>
             <wp:docPr id="13" name="Picture 13" descr="Z:\Indesign Projects\005 Series\03 OA Word templates\Work\TJ\Work\Fig3.tif"/>
@@ -2177,7 +2266,7 @@
                     </pic:cNvPicPr>
                   </pic:nvPicPr>
                   <pic:blipFill>
-                    <a:blip r:embed="rId22" cstate="print">
+                    <a:blip r:embed="rId23" cstate="print">
                       <a:extLst>
                         <a:ext uri="{28A0092B-C50C-407E-A947-70E740481C1C}">
                           <a14:useLocalDpi xmlns:a14="http://schemas.microsoft.com/office/drawing/2010/main" val="0"/>
@@ -2214,7 +2303,6 @@
         <w:pStyle w:val="berschrift1"/>
       </w:pPr>
       <w:r>
-        <w:lastRenderedPageBreak/>
         <w:t xml:space="preserve">IV. </w:t>
       </w:r>
       <w:r>
@@ -2271,21 +2359,12 @@
       <w:r>
         <w:br/>
       </w:r>
-      <w:proofErr w:type="spellStart"/>
-      <w:r>
-        <w:rPr>
-          <w:rFonts w:ascii="Times" w:eastAsia="Times" w:hAnsi="Times" w:cs="Times"/>
-          <w:color w:val="000000"/>
-        </w:rPr>
-        <w:t>Figures</w:t>
-      </w:r>
-      <w:proofErr w:type="spellEnd"/>
-      <w:r>
-        <w:rPr>
-          <w:rFonts w:ascii="Times" w:eastAsia="Times" w:hAnsi="Times" w:cs="Times"/>
-          <w:color w:val="000000"/>
-        </w:rPr>
-        <w:t xml:space="preserve"> that are meant to appear in color, or shades of black/gray. Such figures may include photographs, </w:t>
+      <w:r>
+        <w:rPr>
+          <w:rFonts w:ascii="Times" w:eastAsia="Times" w:hAnsi="Times" w:cs="Times"/>
+          <w:color w:val="000000"/>
+        </w:rPr>
+        <w:t xml:space="preserve">Figures that are meant to appear in color, or shades of black/gray. Such figures may include photographs, </w:t>
       </w:r>
       <w:r>
         <w:rPr>
@@ -2511,7 +2590,13 @@
         <w:rPr>
           <w:spacing w:val="-3"/>
         </w:rPr>
-        <w:t>size them and adjust the resolution settings. If you created your source files in one of the following programs you will be able to submit the graphics without converting to a PS, EPS, TIFF, PDF, or PNG file: Microsoft Word, Microsoft PowerPoint, or Microsoft Excel. Though it is not required, it is strongly recommended that these files be saved in PDF format rather than DOC, XLS, or PPT. Doing so will protect your figures from common font and arrow stroke issues that occur when working on the files across multiple platforms. When submitting your final files, your graphics should all be submitted individually in one of these formats along with the manuscript.</w:t>
+        <w:t xml:space="preserve">size them and adjust the resolution settings. If you created your source files in one of the following programs you will be able to submit the graphics without converting to a PS, EPS, TIFF, PDF, or PNG file: Microsoft Word, Microsoft PowerPoint, or Microsoft Excel. Though it is not required, it is strongly recommended that these files be saved in PDF format rather than </w:t>
+      </w:r>
+      <w:r>
+        <w:rPr>
+          <w:spacing w:val="-3"/>
+        </w:rPr>
+        <w:t>DOC, XLS, or PPT. Doing so will protect your figures from common font and arrow stroke issues that occur when working on the files across multiple platforms. When submitting your final files, your graphics should all be submitted individually in one of these formats along with the manuscript.</w:t>
       </w:r>
     </w:p>
     <w:p>
@@ -3031,6 +3116,7 @@
         <w:jc w:val="both"/>
       </w:pPr>
       <w:r>
+        <w:lastRenderedPageBreak/>
         <w:t>A safe option when finalizing your figures is to strip out the fonts before you save the files, creating “outline” type. This converts fonts to artwork which will appear uniformly on any screen.</w:t>
       </w:r>
     </w:p>
@@ -3136,7 +3222,7 @@
           <w:noProof/>
           <w:color w:val="000000"/>
         </w:rPr>
-        <w:object w:dxaOrig="100" w:dyaOrig="130" w14:anchorId="087C3C3F">
+        <w:pict w14:anchorId="087C3C3F">
           <v:shapetype id="_x0000_t75" coordsize="21600,21600" o:spt="75" o:preferrelative="t" path="m@4@5l@4@11@9@11@9@5xe" filled="f" stroked="f">
             <v:stroke joinstyle="miter"/>
             <v:formulas>
@@ -3156,11 +3242,10 @@
             <v:path o:extrusionok="f" gradientshapeok="t" o:connecttype="rect"/>
             <o:lock v:ext="edit" aspectratio="t"/>
           </v:shapetype>
-          <v:shape id="_x0000_i1025" type="#_x0000_t75" alt="" style="width:6pt;height:6pt;mso-width-percent:0;mso-height-percent:0;mso-width-percent:0;mso-height-percent:0" o:ole="" fillcolor="window">
-            <v:imagedata r:id="rId23" o:title=""/>
+          <v:shape id="_x0000_i1025" type="#_x0000_t75" alt="" style="width:6.1pt;height:6.1pt;mso-width-percent:0;mso-height-percent:0;mso-width-percent:0;mso-height-percent:0" fillcolor="window">
+            <v:imagedata r:id="rId24" o:title=""/>
           </v:shape>
-          <o:OLEObject Type="Embed" ShapeID="_x0000_i1025" DrawAspect="Content" ObjectID="_1821366141" r:id="rId24"/>
-        </w:object>
+        </w:pict>
       </w:r>
       <w:r>
         <w:rPr>
@@ -3225,7 +3310,6 @@
         <w:rPr>
           <w:spacing w:val="-3"/>
         </w:rPr>
-        <w:lastRenderedPageBreak/>
         <w:t>means</w:t>
       </w:r>
       <w:r>
@@ -3461,7 +3545,14 @@
           <w:rFonts w:ascii="Times" w:eastAsia="Times" w:hAnsi="Times" w:cs="Times"/>
           <w:color w:val="000000"/>
         </w:rPr>
-        <w:t xml:space="preserve">In most journals, figures and tables may alternatively be printed in color if an author chooses to do so. Please note that this service comes at an extra expense to the author. If you intend to have print color graphics, </w:t>
+        <w:t xml:space="preserve">In most journals, figures and tables may alternatively be printed in color if an author chooses to do so. Please note that this service comes at an extra expense to the author. If you intend </w:t>
+      </w:r>
+      <w:r>
+        <w:rPr>
+          <w:rFonts w:ascii="Times" w:eastAsia="Times" w:hAnsi="Times" w:cs="Times"/>
+          <w:color w:val="000000"/>
+        </w:rPr>
+        <w:t xml:space="preserve">to have print color graphics, </w:t>
       </w:r>
       <w:r>
         <w:rPr>
@@ -3624,13 +3715,7 @@
         <w:rPr>
           <w:color w:val="000000"/>
         </w:rPr>
-        <w:t xml:space="preserve">References need not be cited in text. When they are, they appear on the line, in square brackets, inside the punctuation. Multiple references are each numbered with separate brackets. When citing a section in a book, please give the relevant page </w:t>
-      </w:r>
-      <w:r>
-        <w:rPr>
-          <w:color w:val="000000"/>
-        </w:rPr>
-        <w:t xml:space="preserve">numbers. In text, refer simply to the reference number. Do not use “Ref.” or “reference” except at the beginning of a sentence: “Reference [3] shows </w:t>
+        <w:t xml:space="preserve">References need not be cited in text. When they are, they appear on the line, in square brackets, inside the punctuation. Multiple references are each numbered with separate brackets. When citing a section in a book, please give the relevant page numbers. In text, refer simply to the reference number. Do not use “Ref.” or “reference” except at the beginning of a sentence: “Reference [3] shows </w:t>
       </w:r>
       <w:proofErr w:type="gramStart"/>
       <w:r>
@@ -3932,7 +4017,14 @@
         <w:rPr>
           <w:color w:val="000000"/>
         </w:rPr>
-        <w:t>Number footnotes separately in superscripts (Insert | Footnote).</w:t>
+        <w:t xml:space="preserve">Number footnotes separately in superscripts (Insert | </w:t>
+      </w:r>
+      <w:r>
+        <w:rPr>
+          <w:color w:val="000000"/>
+        </w:rPr>
+        <w:lastRenderedPageBreak/>
+        <w:t>Footnote).</w:t>
       </w:r>
       <w:r>
         <w:rPr>
@@ -4064,7 +4156,6 @@
         <w:jc w:val="both"/>
       </w:pPr>
       <w:r>
-        <w:lastRenderedPageBreak/>
         <w:t>Along with other information, you will be asked to select the manuscript type from the journal’s pre-determined list of options</w:t>
       </w:r>
       <w:r>
@@ -4187,7 +4278,10 @@
         <w:jc w:val="both"/>
       </w:pPr>
       <w:r>
-        <w:t xml:space="preserve">When submitting your final files on a hybrid OA journal you will have the opportunity to designate your article as “open access” if you agree to pay the IEEE open access fee. Please select the appropriate choice. Immediately after you have submitted your final files through </w:t>
+        <w:t xml:space="preserve">When submitting your final files on a hybrid OA journal you will have the opportunity to designate your article as “open access” if you agree to pay the IEEE open access fee. Please select the appropriate choice. Immediately after you have </w:t>
+      </w:r>
+      <w:r>
+        <w:t xml:space="preserve">submitted your final files through </w:t>
       </w:r>
       <w:proofErr w:type="spellStart"/>
       <w:r>
@@ -4365,14 +4459,7 @@
           <w:color w:val="222222"/>
           <w:highlight w:val="white"/>
         </w:rPr>
-        <w:t xml:space="preserve">earn more about IEEE’s fundamental publishing guidelines and </w:t>
-      </w:r>
-      <w:r>
-        <w:rPr>
-          <w:color w:val="222222"/>
-          <w:highlight w:val="white"/>
-        </w:rPr>
-        <w:t>principles, submission and peer review policies, post-publication policies, and guidelines on advertising, accessibility, and data privacy.</w:t>
+        <w:t>earn more about IEEE’s fundamental publishing guidelines and principles, submission and peer review policies, post-publication policies, and guidelines on advertising, accessibility, and data privacy.</w:t>
       </w:r>
     </w:p>
     <w:p>
@@ -5084,6 +5171,7 @@
           <w:sz w:val="16"/>
           <w:szCs w:val="16"/>
         </w:rPr>
+        <w:lastRenderedPageBreak/>
         <w:t xml:space="preserve">H. V. Habi and H. Messer, "Recurrent neural network for rain estimation using commercial microwave links," </w:t>
       </w:r>
       <w:r>
@@ -5502,7 +5590,6 @@
           <w:sz w:val="16"/>
           <w:szCs w:val="16"/>
         </w:rPr>
-        <w:lastRenderedPageBreak/>
         <w:t>Transmission Systems for Communications</w:t>
       </w:r>
       <w:r>
@@ -7169,7 +7256,11 @@
         <w:t xml:space="preserve">) and all authors may include biographies if </w:t>
       </w:r>
       <w:r>
-        <w:t>the publication allows. Biographies are often not included in conference-related papers. Please check the Information for Authors to confirm</w:t>
+        <w:t xml:space="preserve">the publication allows. Biographies are often not included in conference-related papers. Please check the Information for Authors </w:t>
+      </w:r>
+      <w:r>
+        <w:lastRenderedPageBreak/>
+        <w:t>to confirm</w:t>
       </w:r>
       <w:r>
         <w:rPr>
@@ -7313,14 +7404,7 @@
         <w:rPr>
           <w:color w:val="000000"/>
         </w:rPr>
-        <w:t xml:space="preserve">, Ms. Hunter, Mx. Riley). List any memberships in professional </w:t>
-      </w:r>
-      <w:r>
-        <w:rPr>
-          <w:color w:val="000000"/>
-        </w:rPr>
-        <w:lastRenderedPageBreak/>
-        <w:t xml:space="preserve">societies other than the IEEE. Finally, list any awards and work for IEEE committees and publications. </w:t>
+        <w:t xml:space="preserve">, Ms. Hunter, Mx. Riley). List any memberships in professional societies other than the IEEE. Finally, list any awards and work for IEEE committees and publications. </w:t>
       </w:r>
     </w:p>
     <w:p>
@@ -9739,6 +9823,7 @@
   <w:style w:type="character" w:default="1" w:styleId="Absatz-Standardschriftart">
     <w:name w:val="Default Paragraph Font"/>
     <w:uiPriority w:val="1"/>
+    <w:semiHidden/>
     <w:unhideWhenUsed/>
   </w:style>
   <w:style w:type="table" w:default="1" w:styleId="NormaleTabelle">

</xml_diff>

<commit_message>
update abstract, added key points in related work
</commit_message>
<xml_diff>
--- a/Transactions-template-and-instructions-on-how-to-create-your-article-formatted (4).docx
+++ b/Transactions-template-and-instructions-on-how-to-create-your-article-formatted (4).docx
@@ -168,19 +168,11 @@
       <w:r>
         <w:rPr>
           <w:b/>
+          <w:color w:val="000000"/>
           <w:sz w:val="18"/>
           <w:szCs w:val="18"/>
         </w:rPr>
-        <w:t>This document provides a guide</w:t>
-      </w:r>
-      <w:r>
-        <w:rPr>
-          <w:b/>
-          <w:color w:val="000000"/>
-          <w:sz w:val="18"/>
-          <w:szCs w:val="18"/>
-        </w:rPr>
-        <w:t xml:space="preserve"> for preparing </w:t>
+        <w:t>[Society 5.0/6.0 here?]…</w:t>
       </w:r>
       <w:r>
         <w:rPr>
@@ -188,16 +180,7 @@
           <w:sz w:val="18"/>
           <w:szCs w:val="18"/>
         </w:rPr>
-        <w:t xml:space="preserve">articles </w:t>
-      </w:r>
-      <w:r>
-        <w:rPr>
-          <w:b/>
-          <w:color w:val="000000"/>
-          <w:sz w:val="18"/>
-          <w:szCs w:val="18"/>
-        </w:rPr>
-        <w:t>for IEEE Transactions</w:t>
+        <w:t xml:space="preserve">This </w:t>
       </w:r>
       <w:r>
         <w:rPr>
@@ -205,110 +188,7 @@
           <w:sz w:val="18"/>
           <w:szCs w:val="18"/>
         </w:rPr>
-        <w:t>,</w:t>
-      </w:r>
-      <w:r>
-        <w:rPr>
-          <w:b/>
-          <w:color w:val="000000"/>
-          <w:sz w:val="18"/>
-          <w:szCs w:val="18"/>
-        </w:rPr>
-        <w:t xml:space="preserve"> Journals, and Letters</w:t>
-      </w:r>
-      <w:r>
-        <w:rPr>
-          <w:b/>
-          <w:i/>
-          <w:color w:val="000000"/>
-          <w:sz w:val="18"/>
-          <w:szCs w:val="18"/>
-        </w:rPr>
-        <w:t>.</w:t>
-      </w:r>
-      <w:r>
-        <w:rPr>
-          <w:b/>
-          <w:color w:val="000000"/>
-          <w:sz w:val="18"/>
-          <w:szCs w:val="18"/>
-        </w:rPr>
-        <w:t xml:space="preserve"> Use this document as a template if you are using Microsoft </w:t>
-      </w:r>
-      <w:r>
-        <w:rPr>
-          <w:b/>
-          <w:i/>
-          <w:color w:val="000000"/>
-          <w:sz w:val="18"/>
-          <w:szCs w:val="18"/>
-        </w:rPr>
-        <w:t>Word</w:t>
-      </w:r>
-      <w:r>
-        <w:rPr>
-          <w:b/>
-          <w:color w:val="000000"/>
-          <w:sz w:val="18"/>
-          <w:szCs w:val="18"/>
-        </w:rPr>
-        <w:t xml:space="preserve">. Otherwise, use this as an instruction set. The electronic file of your </w:t>
-      </w:r>
-      <w:r>
-        <w:rPr>
-          <w:b/>
-          <w:color w:val="000000"/>
-          <w:sz w:val="18"/>
-          <w:szCs w:val="18"/>
-        </w:rPr>
-        <w:t>article</w:t>
-      </w:r>
-      <w:r>
-        <w:rPr>
-          <w:b/>
-          <w:color w:val="000000"/>
-          <w:sz w:val="18"/>
-          <w:szCs w:val="18"/>
-        </w:rPr>
-        <w:t xml:space="preserve"> will be formatted further at IEEE. </w:t>
-      </w:r>
-      <w:r>
-        <w:rPr>
-          <w:b/>
-          <w:color w:val="000000"/>
-          <w:sz w:val="18"/>
-          <w:szCs w:val="18"/>
-        </w:rPr>
-        <w:t>Titles</w:t>
-      </w:r>
-      <w:r>
-        <w:rPr>
-          <w:b/>
-          <w:color w:val="000000"/>
-          <w:sz w:val="18"/>
-          <w:szCs w:val="18"/>
-        </w:rPr>
-        <w:t xml:space="preserve"> should be written in uppercase and lowercase letters, not all uppercase. Avoid writing long formulas with subscripts in the title; short formulas that identify the elements are fine (e.g., "Nd–Fe–B"). Do not write “(Invited)” in the title. Full names of authors are preferred in the author field but are not required. Put </w:t>
-      </w:r>
-      <w:proofErr w:type="gramStart"/>
-      <w:r>
-        <w:rPr>
-          <w:b/>
-          <w:color w:val="000000"/>
-          <w:sz w:val="18"/>
-          <w:szCs w:val="18"/>
-        </w:rPr>
-        <w:t>a space</w:t>
-      </w:r>
-      <w:proofErr w:type="gramEnd"/>
-      <w:r>
-        <w:rPr>
-          <w:b/>
-          <w:color w:val="000000"/>
-          <w:sz w:val="18"/>
-          <w:szCs w:val="18"/>
-        </w:rPr>
-        <w:t xml:space="preserve"> between authors’ initials. ORCIDs can be provided here as well. In the title, </w:t>
+        <w:t xml:space="preserve">article describes the design, application and implementation of a multimodal assistance system to support </w:t>
       </w:r>
       <w:r>
         <w:rPr>
@@ -316,34 +196,23 @@
           <w:sz w:val="18"/>
           <w:szCs w:val="18"/>
         </w:rPr>
-        <w:t xml:space="preserve">all variables should appear lightface italic; numbers and units will remain bold. Abstracts must be a single paragraph. </w:t>
-      </w:r>
-      <w:proofErr w:type="gramStart"/>
+        <w:t>[</w:t>
+      </w:r>
       <w:r>
         <w:rPr>
           <w:b/>
           <w:sz w:val="18"/>
           <w:szCs w:val="18"/>
         </w:rPr>
-        <w:t>In order for</w:t>
-      </w:r>
-      <w:proofErr w:type="gramEnd"/>
+        <w:t>visually impaired</w:t>
+      </w:r>
       <w:r>
         <w:rPr>
           <w:b/>
           <w:sz w:val="18"/>
           <w:szCs w:val="18"/>
         </w:rPr>
-        <w:t xml:space="preserve"> an Abstract to be effective when displayed in IEEE </w:t>
-      </w:r>
-      <w:r>
-        <w:rPr>
-          <w:b/>
-          <w:i/>
-          <w:sz w:val="18"/>
-          <w:szCs w:val="18"/>
-        </w:rPr>
-        <w:t xml:space="preserve">Xplore </w:t>
+        <w:t>]</w:t>
       </w:r>
       <w:r>
         <w:rPr>
@@ -351,34 +220,143 @@
           <w:sz w:val="18"/>
           <w:szCs w:val="18"/>
         </w:rPr>
-        <w:t xml:space="preserve">as well as through indexing services such as </w:t>
-      </w:r>
-      <w:proofErr w:type="spellStart"/>
+        <w:t xml:space="preserve"> persons. </w:t>
+      </w:r>
       <w:r>
         <w:rPr>
           <w:b/>
           <w:sz w:val="18"/>
           <w:szCs w:val="18"/>
         </w:rPr>
-        <w:t>Compendex</w:t>
-      </w:r>
-      <w:proofErr w:type="spellEnd"/>
+        <w:t>To this end, a mobile robot is equipped with a depth camera and large language mode</w:t>
+      </w:r>
       <w:r>
         <w:rPr>
           <w:b/>
           <w:sz w:val="18"/>
           <w:szCs w:val="18"/>
         </w:rPr>
-        <w:t>, INSPEC, Medline, ProQuest, and Web of Science, it must be an accurate, stand-alone reflection of the contents of the article. They shall not contain displayed mathematical equations, numbered reference citations, nor footnotes. They</w:t>
+        <w:t>l</w:t>
       </w:r>
       <w:r>
         <w:rPr>
           <w:b/>
-          <w:color w:val="000000"/>
           <w:sz w:val="18"/>
           <w:szCs w:val="18"/>
         </w:rPr>
-        <w:t xml:space="preserve"> should include three or four different keywords or phrases, as this will help readers to find it. It is important to avoid over-repetition of such phrases as this can result in a page being rejected by search engines. Ensure that your abstract reads well and is grammatically correct.</w:t>
+        <w:t>s (LLMs)</w:t>
+      </w:r>
+      <w:r>
+        <w:rPr>
+          <w:b/>
+          <w:sz w:val="18"/>
+          <w:szCs w:val="18"/>
+        </w:rPr>
+        <w:t xml:space="preserve">. </w:t>
+      </w:r>
+      <w:r>
+        <w:rPr>
+          <w:b/>
+          <w:sz w:val="18"/>
+          <w:szCs w:val="18"/>
+        </w:rPr>
+        <w:t>The goal is to enable the robot to understand its environment, i.e., to perceive, understand, and respond to it. Additionally, the robot should describe its perceived environment in natural language. A graphical user interface has been developed to bundle all asynchronous processes and act as a central audiovisual control unit. Visual perception is achieved through data fusion of the depth camera and object recognition models. The resulting 3D object data is then used to implement robot navigation. Human-machine interaction takes place via a voice interface that uses speech recognition and a text-to-speech syste</w:t>
+      </w:r>
+      <w:r>
+        <w:rPr>
+          <w:b/>
+          <w:sz w:val="18"/>
+          <w:szCs w:val="18"/>
+        </w:rPr>
+        <w:t xml:space="preserve">m for speech output. To enrich the scene description, local multimodal </w:t>
+      </w:r>
+      <w:r>
+        <w:rPr>
+          <w:b/>
+          <w:sz w:val="18"/>
+          <w:szCs w:val="18"/>
+        </w:rPr>
+        <w:t>LLM</w:t>
+      </w:r>
+      <w:r>
+        <w:rPr>
+          <w:b/>
+          <w:sz w:val="18"/>
+          <w:szCs w:val="18"/>
+        </w:rPr>
+        <w:t>s</w:t>
+      </w:r>
+      <w:r>
+        <w:rPr>
+          <w:b/>
+          <w:sz w:val="18"/>
+          <w:szCs w:val="18"/>
+        </w:rPr>
+        <w:t xml:space="preserve"> are used. For this purpose, </w:t>
+      </w:r>
+      <w:r>
+        <w:rPr>
+          <w:b/>
+          <w:sz w:val="18"/>
+          <w:szCs w:val="18"/>
+        </w:rPr>
+        <w:t>a client</w:t>
+      </w:r>
+      <w:r>
+        <w:rPr>
+          <w:b/>
+          <w:sz w:val="18"/>
+          <w:szCs w:val="18"/>
+        </w:rPr>
+        <w:t>-server architecture was established. [mention of results</w:t>
+      </w:r>
+      <w:r>
+        <w:rPr>
+          <w:b/>
+          <w:sz w:val="18"/>
+          <w:szCs w:val="18"/>
+        </w:rPr>
+        <w:t xml:space="preserve"> and conducted experiments</w:t>
+      </w:r>
+      <w:r>
+        <w:rPr>
+          <w:b/>
+          <w:sz w:val="18"/>
+          <w:szCs w:val="18"/>
+        </w:rPr>
+        <w:t>?]</w:t>
+      </w:r>
+      <w:r>
+        <w:rPr>
+          <w:b/>
+          <w:sz w:val="18"/>
+          <w:szCs w:val="18"/>
+        </w:rPr>
+        <w:t xml:space="preserve"> …[reference/benefits to Society 6.0</w:t>
+      </w:r>
+      <w:r>
+        <w:rPr>
+          <w:b/>
+          <w:sz w:val="18"/>
+          <w:szCs w:val="18"/>
+        </w:rPr>
+        <w:t>?</w:t>
+      </w:r>
+      <w:r>
+        <w:rPr>
+          <w:b/>
+          <w:sz w:val="18"/>
+          <w:szCs w:val="18"/>
+        </w:rPr>
+        <w:t>]</w:t>
+      </w:r>
+      <w:r>
+        <w:rPr>
+          <w:b/>
+          <w:sz w:val="18"/>
+          <w:szCs w:val="18"/>
+        </w:rPr>
+        <w:t>…</w:t>
       </w:r>
     </w:p>
     <w:p/>
@@ -482,18 +460,7 @@
           <w:szCs w:val="18"/>
           <w:shd w:val="clear" w:color="auto" w:fill="FFFFFF"/>
         </w:rPr>
-        <w:t xml:space="preserve">IEEE </w:t>
-      </w:r>
-      <w:r>
-        <w:rPr>
-          <w:rStyle w:val="Hervorhebung"/>
-          <w:b/>
-          <w:color w:val="000000"/>
-          <w:sz w:val="18"/>
-          <w:szCs w:val="18"/>
-          <w:shd w:val="clear" w:color="auto" w:fill="FFFFFF"/>
-        </w:rPr>
-        <w:t>Thesaurus</w:t>
+        <w:t>IEEE Thesaurus</w:t>
       </w:r>
       <w:r>
         <w:rPr>
@@ -521,7 +488,23 @@
             <w:spacing w:val="-2"/>
             <w:u w:val="single"/>
           </w:rPr>
-          <w:t>https://www.ieee.org/publications/services/thesaurus.html</w:t>
+          <w:t>https://www</w:t>
+        </w:r>
+        <w:r>
+          <w:rPr>
+            <w:color w:val="1155CC"/>
+            <w:spacing w:val="-2"/>
+            <w:u w:val="single"/>
+          </w:rPr>
+          <w:t>.</w:t>
+        </w:r>
+        <w:r>
+          <w:rPr>
+            <w:color w:val="1155CC"/>
+            <w:spacing w:val="-2"/>
+            <w:u w:val="single"/>
+          </w:rPr>
+          <w:t>ieee.org/publications/services/thesaurus.html</w:t>
         </w:r>
       </w:hyperlink>
       <w:r>
@@ -1060,6 +1043,460 @@
     </w:p>
     <w:p>
       <w:pPr>
+        <w:pStyle w:val="Listenabsatz"/>
+        <w:widowControl w:val="0"/>
+        <w:numPr>
+          <w:ilvl w:val="0"/>
+          <w:numId w:val="14"/>
+        </w:numPr>
+        <w:pBdr>
+          <w:top w:val="nil"/>
+          <w:left w:val="nil"/>
+          <w:bottom w:val="nil"/>
+          <w:right w:val="nil"/>
+          <w:between w:val="nil"/>
+        </w:pBdr>
+        <w:spacing w:line="252" w:lineRule="auto"/>
+        <w:jc w:val="both"/>
+        <w:rPr>
+          <w:color w:val="000000"/>
+        </w:rPr>
+      </w:pPr>
+      <w:r>
+        <w:rPr>
+          <w:color w:val="000000"/>
+        </w:rPr>
+        <w:t xml:space="preserve">Comparison with </w:t>
+      </w:r>
+      <w:r>
+        <w:rPr>
+          <w:color w:val="000000"/>
+        </w:rPr>
+        <w:t>other scene graph generation tools and frameworks such as</w:t>
+      </w:r>
+      <w:r>
+        <w:rPr>
+          <w:color w:val="000000"/>
+        </w:rPr>
+        <w:t xml:space="preserve"> [</w:t>
+      </w:r>
+      <w:r>
+        <w:rPr>
+          <w:color w:val="000000"/>
+        </w:rPr>
+        <w:t>Concept Graph,</w:t>
+      </w:r>
+      <w:r>
+        <w:rPr>
+          <w:color w:val="000000"/>
+        </w:rPr>
+        <w:t xml:space="preserve"> </w:t>
+      </w:r>
+      <w:proofErr w:type="spellStart"/>
+      <w:r>
+        <w:rPr>
+          <w:color w:val="000000"/>
+        </w:rPr>
+        <w:t>OpenIN</w:t>
+      </w:r>
+      <w:proofErr w:type="spellEnd"/>
+      <w:r>
+        <w:rPr>
+          <w:color w:val="000000"/>
+        </w:rPr>
+        <w:t>, HOVSG,</w:t>
+      </w:r>
+      <w:r>
+        <w:rPr>
+          <w:color w:val="000000"/>
+        </w:rPr>
+        <w:t xml:space="preserve"> </w:t>
+      </w:r>
+      <w:r>
+        <w:rPr>
+          <w:color w:val="000000"/>
+        </w:rPr>
+        <w:t xml:space="preserve">Graph2Nav, </w:t>
+      </w:r>
+      <w:r>
+        <w:rPr>
+          <w:color w:val="000000"/>
+        </w:rPr>
+        <w:t>3DGraphLLM</w:t>
+      </w:r>
+      <w:r>
+        <w:rPr>
+          <w:color w:val="000000"/>
+        </w:rPr>
+        <w:t xml:space="preserve">, SG-Nav, </w:t>
+      </w:r>
+      <w:r>
+        <w:rPr>
+          <w:color w:val="000000"/>
+        </w:rPr>
+        <w:t>Interaction-Driven Updates: 3D Scene Graph Maintenance During Robot Task Execution</w:t>
+      </w:r>
+      <w:r>
+        <w:rPr>
+          <w:color w:val="000000"/>
+        </w:rPr>
+        <w:t xml:space="preserve">, </w:t>
+      </w:r>
+      <w:proofErr w:type="spellStart"/>
+      <w:r>
+        <w:rPr>
+          <w:color w:val="000000"/>
+        </w:rPr>
+        <w:t>VLMaps</w:t>
+      </w:r>
+      <w:proofErr w:type="spellEnd"/>
+      <w:r>
+        <w:rPr>
+          <w:color w:val="000000"/>
+        </w:rPr>
+        <w:t xml:space="preserve"> </w:t>
+      </w:r>
+      <w:r>
+        <w:rPr>
+          <w:color w:val="000000"/>
+        </w:rPr>
+        <w:t xml:space="preserve">] </w:t>
+      </w:r>
+      <w:r>
+        <w:rPr>
+          <w:color w:val="000000"/>
+        </w:rPr>
+        <w:t xml:space="preserve"> </w:t>
+      </w:r>
+      <w:r>
+        <w:rPr>
+          <w:color w:val="000000"/>
+        </w:rPr>
+        <w:t>(</w:t>
+      </w:r>
+      <w:r>
+        <w:rPr>
+          <w:color w:val="000000"/>
+        </w:rPr>
+        <w:t>need mapping beforehand and/or need powerful</w:t>
+      </w:r>
+      <w:r>
+        <w:rPr>
+          <w:color w:val="000000"/>
+        </w:rPr>
+        <w:t xml:space="preserve"> and additional</w:t>
+      </w:r>
+      <w:r>
+        <w:rPr>
+          <w:color w:val="000000"/>
+        </w:rPr>
+        <w:t xml:space="preserve"> hardware for models such as CLIP,</w:t>
+      </w:r>
+      <w:r>
+        <w:rPr>
+          <w:color w:val="000000"/>
+        </w:rPr>
+        <w:t xml:space="preserve"> GLIP</w:t>
+      </w:r>
+      <w:r>
+        <w:rPr>
+          <w:color w:val="000000"/>
+        </w:rPr>
+        <w:t xml:space="preserve"> SAM,</w:t>
+      </w:r>
+      <w:r>
+        <w:rPr>
+          <w:color w:val="000000"/>
+        </w:rPr>
+        <w:t xml:space="preserve"> BLIP-2 and even additional drones for mapping,</w:t>
+      </w:r>
+      <w:r>
+        <w:rPr>
+          <w:color w:val="000000"/>
+        </w:rPr>
+        <w:t xml:space="preserve"> which does not suit our case [real-time, dynamic</w:t>
+      </w:r>
+      <w:r>
+        <w:rPr>
+          <w:color w:val="000000"/>
+        </w:rPr>
+        <w:t xml:space="preserve"> and unseen environment</w:t>
+      </w:r>
+      <w:r>
+        <w:rPr>
+          <w:color w:val="000000"/>
+        </w:rPr>
+        <w:t>, reactive, portable/mobile, cost-effective</w:t>
+      </w:r>
+      <w:r>
+        <w:rPr>
+          <w:color w:val="000000"/>
+        </w:rPr>
+        <w:t xml:space="preserve"> or free/local models</w:t>
+      </w:r>
+      <w:r>
+        <w:rPr>
+          <w:color w:val="000000"/>
+        </w:rPr>
+        <w:t>, audio interaction</w:t>
+      </w:r>
+      <w:r>
+        <w:rPr>
+          <w:color w:val="000000"/>
+        </w:rPr>
+        <w:t>, suitable outdoors</w:t>
+      </w:r>
+      <w:r>
+        <w:rPr>
+          <w:color w:val="000000"/>
+        </w:rPr>
+        <w:t>])</w:t>
+      </w:r>
+      <w:r>
+        <w:rPr>
+          <w:color w:val="000000"/>
+        </w:rPr>
+        <w:t>. Nearly all the frameworks are used indoors.</w:t>
+      </w:r>
+    </w:p>
+    <w:p>
+      <w:pPr>
+        <w:pStyle w:val="Listenabsatz"/>
+        <w:widowControl w:val="0"/>
+        <w:pBdr>
+          <w:top w:val="nil"/>
+          <w:left w:val="nil"/>
+          <w:bottom w:val="nil"/>
+          <w:right w:val="nil"/>
+          <w:between w:val="nil"/>
+        </w:pBdr>
+        <w:spacing w:line="252" w:lineRule="auto"/>
+        <w:ind w:left="562"/>
+        <w:jc w:val="both"/>
+        <w:rPr>
+          <w:b/>
+          <w:bCs/>
+          <w:color w:val="000000"/>
+        </w:rPr>
+      </w:pPr>
+      <w:r>
+        <w:rPr>
+          <w:b/>
+          <w:bCs/>
+          <w:color w:val="000000"/>
+        </w:rPr>
+        <w:t xml:space="preserve">Most similar: </w:t>
+      </w:r>
+      <w:r>
+        <w:rPr>
+          <w:b/>
+          <w:bCs/>
+          <w:color w:val="000000"/>
+        </w:rPr>
+        <w:t xml:space="preserve"> </w:t>
+      </w:r>
+    </w:p>
+    <w:p>
+      <w:pPr>
+        <w:pStyle w:val="Listenabsatz"/>
+        <w:widowControl w:val="0"/>
+        <w:numPr>
+          <w:ilvl w:val="0"/>
+          <w:numId w:val="14"/>
+        </w:numPr>
+        <w:pBdr>
+          <w:top w:val="nil"/>
+          <w:left w:val="nil"/>
+          <w:bottom w:val="nil"/>
+          <w:right w:val="nil"/>
+          <w:between w:val="nil"/>
+        </w:pBdr>
+        <w:spacing w:line="252" w:lineRule="auto"/>
+        <w:jc w:val="both"/>
+        <w:rPr>
+          <w:color w:val="000000"/>
+        </w:rPr>
+      </w:pPr>
+      <w:r>
+        <w:rPr>
+          <w:color w:val="000000"/>
+        </w:rPr>
+        <w:t>SAFENAVGPT</w:t>
+      </w:r>
+      <w:r>
+        <w:rPr>
+          <w:color w:val="000000"/>
+        </w:rPr>
+        <w:t xml:space="preserve"> (for visually impaired people, YOLO World &amp; ChatGPT, but no depth information</w:t>
+      </w:r>
+      <w:r>
+        <w:rPr>
+          <w:color w:val="000000"/>
+        </w:rPr>
+        <w:t>, voice feedback via ChatGPT</w:t>
+      </w:r>
+      <w:r>
+        <w:rPr>
+          <w:color w:val="000000"/>
+        </w:rPr>
+        <w:t xml:space="preserve">) </w:t>
+      </w:r>
+    </w:p>
+    <w:p>
+      <w:pPr>
+        <w:pStyle w:val="Listenabsatz"/>
+        <w:widowControl w:val="0"/>
+        <w:numPr>
+          <w:ilvl w:val="0"/>
+          <w:numId w:val="14"/>
+        </w:numPr>
+        <w:pBdr>
+          <w:top w:val="nil"/>
+          <w:left w:val="nil"/>
+          <w:bottom w:val="nil"/>
+          <w:right w:val="nil"/>
+          <w:between w:val="nil"/>
+        </w:pBdr>
+        <w:spacing w:line="252" w:lineRule="auto"/>
+        <w:jc w:val="both"/>
+        <w:rPr>
+          <w:color w:val="000000"/>
+        </w:rPr>
+      </w:pPr>
+      <w:r>
+        <w:rPr>
+          <w:color w:val="000000"/>
+        </w:rPr>
+        <w:t xml:space="preserve">Can an Embodied Agent Find Your </w:t>
+      </w:r>
+      <w:r>
+        <w:rPr>
+          <w:color w:val="000000"/>
+        </w:rPr>
+        <w:t>–</w:t>
+      </w:r>
+      <w:r>
+        <w:rPr>
+          <w:color w:val="000000"/>
+        </w:rPr>
+        <w:t>Cat-shaped Mug? LLM-Based Zero-Shot Object Navigation</w:t>
+      </w:r>
+      <w:r>
+        <w:rPr>
+          <w:color w:val="000000"/>
+        </w:rPr>
+        <w:t xml:space="preserve">” (uses depth information, but needs mapping) </w:t>
+      </w:r>
+    </w:p>
+    <w:p>
+      <w:pPr>
+        <w:pStyle w:val="Listenabsatz"/>
+        <w:widowControl w:val="0"/>
+        <w:numPr>
+          <w:ilvl w:val="0"/>
+          <w:numId w:val="14"/>
+        </w:numPr>
+        <w:pBdr>
+          <w:top w:val="nil"/>
+          <w:left w:val="nil"/>
+          <w:bottom w:val="nil"/>
+          <w:right w:val="nil"/>
+          <w:between w:val="nil"/>
+        </w:pBdr>
+        <w:spacing w:line="252" w:lineRule="auto"/>
+        <w:jc w:val="both"/>
+        <w:rPr>
+          <w:color w:val="000000"/>
+        </w:rPr>
+      </w:pPr>
+      <w:r>
+        <w:rPr>
+          <w:color w:val="000000"/>
+        </w:rPr>
+        <w:t>VISIONGPT</w:t>
+      </w:r>
+      <w:r>
+        <w:rPr>
+          <w:color w:val="000000"/>
+        </w:rPr>
+        <w:t xml:space="preserve"> (YOLO World, ChatGPT</w:t>
+      </w:r>
+      <w:r>
+        <w:rPr>
+          <w:color w:val="000000"/>
+        </w:rPr>
+        <w:t>, voice input and feedback</w:t>
+      </w:r>
+      <w:r>
+        <w:rPr>
+          <w:color w:val="000000"/>
+        </w:rPr>
+        <w:t>)</w:t>
+      </w:r>
+    </w:p>
+    <w:p>
+      <w:pPr>
+        <w:pStyle w:val="Listenabsatz"/>
+        <w:widowControl w:val="0"/>
+        <w:pBdr>
+          <w:top w:val="nil"/>
+          <w:left w:val="nil"/>
+          <w:bottom w:val="nil"/>
+          <w:right w:val="nil"/>
+          <w:between w:val="nil"/>
+        </w:pBdr>
+        <w:spacing w:line="252" w:lineRule="auto"/>
+        <w:ind w:left="562"/>
+        <w:jc w:val="both"/>
+        <w:rPr>
+          <w:color w:val="000000"/>
+        </w:rPr>
+      </w:pPr>
+    </w:p>
+    <w:p>
+      <w:pPr>
+        <w:pStyle w:val="Listenabsatz"/>
+        <w:widowControl w:val="0"/>
+        <w:numPr>
+          <w:ilvl w:val="0"/>
+          <w:numId w:val="14"/>
+        </w:numPr>
+        <w:pBdr>
+          <w:top w:val="nil"/>
+          <w:left w:val="nil"/>
+          <w:bottom w:val="nil"/>
+          <w:right w:val="nil"/>
+          <w:between w:val="nil"/>
+        </w:pBdr>
+        <w:spacing w:line="252" w:lineRule="auto"/>
+        <w:jc w:val="both"/>
+        <w:rPr>
+          <w:color w:val="000000"/>
+        </w:rPr>
+      </w:pPr>
+      <w:proofErr w:type="spellStart"/>
+      <w:r>
+        <w:rPr>
+          <w:color w:val="000000"/>
+        </w:rPr>
+        <w:t>Cobots</w:t>
+      </w:r>
+      <w:proofErr w:type="spellEnd"/>
+      <w:r>
+        <w:rPr>
+          <w:color w:val="000000"/>
+        </w:rPr>
+        <w:t xml:space="preserve"> &amp; Service</w:t>
+      </w:r>
+      <w:r>
+        <w:rPr>
+          <w:color w:val="000000"/>
+        </w:rPr>
+        <w:t xml:space="preserve"> Robots </w:t>
+      </w:r>
+    </w:p>
+    <w:p>
+      <w:pPr>
         <w:widowControl w:val="0"/>
         <w:pBdr>
           <w:top w:val="nil"/>
@@ -1072,93 +1509,55 @@
         <w:ind w:firstLine="202"/>
         <w:jc w:val="both"/>
       </w:pPr>
-      <w:r>
-        <w:rPr>
-          <w:color w:val="000000"/>
-        </w:rPr>
-        <w:t xml:space="preserve">When you open </w:t>
-      </w:r>
-      <w:r>
-        <w:rPr>
-          <w:color w:val="000000"/>
-        </w:rPr>
-        <w:t>the template</w:t>
-      </w:r>
-      <w:r>
-        <w:rPr>
-          <w:color w:val="000000"/>
-        </w:rPr>
-        <w:t xml:space="preserve">, select “Page Layout” from the “View” menu in the menu bar (View | Page Layout), (these instructions assume </w:t>
-      </w:r>
-      <w:r>
-        <w:t xml:space="preserve">Microsoft </w:t>
-      </w:r>
-      <w:r>
-        <w:rPr>
-          <w:i/>
-        </w:rPr>
-        <w:t>Word</w:t>
-      </w:r>
-      <w:r>
-        <w:rPr>
-          <w:color w:val="000000"/>
-        </w:rPr>
-        <w:t xml:space="preserve">. Some versions may have </w:t>
-      </w:r>
-      <w:r>
-        <w:rPr>
-          <w:noProof/>
-        </w:rPr>
-        <w:drawing>
-          <wp:inline distT="114300" distB="114300" distL="114300" distR="114300" wp14:anchorId="14C5FDEB" wp14:editId="0AAADB32">
-            <wp:extent cx="3029903" cy="1924050"/>
-            <wp:effectExtent l="0" t="0" r="0" b="0"/>
-            <wp:docPr id="10" name="image2.png"/>
-            <wp:cNvGraphicFramePr/>
-            <a:graphic xmlns:a="http://schemas.openxmlformats.org/drawingml/2006/main">
-              <a:graphicData uri="http://schemas.openxmlformats.org/drawingml/2006/picture">
-                <pic:pic xmlns:pic="http://schemas.openxmlformats.org/drawingml/2006/picture">
-                  <pic:nvPicPr>
-                    <pic:cNvPr id="0" name="image2.png"/>
-                    <pic:cNvPicPr preferRelativeResize="0"/>
-                  </pic:nvPicPr>
-                  <pic:blipFill>
-                    <a:blip r:embed="rId17"/>
-                    <a:srcRect/>
-                    <a:stretch>
-                      <a:fillRect/>
-                    </a:stretch>
-                  </pic:blipFill>
-                  <pic:spPr>
-                    <a:xfrm>
-                      <a:off x="0" y="0"/>
-                      <a:ext cx="3029903" cy="1924050"/>
-                    </a:xfrm>
-                    <a:prstGeom prst="rect">
-                      <a:avLst/>
-                    </a:prstGeom>
-                    <a:ln/>
-                  </pic:spPr>
-                </pic:pic>
-              </a:graphicData>
-            </a:graphic>
-          </wp:inline>
-        </w:drawing>
-      </w:r>
-      <w:r>
-        <w:rPr>
-          <w:b/>
-        </w:rPr>
-        <w:t xml:space="preserve"> </w:t>
-      </w:r>
-      <w:r>
-        <w:rPr>
-          <w:b/>
-        </w:rPr>
-        <w:t>Fig. 1.</w:t>
-      </w:r>
-      <w:r>
-        <w:t xml:space="preserve"> This is a sample of a figure caption.</w:t>
+    </w:p>
+    <w:p>
+      <w:pPr>
+        <w:pStyle w:val="berschrift2"/>
+        <w:numPr>
+          <w:ilvl w:val="0"/>
+          <w:numId w:val="0"/>
+        </w:numPr>
+      </w:pPr>
+      <w:r>
+        <w:t xml:space="preserve">A. </w:t>
+      </w:r>
+      <w:r>
+        <w:t>Abbreviations and Acronyms</w:t>
+      </w:r>
+    </w:p>
+    <w:p>
+      <w:pPr>
+        <w:widowControl w:val="0"/>
+        <w:pBdr>
+          <w:top w:val="nil"/>
+          <w:left w:val="nil"/>
+          <w:bottom w:val="nil"/>
+          <w:right w:val="nil"/>
+          <w:between w:val="nil"/>
+        </w:pBdr>
+        <w:spacing w:line="252" w:lineRule="auto"/>
+        <w:ind w:firstLine="144"/>
+        <w:jc w:val="both"/>
+        <w:rPr>
+          <w:color w:val="000000"/>
+        </w:rPr>
+      </w:pPr>
+      <w:r>
+        <w:rPr>
+          <w:color w:val="000000"/>
+        </w:rPr>
+        <w:t>Define abbreviations and acronyms the first time they are used in the text, even after they have already been defined in the abstract. Abbreviations such as IEEE, SI, ac, and dc do not have to be defined. Abbreviations that incorporate periods should not have spaces: write “C.N.R.S.,” not “C. N. R. S.” Do not use abbreviations in the title unless they are unavoidable (for example, “IEEE” in the title of this article).</w:t>
+      </w:r>
+    </w:p>
+    <w:p>
+      <w:pPr>
+        <w:pStyle w:val="berschrift1"/>
+      </w:pPr>
+      <w:r>
+        <w:t xml:space="preserve">III. </w:t>
+      </w:r>
+      <w:r>
+        <w:t>Method</w:t>
       </w:r>
     </w:p>
     <w:p>
@@ -1178,441 +1577,71 @@
           <w:color w:val="000000"/>
         </w:rPr>
       </w:pPr>
-    </w:p>
-    <w:p>
-      <w:pPr>
-        <w:widowControl w:val="0"/>
-        <w:pBdr>
-          <w:top w:val="nil"/>
-          <w:left w:val="nil"/>
-          <w:bottom w:val="nil"/>
-          <w:right w:val="nil"/>
-          <w:between w:val="nil"/>
-        </w:pBdr>
-        <w:spacing w:line="252" w:lineRule="auto"/>
-        <w:jc w:val="both"/>
-        <w:rPr>
-          <w:color w:val="000000"/>
-          <w:spacing w:val="-2"/>
-        </w:rPr>
-      </w:pPr>
-      <w:r>
-        <w:rPr>
-          <w:color w:val="000000"/>
-          <w:spacing w:val="-2"/>
-        </w:rPr>
-        <w:t xml:space="preserve">alternate ways to access the same functionalities noted here). Then, type over sections of </w:t>
-      </w:r>
-      <w:r>
-        <w:rPr>
-          <w:color w:val="000000"/>
-          <w:spacing w:val="-2"/>
-        </w:rPr>
-        <w:t>the template</w:t>
-      </w:r>
-      <w:r>
-        <w:rPr>
-          <w:color w:val="000000"/>
-          <w:spacing w:val="-2"/>
-        </w:rPr>
-        <w:t xml:space="preserve"> or cut and paste from another document and use markup styles. The pull-down</w:t>
-      </w:r>
-      <w:r>
-        <w:rPr>
-          <w:color w:val="000000"/>
-          <w:spacing w:val="-2"/>
+      <w:r>
+        <w:rPr>
+          <w:color w:val="000000"/>
+          <w:spacing w:val="-4"/>
+        </w:rPr>
+        <w:t>U</w:t>
+      </w:r>
+      <w:r>
+        <w:rPr>
+          <w:color w:val="000000"/>
+          <w:spacing w:val="-4"/>
+        </w:rPr>
+        <w:t>se either the Microsoft Equation Editor</w:t>
+      </w:r>
+      <w:r>
+        <w:rPr>
+          <w:spacing w:val="-4"/>
         </w:rPr>
         <w:t xml:space="preserve"> </w:t>
       </w:r>
       <w:r>
         <w:rPr>
           <w:color w:val="000000"/>
-          <w:spacing w:val="-2"/>
-        </w:rPr>
-        <w:t xml:space="preserve">style menu is </w:t>
-      </w:r>
-      <w:r>
-        <w:rPr>
-          <w:spacing w:val="-2"/>
-        </w:rPr>
-        <w:t>in</w:t>
-      </w:r>
-      <w:r>
-        <w:rPr>
-          <w:color w:val="000000"/>
-          <w:spacing w:val="-2"/>
-        </w:rPr>
-        <w:t xml:space="preserve"> the Formatting Toolbar at the top of your </w:t>
-      </w:r>
-      <w:r>
-        <w:rPr>
-          <w:i/>
-          <w:color w:val="000000"/>
-          <w:spacing w:val="-2"/>
-        </w:rPr>
-        <w:t>Word</w:t>
-      </w:r>
-      <w:r>
-        <w:rPr>
-          <w:color w:val="000000"/>
-          <w:spacing w:val="-2"/>
-        </w:rPr>
-        <w:t xml:space="preserve"> window (</w:t>
-      </w:r>
-      <w:r>
-        <w:rPr>
-          <w:color w:val="000000"/>
-          <w:spacing w:val="-2"/>
-        </w:rPr>
-        <w:t>e.g.</w:t>
-      </w:r>
-      <w:r>
-        <w:rPr>
-          <w:color w:val="000000"/>
-          <w:spacing w:val="-2"/>
-        </w:rPr>
-        <w:t>, the style at this point in the document is “Text”). Highlight a section that you want to designate with a certain style, and then select the appropriate name on the style menu. The style will adjust your fonts and line spacing. Do not change the font sizes or line spacing to squeeze more text into a limited number of pages.</w:t>
-      </w:r>
-      <w:r>
-        <w:rPr>
-          <w:b/>
-          <w:color w:val="000000"/>
-          <w:spacing w:val="-2"/>
-        </w:rPr>
-        <w:t xml:space="preserve"> </w:t>
-      </w:r>
-      <w:r>
-        <w:rPr>
-          <w:color w:val="000000"/>
-          <w:spacing w:val="-2"/>
-        </w:rPr>
-        <w:t xml:space="preserve">Use </w:t>
-      </w:r>
-      <w:r>
-        <w:rPr>
-          <w:i/>
-          <w:color w:val="000000"/>
-          <w:spacing w:val="-2"/>
-        </w:rPr>
-        <w:t>italics</w:t>
-      </w:r>
-      <w:r>
-        <w:rPr>
-          <w:color w:val="000000"/>
-          <w:spacing w:val="-2"/>
-        </w:rPr>
-        <w:t xml:space="preserve"> for emphasis; do not underline. </w:t>
-      </w:r>
-    </w:p>
-    <w:p>
-      <w:pPr>
-        <w:widowControl w:val="0"/>
-        <w:pBdr>
-          <w:top w:val="nil"/>
-          <w:left w:val="nil"/>
-          <w:bottom w:val="nil"/>
-          <w:right w:val="nil"/>
-          <w:between w:val="nil"/>
-        </w:pBdr>
-        <w:spacing w:line="252" w:lineRule="auto"/>
-        <w:ind w:firstLine="202"/>
-        <w:jc w:val="both"/>
-        <w:rPr>
-          <w:color w:val="000000"/>
-        </w:rPr>
-      </w:pPr>
-      <w:r>
-        <w:rPr>
-          <w:color w:val="000000"/>
-        </w:rPr>
-        <w:t xml:space="preserve">IEEE will do the final formatting of your </w:t>
-      </w:r>
-      <w:r>
-        <w:t>article</w:t>
-      </w:r>
-      <w:r>
-        <w:rPr>
-          <w:color w:val="000000"/>
-        </w:rPr>
-        <w:t xml:space="preserve">. If your </w:t>
-      </w:r>
-      <w:r>
-        <w:t xml:space="preserve">article </w:t>
-      </w:r>
-      <w:r>
-        <w:rPr>
-          <w:color w:val="000000"/>
-        </w:rPr>
-        <w:t>is intended for a conference, please observe the conference page limits.</w:t>
-      </w:r>
-    </w:p>
-    <w:p>
-      <w:pPr>
-        <w:widowControl w:val="0"/>
-        <w:pBdr>
-          <w:top w:val="nil"/>
-          <w:left w:val="nil"/>
-          <w:bottom w:val="nil"/>
-          <w:right w:val="nil"/>
-          <w:between w:val="nil"/>
-        </w:pBdr>
-        <w:spacing w:line="252" w:lineRule="auto"/>
-        <w:ind w:firstLine="202"/>
-        <w:jc w:val="both"/>
-        <w:rPr>
-          <w:color w:val="000000"/>
-        </w:rPr>
-      </w:pPr>
-      <w:r>
-        <w:rPr>
-          <w:color w:val="000000"/>
-        </w:rPr>
-        <w:t>This is intended as</w:t>
-      </w:r>
-      <w:r>
-        <w:rPr>
-          <w:color w:val="000000"/>
-        </w:rPr>
-        <w:t xml:space="preserve"> an authoring template, not a final production template</w:t>
-      </w:r>
-      <w:r>
-        <w:rPr>
-          <w:color w:val="000000"/>
-        </w:rPr>
-        <w:t>.</w:t>
-      </w:r>
-      <w:r>
-        <w:rPr>
-          <w:color w:val="000000"/>
-        </w:rPr>
-        <w:t xml:space="preserve"> </w:t>
-      </w:r>
-      <w:r>
-        <w:rPr>
-          <w:color w:val="000000"/>
-        </w:rPr>
-        <w:t xml:space="preserve">It is not </w:t>
-      </w:r>
-      <w:r>
-        <w:rPr>
-          <w:color w:val="000000"/>
-        </w:rPr>
-        <w:t>intended to match the final published format.</w:t>
-      </w:r>
-      <w:r>
-        <w:rPr>
-          <w:color w:val="000000"/>
-        </w:rPr>
-        <w:t xml:space="preserve"> D</w:t>
-      </w:r>
-      <w:r>
-        <w:rPr>
-          <w:color w:val="000000"/>
-        </w:rPr>
-        <w:t>ifferences in final formatting</w:t>
-      </w:r>
-      <w:r>
-        <w:rPr>
-          <w:color w:val="000000"/>
-        </w:rPr>
-        <w:t xml:space="preserve"> are likely in the final IEEE files</w:t>
-      </w:r>
-      <w:r>
-        <w:rPr>
-          <w:color w:val="000000"/>
-        </w:rPr>
-        <w:t>.</w:t>
-      </w:r>
-      <w:r>
-        <w:rPr>
-          <w:color w:val="000000"/>
-        </w:rPr>
-        <w:t xml:space="preserve"> </w:t>
-      </w:r>
-      <w:r>
-        <w:rPr>
-          <w:color w:val="000000"/>
-        </w:rPr>
-        <w:t xml:space="preserve">Page count </w:t>
-      </w:r>
-      <w:r>
-        <w:rPr>
-          <w:color w:val="000000"/>
-        </w:rPr>
-        <w:t xml:space="preserve">in the template </w:t>
-      </w:r>
-      <w:r>
-        <w:rPr>
-          <w:color w:val="000000"/>
-        </w:rPr>
-        <w:t>is an estimate</w:t>
-      </w:r>
-      <w:r>
-        <w:rPr>
-          <w:color w:val="000000"/>
-        </w:rPr>
-        <w:t>.</w:t>
-      </w:r>
-      <w:r>
-        <w:rPr>
-          <w:color w:val="000000"/>
-        </w:rPr>
-        <w:t xml:space="preserve"> </w:t>
-      </w:r>
-      <w:r>
-        <w:rPr>
-          <w:color w:val="000000"/>
-        </w:rPr>
-        <w:t>Do not adjust line and character spacing to fit your paper to a specific length.</w:t>
-      </w:r>
-    </w:p>
-    <w:p>
-      <w:pPr>
-        <w:widowControl w:val="0"/>
-        <w:pBdr>
-          <w:top w:val="nil"/>
-          <w:left w:val="nil"/>
-          <w:bottom w:val="nil"/>
-          <w:right w:val="nil"/>
-          <w:between w:val="nil"/>
-        </w:pBdr>
-        <w:spacing w:line="252" w:lineRule="auto"/>
-        <w:ind w:firstLine="202"/>
-        <w:jc w:val="both"/>
-      </w:pPr>
-    </w:p>
-    <w:p>
-      <w:pPr>
-        <w:pStyle w:val="berschrift2"/>
-        <w:numPr>
-          <w:ilvl w:val="0"/>
-          <w:numId w:val="0"/>
-        </w:numPr>
-      </w:pPr>
-      <w:r>
-        <w:t xml:space="preserve">A. </w:t>
-      </w:r>
-      <w:r>
-        <w:t>Abbreviations and Acronyms</w:t>
-      </w:r>
-    </w:p>
-    <w:p>
-      <w:pPr>
-        <w:widowControl w:val="0"/>
-        <w:pBdr>
-          <w:top w:val="nil"/>
-          <w:left w:val="nil"/>
-          <w:bottom w:val="nil"/>
-          <w:right w:val="nil"/>
-          <w:between w:val="nil"/>
-        </w:pBdr>
-        <w:spacing w:line="252" w:lineRule="auto"/>
-        <w:ind w:firstLine="144"/>
-        <w:jc w:val="both"/>
-        <w:rPr>
-          <w:color w:val="000000"/>
-        </w:rPr>
-      </w:pPr>
-      <w:r>
-        <w:rPr>
-          <w:color w:val="000000"/>
-        </w:rPr>
-        <w:t>Define abbreviations and acronyms the first time they are used in the text, even after they have already been defined in the abstract. Abbreviations such as IEEE, SI, ac, and dc do not have to be defined. Abbreviations that incorporate periods should not have spaces: write “C.N.R.S.,” not “C. N. R. S.” Do not use abbreviations in the title unless they are unavoidable (for example, “IEEE” in the title of this article).</w:t>
-      </w:r>
-    </w:p>
-    <w:p>
-      <w:pPr>
-        <w:pStyle w:val="berschrift1"/>
-      </w:pPr>
-      <w:r>
-        <w:t xml:space="preserve">III. </w:t>
-      </w:r>
-      <w:r>
-        <w:t>Method</w:t>
-      </w:r>
-    </w:p>
-    <w:p>
-      <w:pPr>
-        <w:widowControl w:val="0"/>
-        <w:pBdr>
-          <w:top w:val="nil"/>
-          <w:left w:val="nil"/>
-          <w:bottom w:val="nil"/>
-          <w:right w:val="nil"/>
-          <w:between w:val="nil"/>
-        </w:pBdr>
-        <w:spacing w:line="252" w:lineRule="auto"/>
-        <w:ind w:firstLine="202"/>
-        <w:jc w:val="both"/>
-        <w:rPr>
-          <w:color w:val="000000"/>
-        </w:rPr>
-      </w:pPr>
-      <w:r>
-        <w:rPr>
-          <w:color w:val="000000"/>
           <w:spacing w:val="-4"/>
         </w:rPr>
-        <w:t>U</w:t>
+        <w:t xml:space="preserve">or </w:t>
       </w:r>
       <w:r>
         <w:rPr>
           <w:color w:val="000000"/>
           <w:spacing w:val="-4"/>
         </w:rPr>
-        <w:t>se either the Microsoft Equation Editor</w:t>
-      </w:r>
-      <w:r>
-        <w:rPr>
+        <w:t xml:space="preserve">the </w:t>
+      </w:r>
+      <w:proofErr w:type="spellStart"/>
+      <w:r>
+        <w:rPr>
+          <w:color w:val="000000"/>
           <w:spacing w:val="-4"/>
         </w:rPr>
-        <w:t xml:space="preserve"> </w:t>
-      </w:r>
+        <w:t>MathType</w:t>
+      </w:r>
+      <w:proofErr w:type="spellEnd"/>
       <w:r>
         <w:rPr>
           <w:color w:val="000000"/>
           <w:spacing w:val="-4"/>
         </w:rPr>
-        <w:t xml:space="preserve">or </w:t>
+        <w:t xml:space="preserve"> plugin, </w:t>
       </w:r>
       <w:r>
         <w:rPr>
           <w:color w:val="000000"/>
           <w:spacing w:val="-4"/>
         </w:rPr>
-        <w:t xml:space="preserve">the </w:t>
-      </w:r>
-      <w:proofErr w:type="spellStart"/>
+        <w:t>which can be obtained</w:t>
+      </w:r>
       <w:r>
         <w:rPr>
           <w:color w:val="000000"/>
           <w:spacing w:val="-4"/>
         </w:rPr>
-        <w:t>MathType</w:t>
-      </w:r>
-      <w:proofErr w:type="spellEnd"/>
-      <w:r>
-        <w:rPr>
-          <w:color w:val="000000"/>
-          <w:spacing w:val="-4"/>
-        </w:rPr>
-        <w:t xml:space="preserve"> plugin, </w:t>
-      </w:r>
-      <w:r>
-        <w:rPr>
-          <w:color w:val="000000"/>
-          <w:spacing w:val="-4"/>
-        </w:rPr>
-        <w:t>which can be obtained</w:t>
-      </w:r>
-      <w:r>
-        <w:rPr>
-          <w:color w:val="000000"/>
-          <w:spacing w:val="-4"/>
-        </w:rPr>
         <w:t xml:space="preserve"> from </w:t>
       </w:r>
-      <w:hyperlink r:id="rId18">
+      <w:hyperlink r:id="rId17">
         <w:r>
           <w:rPr>
             <w:color w:val="4472C4" w:themeColor="accent5"/>
@@ -1660,18 +1689,12 @@
         </w:rPr>
         <w:t xml:space="preserve"> at </w:t>
       </w:r>
-      <w:hyperlink r:id="rId19" w:history="1">
+      <w:hyperlink r:id="rId18" w:history="1">
         <w:r>
           <w:rPr>
             <w:rStyle w:val="Hyperlink"/>
           </w:rPr>
-          <w:t>http://journals.ieeeauthorcenter.ieee.org/wp-</w:t>
-        </w:r>
-        <w:r>
-          <w:rPr>
-            <w:rStyle w:val="Hyperlink"/>
-          </w:rPr>
-          <w:t>content/uploads/sites/7/Editing-Mathematics.pdf</w:t>
+          <w:t>http://journals.ieeeauthorcenter.ieee.org/wp-content/uploads/sites/7/Editing-Mathematics.pdf</w:t>
         </w:r>
       </w:hyperlink>
       <w:r>
@@ -1740,7 +1763,7 @@
         </w:rPr>
         <w:t xml:space="preserve"> </w:t>
       </w:r>
-      <w:hyperlink r:id="rId20" w:history="1">
+      <w:hyperlink r:id="rId19" w:history="1">
         <w:r>
           <w:rPr>
             <w:rStyle w:val="Hyperlink"/>
@@ -1850,7 +1873,7 @@
                     <pic:cNvPicPr preferRelativeResize="0"/>
                   </pic:nvPicPr>
                   <pic:blipFill>
-                    <a:blip r:embed="rId21"/>
+                    <a:blip r:embed="rId20"/>
                     <a:srcRect/>
                     <a:stretch>
                       <a:fillRect/>
@@ -1903,7 +1926,16 @@
         <w:t xml:space="preserve">A. </w:t>
       </w:r>
       <w:r>
-        <w:t>System architecture</w:t>
+        <w:t xml:space="preserve">System </w:t>
+      </w:r>
+      <w:r>
+        <w:t>A</w:t>
+      </w:r>
+      <w:r>
+        <w:t>rchitecture</w:t>
+      </w:r>
+      <w:r>
+        <w:t xml:space="preserve"> and Overview of features</w:t>
       </w:r>
     </w:p>
     <w:p>
@@ -1932,6 +1964,7 @@
     </w:p>
     <w:p>
       <w:pPr>
+        <w:keepNext/>
         <w:widowControl w:val="0"/>
         <w:pBdr>
           <w:top w:val="nil"/>
@@ -1966,7 +1999,7 @@
                     </pic:cNvPicPr>
                   </pic:nvPicPr>
                   <pic:blipFill>
-                    <a:blip r:embed="rId22">
+                    <a:blip r:embed="rId21">
                       <a:extLst>
                         <a:ext uri="{28A0092B-C50C-407E-A947-70E740481C1C}">
                           <a14:useLocalDpi xmlns:a14="http://schemas.microsoft.com/office/drawing/2010/main" val="0"/>
@@ -1997,6 +2030,91 @@
           </wp:inline>
         </w:drawing>
       </w:r>
+    </w:p>
+    <w:p>
+      <w:pPr>
+        <w:jc w:val="both"/>
+      </w:pPr>
+      <w:r>
+        <w:rPr>
+          <w:b/>
+          <w:bCs/>
+        </w:rPr>
+        <w:t xml:space="preserve">Fig. </w:t>
+      </w:r>
+      <w:r>
+        <w:rPr>
+          <w:b/>
+          <w:bCs/>
+        </w:rPr>
+        <w:fldChar w:fldCharType="begin"/>
+      </w:r>
+      <w:r>
+        <w:rPr>
+          <w:b/>
+          <w:bCs/>
+        </w:rPr>
+        <w:instrText xml:space="preserve"> SEQ Figure \* ARABIC </w:instrText>
+      </w:r>
+      <w:r>
+        <w:rPr>
+          <w:b/>
+          <w:bCs/>
+        </w:rPr>
+        <w:fldChar w:fldCharType="separate"/>
+      </w:r>
+      <w:r>
+        <w:rPr>
+          <w:b/>
+          <w:bCs/>
+          <w:noProof/>
+        </w:rPr>
+        <w:t>1</w:t>
+      </w:r>
+      <w:r>
+        <w:rPr>
+          <w:b/>
+          <w:bCs/>
+        </w:rPr>
+        <w:fldChar w:fldCharType="end"/>
+      </w:r>
+      <w:r>
+        <w:t xml:space="preserve">. </w:t>
+      </w:r>
+      <w:r>
+        <w:t xml:space="preserve">Overview of </w:t>
+      </w:r>
+      <w:proofErr w:type="spellStart"/>
+      <w:r>
+        <w:t>pAIrSEEption</w:t>
+      </w:r>
+      <w:proofErr w:type="spellEnd"/>
+      <w:r>
+        <w:t xml:space="preserve"> features</w:t>
+      </w:r>
+      <w:r>
+        <w:t>.</w:t>
+      </w:r>
+    </w:p>
+    <w:p>
+      <w:pPr>
+        <w:jc w:val="both"/>
+      </w:pPr>
+    </w:p>
+    <w:p>
+      <w:pPr>
+        <w:widowControl w:val="0"/>
+        <w:pBdr>
+          <w:top w:val="nil"/>
+          <w:left w:val="nil"/>
+          <w:bottom w:val="nil"/>
+          <w:right w:val="nil"/>
+          <w:between w:val="nil"/>
+        </w:pBdr>
+        <w:spacing w:line="252" w:lineRule="auto"/>
+        <w:ind w:firstLine="202"/>
+        <w:jc w:val="both"/>
+      </w:pPr>
       <w:r>
         <w:t xml:space="preserve">Then </w:t>
       </w:r>
@@ -2013,15 +2131,7 @@
         <w:t>number</w:t>
       </w:r>
       <w:r>
-        <w:t xml:space="preserve"> in parentheses. To make your equations more compact, you may use the solidus </w:t>
-      </w:r>
-      <w:proofErr w:type="gramStart"/>
-      <w:r>
-        <w:t>( /</w:t>
-      </w:r>
-      <w:proofErr w:type="gramEnd"/>
-      <w:r>
-        <w:t xml:space="preserve"> ), the exp function, or appropriate exponents. Use parentheses to avoid ambiguities in denominators. Punctuate equations when they are part of a sentence, as in</w:t>
+        <w:t xml:space="preserve"> in parentheses. To make your equations more compact, you may use the solidus ( / ), the exp function, or appropriate exponents. Use parentheses to avoid ambiguities in denominators. Punctuate equations when they are part of a sentence, as in</w:t>
       </w:r>
     </w:p>
     <w:p>
@@ -2164,21 +2274,7 @@
         <w:rPr>
           <w:color w:val="000000"/>
         </w:rPr>
-        <w:t xml:space="preserve">“(1),” not “Eq. (1)” or “equation (1),” except at the beginning of a sentence: “Equation (1) is </w:t>
-      </w:r>
-      <w:proofErr w:type="gramStart"/>
-      <w:r>
-        <w:rPr>
-          <w:color w:val="000000"/>
-        </w:rPr>
-        <w:t>... .</w:t>
-      </w:r>
-      <w:proofErr w:type="gramEnd"/>
-      <w:r>
-        <w:rPr>
-          <w:color w:val="000000"/>
-        </w:rPr>
-        <w:t>”</w:t>
+        <w:t>“(1),” not “Eq. (1)” or “equation (1),” except at the beginning of a sentence: “Equation (1) is ... .”</w:t>
       </w:r>
     </w:p>
     <w:p>
@@ -2208,7 +2304,6 @@
         </w:numPr>
       </w:pPr>
       <w:r>
-        <w:lastRenderedPageBreak/>
         <w:t>B. Algorithms</w:t>
       </w:r>
     </w:p>
@@ -2248,8 +2343,9 @@
         <w:rPr>
           <w:noProof/>
         </w:rPr>
+        <w:lastRenderedPageBreak/>
         <w:drawing>
-          <wp:inline distT="0" distB="0" distL="0" distR="0" wp14:anchorId="02982399" wp14:editId="1290D0AD">
+          <wp:inline distT="0" distB="0" distL="0" distR="0" wp14:anchorId="02982399" wp14:editId="68F48EFE">
             <wp:extent cx="3063240" cy="1956714"/>
             <wp:effectExtent l="0" t="0" r="3810" b="5715"/>
             <wp:docPr id="13" name="Picture 13" descr="Z:\Indesign Projects\005 Series\03 OA Word templates\Work\TJ\Work\Fig3.tif"/>
@@ -2266,7 +2362,7 @@
                     </pic:cNvPicPr>
                   </pic:nvPicPr>
                   <pic:blipFill>
-                    <a:blip r:embed="rId23" cstate="print">
+                    <a:blip r:embed="rId22" cstate="print">
                       <a:extLst>
                         <a:ext uri="{28A0092B-C50C-407E-A947-70E740481C1C}">
                           <a14:useLocalDpi xmlns:a14="http://schemas.microsoft.com/office/drawing/2010/main" val="0"/>
@@ -2590,13 +2686,7 @@
         <w:rPr>
           <w:spacing w:val="-3"/>
         </w:rPr>
-        <w:t xml:space="preserve">size them and adjust the resolution settings. If you created your source files in one of the following programs you will be able to submit the graphics without converting to a PS, EPS, TIFF, PDF, or PNG file: Microsoft Word, Microsoft PowerPoint, or Microsoft Excel. Though it is not required, it is strongly recommended that these files be saved in PDF format rather than </w:t>
-      </w:r>
-      <w:r>
-        <w:rPr>
-          <w:spacing w:val="-3"/>
-        </w:rPr>
-        <w:t>DOC, XLS, or PPT. Doing so will protect your figures from common font and arrow stroke issues that occur when working on the files across multiple platforms. When submitting your final files, your graphics should all be submitted individually in one of these formats along with the manuscript.</w:t>
+        <w:t>size them and adjust the resolution settings. If you created your source files in one of the following programs you will be able to submit the graphics without converting to a PS, EPS, TIFF, PDF, or PNG file: Microsoft Word, Microsoft PowerPoint, or Microsoft Excel. Though it is not required, it is strongly recommended that these files be saved in PDF format rather than DOC, XLS, or PPT. Doing so will protect your figures from common font and arrow stroke issues that occur when working on the files across multiple platforms. When submitting your final files, your graphics should all be submitted individually in one of these formats along with the manuscript.</w:t>
       </w:r>
     </w:p>
     <w:p>
@@ -3116,7 +3206,6 @@
         <w:jc w:val="both"/>
       </w:pPr>
       <w:r>
-        <w:lastRenderedPageBreak/>
         <w:t>A safe option when finalizing your figures is to strip out the fonts before you save the files, creating “outline” type. This converts fonts to artwork which will appear uniformly on any screen.</w:t>
       </w:r>
     </w:p>
@@ -3142,6 +3231,7 @@
         </w:numPr>
       </w:pPr>
       <w:r>
+        <w:lastRenderedPageBreak/>
         <w:t xml:space="preserve">I. </w:t>
       </w:r>
       <w:r>
@@ -3242,8 +3332,8 @@
             <v:path o:extrusionok="f" gradientshapeok="t" o:connecttype="rect"/>
             <o:lock v:ext="edit" aspectratio="t"/>
           </v:shapetype>
-          <v:shape id="_x0000_i1025" type="#_x0000_t75" alt="" style="width:6.1pt;height:6.1pt;mso-width-percent:0;mso-height-percent:0;mso-width-percent:0;mso-height-percent:0" fillcolor="window">
-            <v:imagedata r:id="rId24" o:title=""/>
+          <v:shape id="_x0000_i1025" type="#_x0000_t75" alt="" style="width:7pt;height:7pt;mso-width-percent:0;mso-height-percent:0;mso-width-percent:0;mso-height-percent:0" fillcolor="window">
+            <v:imagedata r:id="rId23" o:title=""/>
           </v:shape>
         </w:pict>
       </w:r>
@@ -3545,14 +3635,7 @@
           <w:rFonts w:ascii="Times" w:eastAsia="Times" w:hAnsi="Times" w:cs="Times"/>
           <w:color w:val="000000"/>
         </w:rPr>
-        <w:t xml:space="preserve">In most journals, figures and tables may alternatively be printed in color if an author chooses to do so. Please note that this service comes at an extra expense to the author. If you intend </w:t>
-      </w:r>
-      <w:r>
-        <w:rPr>
-          <w:rFonts w:ascii="Times" w:eastAsia="Times" w:hAnsi="Times" w:cs="Times"/>
-          <w:color w:val="000000"/>
-        </w:rPr>
-        <w:t xml:space="preserve">to have print color graphics, </w:t>
+        <w:t xml:space="preserve">In most journals, figures and tables may alternatively be printed in color if an author chooses to do so. Please note that this service comes at an extra expense to the author. If you intend to have print color graphics, </w:t>
       </w:r>
       <w:r>
         <w:rPr>
@@ -3715,21 +3798,7 @@
         <w:rPr>
           <w:color w:val="000000"/>
         </w:rPr>
-        <w:t xml:space="preserve">References need not be cited in text. When they are, they appear on the line, in square brackets, inside the punctuation. Multiple references are each numbered with separate brackets. When citing a section in a book, please give the relevant page numbers. In text, refer simply to the reference number. Do not use “Ref.” or “reference” except at the beginning of a sentence: “Reference [3] shows </w:t>
-      </w:r>
-      <w:proofErr w:type="gramStart"/>
-      <w:r>
-        <w:rPr>
-          <w:color w:val="000000"/>
-        </w:rPr>
-        <w:t>... .</w:t>
-      </w:r>
-      <w:proofErr w:type="gramEnd"/>
-      <w:r>
-        <w:rPr>
-          <w:color w:val="000000"/>
-        </w:rPr>
-        <w:t xml:space="preserve">” Please do not use automatic endnotes in </w:t>
+        <w:t xml:space="preserve">References need not be cited in text. When they are, they appear on the line, in square brackets, inside the punctuation. Multiple references are each numbered with separate brackets. When citing a section in a book, please give the relevant page numbers. In text, refer simply to the reference number. Do not use “Ref.” or “reference” except at the beginning of a sentence: “Reference [3] shows ... .” Please do not use automatic endnotes in </w:t>
       </w:r>
       <w:r>
         <w:rPr>
@@ -3942,7 +4011,7 @@
         </w:rPr>
         <w:t xml:space="preserve">at </w:t>
       </w:r>
-      <w:hyperlink r:id="rId25">
+      <w:hyperlink r:id="rId24">
         <w:r>
           <w:rPr>
             <w:color w:val="1155CC"/>
@@ -4017,27 +4086,27 @@
         <w:rPr>
           <w:color w:val="000000"/>
         </w:rPr>
-        <w:t xml:space="preserve">Number footnotes separately in superscripts (Insert | </w:t>
+        <w:t>Number footnotes separately in superscripts (Insert | Footnote).</w:t>
+      </w:r>
+      <w:r>
+        <w:rPr>
+          <w:color w:val="000000"/>
+          <w:vertAlign w:val="superscript"/>
+        </w:rPr>
+        <w:footnoteReference w:id="2"/>
+      </w:r>
+      <w:r>
+        <w:rPr>
+          <w:color w:val="000000"/>
+        </w:rPr>
+        <w:t xml:space="preserve"> Place the actual footnote at the bottom of the column in which it is cited; do not put footnotes in the reference list (endnotes). Use letters for table footnotes (see </w:t>
       </w:r>
       <w:r>
         <w:rPr>
           <w:color w:val="000000"/>
         </w:rPr>
         <w:lastRenderedPageBreak/>
-        <w:t>Footnote).</w:t>
-      </w:r>
-      <w:r>
-        <w:rPr>
-          <w:color w:val="000000"/>
-          <w:vertAlign w:val="superscript"/>
-        </w:rPr>
-        <w:footnoteReference w:id="2"/>
-      </w:r>
-      <w:r>
-        <w:rPr>
-          <w:color w:val="000000"/>
-        </w:rPr>
-        <w:t xml:space="preserve"> Place the actual footnote at the bottom of the column in which it is cited; do not put footnotes in the reference list (endnotes). Use letters for table footnotes (see Table I). </w:t>
+        <w:t xml:space="preserve">Table I). </w:t>
       </w:r>
     </w:p>
     <w:p>
@@ -4123,13 +4192,27 @@
       <w:r>
         <w:t xml:space="preserve"> </w:t>
       </w:r>
-      <w:hyperlink r:id="rId26">
+      <w:hyperlink r:id="rId25">
         <w:r>
           <w:rPr>
             <w:color w:val="0000FF"/>
             <w:u w:val="single"/>
           </w:rPr>
-          <w:t>http://www.ieee.org/publications_standards/publications/authors/authors_submission.html</w:t>
+          <w:t>http://www.ieee.org/publications_standards/publications/authors/authors_submis</w:t>
+        </w:r>
+        <w:r>
+          <w:rPr>
+            <w:color w:val="0000FF"/>
+            <w:u w:val="single"/>
+          </w:rPr>
+          <w:t>s</w:t>
+        </w:r>
+        <w:r>
+          <w:rPr>
+            <w:color w:val="0000FF"/>
+            <w:u w:val="single"/>
+          </w:rPr>
+          <w:t>ion.html</w:t>
         </w:r>
       </w:hyperlink>
       <w:r>
@@ -4278,10 +4361,7 @@
         <w:jc w:val="both"/>
       </w:pPr>
       <w:r>
-        <w:t xml:space="preserve">When submitting your final files on a hybrid OA journal you will have the opportunity to designate your article as “open access” if you agree to pay the IEEE open access fee. Please select the appropriate choice. Immediately after you have </w:t>
-      </w:r>
-      <w:r>
-        <w:t xml:space="preserve">submitted your final files through </w:t>
+        <w:t xml:space="preserve">When submitting your final files on a hybrid OA journal you will have the opportunity to designate your article as “open access” if you agree to pay the IEEE open access fee. Please select the appropriate choice. Immediately after you have submitted your final files through </w:t>
       </w:r>
       <w:proofErr w:type="spellStart"/>
       <w:r>
@@ -4331,45 +4411,53 @@
           <w:spacing w:val="-2"/>
           <w:highlight w:val="white"/>
         </w:rPr>
-        <w:t>Authors must submit an electronic IEEE Copyright Form (</w:t>
-      </w:r>
-      <w:proofErr w:type="spellStart"/>
+        <w:t xml:space="preserve">Authors must submit an electronic IEEE Copyright Form </w:t>
+      </w:r>
       <w:r>
         <w:rPr>
           <w:color w:val="222222"/>
           <w:spacing w:val="-2"/>
           <w:highlight w:val="white"/>
         </w:rPr>
-        <w:t>eCF</w:t>
-      </w:r>
-      <w:proofErr w:type="spellEnd"/>
+        <w:t>(</w:t>
+      </w:r>
+      <w:proofErr w:type="spellStart"/>
       <w:r>
         <w:rPr>
           <w:color w:val="222222"/>
           <w:spacing w:val="-2"/>
           <w:highlight w:val="white"/>
         </w:rPr>
-        <w:t xml:space="preserve">) upon submitting their final manuscript files. You can access the </w:t>
-      </w:r>
-      <w:proofErr w:type="spellStart"/>
+        <w:t>eCF</w:t>
+      </w:r>
+      <w:proofErr w:type="spellEnd"/>
       <w:r>
         <w:rPr>
           <w:color w:val="222222"/>
           <w:spacing w:val="-2"/>
           <w:highlight w:val="white"/>
         </w:rPr>
-        <w:t>eCF</w:t>
-      </w:r>
-      <w:proofErr w:type="spellEnd"/>
+        <w:t xml:space="preserve">) upon submitting their final manuscript files. You can access the </w:t>
+      </w:r>
+      <w:proofErr w:type="spellStart"/>
       <w:r>
         <w:rPr>
           <w:color w:val="222222"/>
           <w:spacing w:val="-2"/>
           <w:highlight w:val="white"/>
         </w:rPr>
+        <w:t>eCF</w:t>
+      </w:r>
+      <w:proofErr w:type="spellEnd"/>
+      <w:r>
+        <w:rPr>
+          <w:color w:val="222222"/>
+          <w:spacing w:val="-2"/>
+          <w:highlight w:val="white"/>
+        </w:rPr>
         <w:t xml:space="preserve"> system through your manuscript submission system or through the Author Gateway. You are responsible for obtaining any necessary approvals and/or security clearances. For additional information on intellectual property rights, visit the IEEE Intellectual Property Rights department web page at </w:t>
       </w:r>
-      <w:hyperlink r:id="rId27" w:history="1">
+      <w:hyperlink r:id="rId26" w:history="1">
         <w:r>
           <w:rPr>
             <w:rStyle w:val="Hyperlink"/>
@@ -4379,7 +4467,7 @@
           <w:t>https://www.ieee.org/publications/rights/index.html</w:t>
         </w:r>
       </w:hyperlink>
-      <w:hyperlink r:id="rId28">
+      <w:hyperlink r:id="rId27">
         <w:r>
           <w:rPr>
             <w:color w:val="1155CC"/>
@@ -4423,7 +4511,7 @@
         </w:rPr>
         <w:t xml:space="preserve">A full overview of IEEE publishing guidelines and policies can be found at </w:t>
       </w:r>
-      <w:hyperlink r:id="rId29" w:history="1">
+      <w:hyperlink r:id="rId28" w:history="1">
         <w:r>
           <w:rPr>
             <w:rStyle w:val="Hyperlink"/>
@@ -4491,35 +4579,7 @@
         <w:rPr>
           <w:color w:val="000000"/>
         </w:rPr>
-        <w:t xml:space="preserve">The preferred spelling of the word “acknowledgment” in American English is without an “e” after the “g.” Use the singular heading even if you have many acknowledgments. Avoid expressions such as “One of us (S.B.A.) would like to thank </w:t>
-      </w:r>
-      <w:proofErr w:type="gramStart"/>
-      <w:r>
-        <w:rPr>
-          <w:color w:val="000000"/>
-        </w:rPr>
-        <w:t>... .</w:t>
-      </w:r>
-      <w:proofErr w:type="gramEnd"/>
-      <w:r>
-        <w:rPr>
-          <w:color w:val="000000"/>
-        </w:rPr>
-        <w:t xml:space="preserve">” Instead, write “F. A. Author thanks </w:t>
-      </w:r>
-      <w:proofErr w:type="gramStart"/>
-      <w:r>
-        <w:rPr>
-          <w:color w:val="000000"/>
-        </w:rPr>
-        <w:t>... .</w:t>
-      </w:r>
-      <w:proofErr w:type="gramEnd"/>
-      <w:r>
-        <w:rPr>
-          <w:color w:val="000000"/>
-        </w:rPr>
-        <w:t>” In most cases, sponsor and financial support acknowledgments are placed in the unnumbered footnote on the first page, not here.</w:t>
+        <w:t>The preferred spelling of the word “acknowledgment” in American English is without an “e” after the “g.” Use the singular heading even if you have many acknowledgments. Avoid expressions such as “One of us (S.B.A.) would like to thank ... .” Instead, write “F. A. Author thanks ... .” In most cases, sponsor and financial support acknowledgments are placed in the unnumbered footnote on the first page, not here.</w:t>
       </w:r>
     </w:p>
     <w:p>
@@ -5171,81 +5231,81 @@
           <w:sz w:val="16"/>
           <w:szCs w:val="16"/>
         </w:rPr>
+        <w:t xml:space="preserve">H. V. Habi and H. Messer, "Recurrent neural network for rain estimation using commercial microwave links," </w:t>
+      </w:r>
+      <w:r>
+        <w:rPr>
+          <w:i/>
+          <w:sz w:val="16"/>
+          <w:szCs w:val="16"/>
+        </w:rPr>
+        <w:t xml:space="preserve">IEEE Trans. </w:t>
+      </w:r>
+      <w:proofErr w:type="spellStart"/>
+      <w:r>
+        <w:rPr>
+          <w:i/>
+          <w:sz w:val="16"/>
+          <w:szCs w:val="16"/>
+        </w:rPr>
+        <w:t>Geosci</w:t>
+      </w:r>
+      <w:proofErr w:type="spellEnd"/>
+      <w:r>
+        <w:rPr>
+          <w:i/>
+          <w:sz w:val="16"/>
+          <w:szCs w:val="16"/>
+        </w:rPr>
+        <w:t>. Remote Sens.</w:t>
+      </w:r>
+      <w:r>
+        <w:rPr>
+          <w:sz w:val="16"/>
+          <w:szCs w:val="16"/>
+        </w:rPr>
+        <w:t>, vol. 59, no. 5, pp. 3672-3681, May 2021. [Online]. Available: https://ieeexplore.ieee.org/document/9153027</w:t>
+      </w:r>
+    </w:p>
+    <w:p>
+      <w:pPr>
+        <w:spacing w:before="60"/>
+        <w:rPr>
+          <w:rFonts w:ascii="Times" w:eastAsia="Times" w:hAnsi="Times" w:cs="Times"/>
+          <w:i/>
+        </w:rPr>
+      </w:pPr>
+    </w:p>
+    <w:p>
+      <w:pPr>
+        <w:rPr>
+          <w:rFonts w:ascii="Times" w:eastAsia="Times" w:hAnsi="Times" w:cs="Times"/>
+          <w:i/>
+        </w:rPr>
+      </w:pPr>
+      <w:r>
+        <w:rPr>
+          <w:rFonts w:ascii="Times" w:eastAsia="Times" w:hAnsi="Times" w:cs="Times"/>
+          <w:i/>
+        </w:rPr>
+        <w:t>Basic format for books:</w:t>
+      </w:r>
+    </w:p>
+    <w:p>
+      <w:pPr>
+        <w:rPr>
+          <w:rFonts w:ascii="Times" w:eastAsia="Times" w:hAnsi="Times" w:cs="Times"/>
+          <w:i/>
+          <w:sz w:val="16"/>
+          <w:szCs w:val="16"/>
+        </w:rPr>
+      </w:pPr>
+      <w:r>
+        <w:rPr>
+          <w:sz w:val="16"/>
+          <w:szCs w:val="16"/>
+        </w:rPr>
         <w:lastRenderedPageBreak/>
-        <w:t xml:space="preserve">H. V. Habi and H. Messer, "Recurrent neural network for rain estimation using commercial microwave links," </w:t>
-      </w:r>
-      <w:r>
-        <w:rPr>
-          <w:i/>
-          <w:sz w:val="16"/>
-          <w:szCs w:val="16"/>
-        </w:rPr>
-        <w:t xml:space="preserve">IEEE Trans. </w:t>
-      </w:r>
-      <w:proofErr w:type="spellStart"/>
-      <w:r>
-        <w:rPr>
-          <w:i/>
-          <w:sz w:val="16"/>
-          <w:szCs w:val="16"/>
-        </w:rPr>
-        <w:t>Geosci</w:t>
-      </w:r>
-      <w:proofErr w:type="spellEnd"/>
-      <w:r>
-        <w:rPr>
-          <w:i/>
-          <w:sz w:val="16"/>
-          <w:szCs w:val="16"/>
-        </w:rPr>
-        <w:t>. Remote Sens.</w:t>
-      </w:r>
-      <w:r>
-        <w:rPr>
-          <w:sz w:val="16"/>
-          <w:szCs w:val="16"/>
-        </w:rPr>
-        <w:t>, vol. 59, no. 5, pp. 3672-3681, May 2021. [Online]. Available: https://ieeexplore.ieee.org/document/9153027</w:t>
-      </w:r>
-    </w:p>
-    <w:p>
-      <w:pPr>
-        <w:spacing w:before="60"/>
-        <w:rPr>
-          <w:rFonts w:ascii="Times" w:eastAsia="Times" w:hAnsi="Times" w:cs="Times"/>
-          <w:i/>
-        </w:rPr>
-      </w:pPr>
-    </w:p>
-    <w:p>
-      <w:pPr>
-        <w:rPr>
-          <w:rFonts w:ascii="Times" w:eastAsia="Times" w:hAnsi="Times" w:cs="Times"/>
-          <w:i/>
-        </w:rPr>
-      </w:pPr>
-      <w:r>
-        <w:rPr>
-          <w:rFonts w:ascii="Times" w:eastAsia="Times" w:hAnsi="Times" w:cs="Times"/>
-          <w:i/>
-        </w:rPr>
-        <w:t>Basic format for books:</w:t>
-      </w:r>
-    </w:p>
-    <w:p>
-      <w:pPr>
-        <w:rPr>
-          <w:rFonts w:ascii="Times" w:eastAsia="Times" w:hAnsi="Times" w:cs="Times"/>
-          <w:i/>
-          <w:sz w:val="16"/>
-          <w:szCs w:val="16"/>
-        </w:rPr>
-      </w:pPr>
-      <w:r>
-        <w:rPr>
-          <w:sz w:val="16"/>
-          <w:szCs w:val="16"/>
-        </w:rPr>
         <w:t xml:space="preserve">J. K. Author, “Title of chapter in the book,” in </w:t>
       </w:r>
       <w:r>
@@ -6827,21 +6887,12 @@
           <w:szCs w:val="16"/>
         </w:rPr>
       </w:pPr>
-      <w:proofErr w:type="gramStart"/>
-      <w:r>
-        <w:rPr>
-          <w:sz w:val="16"/>
-          <w:szCs w:val="16"/>
-        </w:rPr>
-        <w:t>Author,  Date</w:t>
-      </w:r>
-      <w:proofErr w:type="gramEnd"/>
-      <w:r>
-        <w:rPr>
-          <w:sz w:val="16"/>
-          <w:szCs w:val="16"/>
-        </w:rPr>
-        <w:t>, Year. “Title of Dataset,” distributed by Publisher/Distributor, http://url.com (or if DOI is used, end with a period)</w:t>
+      <w:r>
+        <w:rPr>
+          <w:sz w:val="16"/>
+          <w:szCs w:val="16"/>
+        </w:rPr>
+        <w:t>Author,  Date, Year. “Title of Dataset,” distributed by Publisher/Distributor, http://url.com (or if DOI is used, end with a period)</w:t>
       </w:r>
     </w:p>
     <w:p>
@@ -6968,7 +7019,6 @@
           <w:szCs w:val="16"/>
         </w:rPr>
       </w:pPr>
-      <w:proofErr w:type="gramStart"/>
       <w:r>
         <w:rPr>
           <w:rFonts w:ascii="Times" w:hAnsi="Times" w:cs="Times"/>
@@ -6976,17 +7026,7 @@
           <w:sz w:val="16"/>
           <w:szCs w:val="16"/>
         </w:rPr>
-        <w:t>Author,  Date</w:t>
-      </w:r>
-      <w:proofErr w:type="gramEnd"/>
-      <w:r>
-        <w:rPr>
-          <w:rFonts w:ascii="Times" w:hAnsi="Times" w:cs="Times"/>
-          <w:color w:val="000000"/>
-          <w:sz w:val="16"/>
-          <w:szCs w:val="16"/>
-        </w:rPr>
-        <w:t xml:space="preserve"> published or disseminated, Year. “Complete title, including ed./</w:t>
+        <w:t>Author,  Date published or disseminated, Year. “Complete title, including ed./</w:t>
       </w:r>
       <w:proofErr w:type="spellStart"/>
       <w:r>
@@ -7201,7 +7241,7 @@
                     <pic:cNvPicPr/>
                   </pic:nvPicPr>
                   <pic:blipFill>
-                    <a:blip r:embed="rId30" cstate="print">
+                    <a:blip r:embed="rId29" cstate="print">
                       <a:extLst>
                         <a:ext uri="{28A0092B-C50C-407E-A947-70E740481C1C}">
                           <a14:useLocalDpi xmlns:a14="http://schemas.microsoft.com/office/drawing/2010/main" val="0"/>
@@ -7256,26 +7296,29 @@
         <w:t xml:space="preserve">) and all authors may include biographies if </w:t>
       </w:r>
       <w:r>
-        <w:t xml:space="preserve">the publication allows. Biographies are often not included in conference-related papers. Please check the Information for Authors </w:t>
-      </w:r>
-      <w:r>
+        <w:t>the publication allows. Biographies are often not included in conference-related papers. Please check the Information for Authors to confirm</w:t>
+      </w:r>
+      <w:r>
+        <w:rPr>
+          <w:color w:val="000000"/>
+        </w:rPr>
+        <w:t xml:space="preserve">. </w:t>
+      </w:r>
+      <w:r>
+        <w:t>Author photos should be current, professional images of the head and shoulders.</w:t>
+      </w:r>
+      <w:r>
+        <w:rPr>
+          <w:color w:val="000000"/>
+        </w:rPr>
+        <w:t xml:space="preserve"> The first paragraph may contain a place and/or date of birth (list place, then date). Next, the author’s educational background is listed. The degrees should be listed with the type of degree in </w:t>
+      </w:r>
+      <w:r>
+        <w:rPr>
+          <w:color w:val="000000"/>
+        </w:rPr>
         <w:lastRenderedPageBreak/>
-        <w:t>to confirm</w:t>
-      </w:r>
-      <w:r>
-        <w:rPr>
-          <w:color w:val="000000"/>
-        </w:rPr>
-        <w:t xml:space="preserve">. </w:t>
-      </w:r>
-      <w:r>
-        <w:t>Author photos should be current, professional images of the head and shoulders.</w:t>
-      </w:r>
-      <w:r>
-        <w:rPr>
-          <w:color w:val="000000"/>
-        </w:rPr>
-        <w:t xml:space="preserve"> The first paragraph may contain a place and/or date of birth (list place, then date). Next, the author’s educational background is listed. The degrees should be listed with the type of degree in what field, which institution, city, state, and country, and year the degree was earned. The author’s major field of study should be lowercase. </w:t>
+        <w:t xml:space="preserve">what field, which institution, city, state, and country, and year the degree was earned. The author’s major field of study should be lowercase. </w:t>
       </w:r>
     </w:p>
     <w:p>
@@ -7693,22 +7736,33 @@
           <w:sz w:val="16"/>
           <w:szCs w:val="16"/>
         </w:rPr>
-        <w:t>The next few paragraphs should contain the authors’ current affiliations, including current address and e-mail. For example, F</w:t>
-      </w:r>
-      <w:r>
-        <w:rPr>
-          <w:sz w:val="16"/>
-          <w:szCs w:val="16"/>
-        </w:rPr>
-        <w:t>irst</w:t>
-      </w:r>
-      <w:r>
-        <w:rPr>
-          <w:color w:val="000000"/>
-          <w:sz w:val="16"/>
-          <w:szCs w:val="16"/>
-        </w:rPr>
-        <w:t xml:space="preserve"> A. Author is with the National Institute of Standards and Technology, Boulder, CO 80305 USA (e-mail: author@ boulder.nist.gov). </w:t>
+        <w:t>Trung Kien La was with th</w:t>
+      </w:r>
+      <w:r>
+        <w:rPr>
+          <w:color w:val="000000"/>
+          <w:sz w:val="16"/>
+          <w:szCs w:val="16"/>
+        </w:rPr>
+        <w:t xml:space="preserve">e Frankfurt Industrial Robotics and Digital Twin Lab (FriiDA), </w:t>
+      </w:r>
+      <w:proofErr w:type="spellStart"/>
+      <w:r>
+        <w:rPr>
+          <w:color w:val="000000"/>
+          <w:sz w:val="16"/>
+          <w:szCs w:val="16"/>
+        </w:rPr>
+        <w:t>Hungener</w:t>
+      </w:r>
+      <w:proofErr w:type="spellEnd"/>
+      <w:r>
+        <w:rPr>
+          <w:color w:val="000000"/>
+          <w:sz w:val="16"/>
+          <w:szCs w:val="16"/>
+        </w:rPr>
+        <w:t xml:space="preserve"> Str. 6 Building C, 60389 Frankfurt am Main, Germany (e-mail: trung.la@stud.fra-uas.de).  </w:t>
       </w:r>
     </w:p>
     <w:p>
@@ -7735,22 +7789,73 @@
           <w:sz w:val="16"/>
           <w:szCs w:val="16"/>
         </w:rPr>
-        <w:t>S</w:t>
-      </w:r>
-      <w:r>
-        <w:rPr>
-          <w:sz w:val="16"/>
-          <w:szCs w:val="16"/>
-        </w:rPr>
-        <w:t>econd</w:t>
-      </w:r>
-      <w:r>
-        <w:rPr>
-          <w:color w:val="000000"/>
-          <w:sz w:val="16"/>
-          <w:szCs w:val="16"/>
-        </w:rPr>
-        <w:t xml:space="preserve"> B. Author Jr. was with Rice University, Houston, TX 77005 USA. He is now with the Department of Physics, Colorado State University, Fort Collins, CO 80523 USA (e-mail: author@lamar.colostate.edu).</w:t>
+        <w:t>Eric Guiffo Kaigom</w:t>
+      </w:r>
+      <w:r>
+        <w:rPr>
+          <w:color w:val="000000"/>
+          <w:sz w:val="16"/>
+          <w:szCs w:val="16"/>
+        </w:rPr>
+        <w:t xml:space="preserve"> </w:t>
+      </w:r>
+      <w:r>
+        <w:rPr>
+          <w:color w:val="000000"/>
+          <w:sz w:val="16"/>
+          <w:szCs w:val="16"/>
+        </w:rPr>
+        <w:t>is</w:t>
+      </w:r>
+      <w:r>
+        <w:rPr>
+          <w:color w:val="000000"/>
+          <w:sz w:val="16"/>
+          <w:szCs w:val="16"/>
+        </w:rPr>
+        <w:t xml:space="preserve"> with th</w:t>
+      </w:r>
+      <w:r>
+        <w:rPr>
+          <w:color w:val="000000"/>
+          <w:sz w:val="16"/>
+          <w:szCs w:val="16"/>
+        </w:rPr>
+        <w:t xml:space="preserve">e Frankfurt Industrial Robotics and Digital Twin Lab (FriiDA), </w:t>
+      </w:r>
+      <w:proofErr w:type="spellStart"/>
+      <w:r>
+        <w:rPr>
+          <w:color w:val="000000"/>
+          <w:sz w:val="16"/>
+          <w:szCs w:val="16"/>
+        </w:rPr>
+        <w:t>Hungener</w:t>
+      </w:r>
+      <w:proofErr w:type="spellEnd"/>
+      <w:r>
+        <w:rPr>
+          <w:color w:val="000000"/>
+          <w:sz w:val="16"/>
+          <w:szCs w:val="16"/>
+        </w:rPr>
+        <w:t xml:space="preserve"> Str. 6 Building C, 60389 Frankfurt am Main, Germany (e-mail: </w:t>
+      </w:r>
+      <w:r>
+        <w:rPr>
+          <w:color w:val="000000"/>
+          <w:sz w:val="16"/>
+          <w:szCs w:val="16"/>
+        </w:rPr>
+        <w:t>kaigom@fra-uas.de</w:t>
+      </w:r>
+      <w:r>
+        <w:rPr>
+          <w:color w:val="000000"/>
+          <w:sz w:val="16"/>
+          <w:szCs w:val="16"/>
+        </w:rPr>
+        <w:t xml:space="preserve">).  </w:t>
       </w:r>
     </w:p>
     <w:p>
@@ -8872,6 +8977,119 @@
     </w:lvl>
   </w:abstractNum>
   <w:abstractNum w:abstractNumId="10" w15:restartNumberingAfterBreak="0">
+    <w:nsid w:val="4D185ABF"/>
+    <w:multiLevelType w:val="hybridMultilevel"/>
+    <w:tmpl w:val="3FCE4A3A"/>
+    <w:lvl w:ilvl="0" w:tplc="D1289A48">
+      <w:start w:val="2"/>
+      <w:numFmt w:val="bullet"/>
+      <w:lvlText w:val="-"/>
+      <w:lvlJc w:val="left"/>
+      <w:pPr>
+        <w:ind w:left="562" w:hanging="360"/>
+      </w:pPr>
+      <w:rPr>
+        <w:rFonts w:ascii="Times New Roman" w:eastAsia="Times New Roman" w:hAnsi="Times New Roman" w:cs="Times New Roman" w:hint="default"/>
+      </w:rPr>
+    </w:lvl>
+    <w:lvl w:ilvl="1" w:tplc="04070003" w:tentative="1">
+      <w:start w:val="1"/>
+      <w:numFmt w:val="bullet"/>
+      <w:lvlText w:val="o"/>
+      <w:lvlJc w:val="left"/>
+      <w:pPr>
+        <w:ind w:left="1282" w:hanging="360"/>
+      </w:pPr>
+      <w:rPr>
+        <w:rFonts w:ascii="Courier New" w:hAnsi="Courier New" w:cs="Courier New" w:hint="default"/>
+      </w:rPr>
+    </w:lvl>
+    <w:lvl w:ilvl="2" w:tplc="04070005" w:tentative="1">
+      <w:start w:val="1"/>
+      <w:numFmt w:val="bullet"/>
+      <w:lvlText w:val=""/>
+      <w:lvlJc w:val="left"/>
+      <w:pPr>
+        <w:ind w:left="2002" w:hanging="360"/>
+      </w:pPr>
+      <w:rPr>
+        <w:rFonts w:ascii="Wingdings" w:hAnsi="Wingdings" w:hint="default"/>
+      </w:rPr>
+    </w:lvl>
+    <w:lvl w:ilvl="3" w:tplc="04070001" w:tentative="1">
+      <w:start w:val="1"/>
+      <w:numFmt w:val="bullet"/>
+      <w:lvlText w:val=""/>
+      <w:lvlJc w:val="left"/>
+      <w:pPr>
+        <w:ind w:left="2722" w:hanging="360"/>
+      </w:pPr>
+      <w:rPr>
+        <w:rFonts w:ascii="Symbol" w:hAnsi="Symbol" w:hint="default"/>
+      </w:rPr>
+    </w:lvl>
+    <w:lvl w:ilvl="4" w:tplc="04070003" w:tentative="1">
+      <w:start w:val="1"/>
+      <w:numFmt w:val="bullet"/>
+      <w:lvlText w:val="o"/>
+      <w:lvlJc w:val="left"/>
+      <w:pPr>
+        <w:ind w:left="3442" w:hanging="360"/>
+      </w:pPr>
+      <w:rPr>
+        <w:rFonts w:ascii="Courier New" w:hAnsi="Courier New" w:cs="Courier New" w:hint="default"/>
+      </w:rPr>
+    </w:lvl>
+    <w:lvl w:ilvl="5" w:tplc="04070005" w:tentative="1">
+      <w:start w:val="1"/>
+      <w:numFmt w:val="bullet"/>
+      <w:lvlText w:val=""/>
+      <w:lvlJc w:val="left"/>
+      <w:pPr>
+        <w:ind w:left="4162" w:hanging="360"/>
+      </w:pPr>
+      <w:rPr>
+        <w:rFonts w:ascii="Wingdings" w:hAnsi="Wingdings" w:hint="default"/>
+      </w:rPr>
+    </w:lvl>
+    <w:lvl w:ilvl="6" w:tplc="04070001" w:tentative="1">
+      <w:start w:val="1"/>
+      <w:numFmt w:val="bullet"/>
+      <w:lvlText w:val=""/>
+      <w:lvlJc w:val="left"/>
+      <w:pPr>
+        <w:ind w:left="4882" w:hanging="360"/>
+      </w:pPr>
+      <w:rPr>
+        <w:rFonts w:ascii="Symbol" w:hAnsi="Symbol" w:hint="default"/>
+      </w:rPr>
+    </w:lvl>
+    <w:lvl w:ilvl="7" w:tplc="04070003" w:tentative="1">
+      <w:start w:val="1"/>
+      <w:numFmt w:val="bullet"/>
+      <w:lvlText w:val="o"/>
+      <w:lvlJc w:val="left"/>
+      <w:pPr>
+        <w:ind w:left="5602" w:hanging="360"/>
+      </w:pPr>
+      <w:rPr>
+        <w:rFonts w:ascii="Courier New" w:hAnsi="Courier New" w:cs="Courier New" w:hint="default"/>
+      </w:rPr>
+    </w:lvl>
+    <w:lvl w:ilvl="8" w:tplc="04070005" w:tentative="1">
+      <w:start w:val="1"/>
+      <w:numFmt w:val="bullet"/>
+      <w:lvlText w:val=""/>
+      <w:lvlJc w:val="left"/>
+      <w:pPr>
+        <w:ind w:left="6322" w:hanging="360"/>
+      </w:pPr>
+      <w:rPr>
+        <w:rFonts w:ascii="Wingdings" w:hAnsi="Wingdings" w:hint="default"/>
+      </w:rPr>
+    </w:lvl>
+  </w:abstractNum>
+  <w:abstractNum w:abstractNumId="11" w15:restartNumberingAfterBreak="0">
     <w:nsid w:val="52F65CE7"/>
     <w:multiLevelType w:val="multilevel"/>
     <w:tmpl w:val="9A60EF16"/>
@@ -9020,7 +9238,7 @@
       </w:rPr>
     </w:lvl>
   </w:abstractNum>
-  <w:abstractNum w:abstractNumId="11" w15:restartNumberingAfterBreak="0">
+  <w:abstractNum w:abstractNumId="12" w15:restartNumberingAfterBreak="0">
     <w:nsid w:val="5DEA164D"/>
     <w:multiLevelType w:val="multilevel"/>
     <w:tmpl w:val="8D6CF77A"/>
@@ -9230,9 +9448,12 @@
     <w:abstractNumId w:val="0"/>
   </w:num>
   <w:num w:numId="12" w16cid:durableId="947540831">
+    <w:abstractNumId w:val="12"/>
+  </w:num>
+  <w:num w:numId="13" w16cid:durableId="1525364928">
     <w:abstractNumId w:val="11"/>
   </w:num>
-  <w:num w:numId="13" w16cid:durableId="1525364928">
+  <w:num w:numId="14" w16cid:durableId="906766043">
     <w:abstractNumId w:val="10"/>
   </w:num>
 </w:numbering>
@@ -9823,7 +10044,6 @@
   <w:style w:type="character" w:default="1" w:styleId="Absatz-Standardschriftart">
     <w:name w:val="Default Paragraph Font"/>
     <w:uiPriority w:val="1"/>
-    <w:semiHidden/>
     <w:unhideWhenUsed/>
   </w:style>
   <w:style w:type="table" w:default="1" w:styleId="NormaleTabelle">
@@ -10461,6 +10681,26 @@
     <w:link w:val="PARA"/>
     <w:rsid w:val="00621141"/>
   </w:style>
+  <w:style w:type="paragraph" w:styleId="Beschriftung">
+    <w:name w:val="caption"/>
+    <w:basedOn w:val="Standard"/>
+    <w:next w:val="Standard"/>
+    <w:uiPriority w:val="35"/>
+    <w:semiHidden/>
+    <w:unhideWhenUsed/>
+    <w:qFormat/>
+    <w:rsid w:val="00A32DA5"/>
+    <w:pPr>
+      <w:spacing w:after="200"/>
+    </w:pPr>
+    <w:rPr>
+      <w:i/>
+      <w:iCs/>
+      <w:color w:val="44546A" w:themeColor="text2"/>
+      <w:sz w:val="18"/>
+      <w:szCs w:val="18"/>
+    </w:rPr>
+  </w:style>
 </w:styles>
 </file>
 
@@ -10726,28 +10966,28 @@
 </file>
 
 <file path=customXml/item1.xml><?xml version="1.0" encoding="utf-8"?>
+<b:Sources xmlns:b="http://schemas.openxmlformats.org/officeDocument/2006/bibliography" xmlns="http://schemas.openxmlformats.org/officeDocument/2006/bibliography" SelectedStyle="\APASixthEditionOfficeOnline.xsl" StyleName="APA" Version="6"/>
+</file>
+
+<file path=customXml/item2.xml><?xml version="1.0" encoding="utf-8"?>
 <go:gDocsCustomXmlDataStorage xmlns:go="http://customooxmlschemas.google.com/" xmlns:r="http://schemas.openxmlformats.org/officeDocument/2006/relationships">
   <go:docsCustomData xmlns:go="http://customooxmlschemas.google.com/" roundtripDataSignature="AMtx7mjPovk3igAzhESNbNe8yh+DWI7/jA==">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</go:docsCustomData>
 </go:gDocsCustomXmlDataStorage>
 </file>
 
-<file path=customXml/item2.xml><?xml version="1.0" encoding="utf-8"?>
-<b:Sources xmlns:b="http://schemas.openxmlformats.org/officeDocument/2006/bibliography" xmlns="http://schemas.openxmlformats.org/officeDocument/2006/bibliography" SelectedStyle="\APASixthEditionOfficeOnline.xsl" StyleName="APA" Version="6"/>
+<file path=customXml/itemProps1.xml><?xml version="1.0" encoding="utf-8"?>
+<ds:datastoreItem xmlns:ds="http://schemas.openxmlformats.org/officeDocument/2006/customXml" ds:itemID="{7FDB3116-7FC6-4074-8BFD-613BFCEE0C0E}">
+  <ds:schemaRefs>
+    <ds:schemaRef ds:uri="http://schemas.openxmlformats.org/officeDocument/2006/bibliography"/>
+  </ds:schemaRefs>
+</ds:datastoreItem>
 </file>
 
-<file path=customXml/itemProps1.xml><?xml version="1.0" encoding="utf-8"?>
+<file path=customXml/itemProps2.xml><?xml version="1.0" encoding="utf-8"?>
 <ds:datastoreItem xmlns:ds="http://schemas.openxmlformats.org/officeDocument/2006/customXml" ds:itemID="{11111111-1234-1234-1234-123412341234}">
   <ds:schemaRefs>
     <ds:schemaRef ds:uri="http://customooxmlschemas.google.com/"/>
     <ds:schemaRef ds:uri="http://schemas.openxmlformats.org/officeDocument/2006/relationships"/>
   </ds:schemaRefs>
 </ds:datastoreItem>
-</file>
-
-<file path=customXml/itemProps2.xml><?xml version="1.0" encoding="utf-8"?>
-<ds:datastoreItem xmlns:ds="http://schemas.openxmlformats.org/officeDocument/2006/customXml" ds:itemID="{7FDB3116-7FC6-4074-8BFD-613BFCEE0C0E}">
-  <ds:schemaRefs>
-    <ds:schemaRef ds:uri="http://schemas.openxmlformats.org/officeDocument/2006/bibliography"/>
-  </ds:schemaRefs>
-</ds:datastoreItem>
 </file>
</xml_diff>

<commit_message>
add translated grey textbox
</commit_message>
<xml_diff>
--- a/Transactions-template-and-instructions-on-how-to-create-your-article-formatted (4).docx
+++ b/Transactions-template-and-instructions-on-how-to-create-your-article-formatted (4).docx
@@ -3756,7 +3756,7 @@
           <w:noProof/>
         </w:rPr>
         <w:drawing>
-          <wp:inline distT="0" distB="0" distL="0" distR="0" wp14:anchorId="386E0E4B" wp14:editId="6F6C75ED">
+          <wp:inline distT="0" distB="0" distL="0" distR="0" wp14:anchorId="386E0E4B" wp14:editId="1D9690C1">
             <wp:extent cx="3063240" cy="901065"/>
             <wp:effectExtent l="0" t="0" r="3810" b="0"/>
             <wp:docPr id="1065728937" name="Grafik 2" descr="Ein Bild, das Text, Screenshot, Schrift, Reihe enthält.&#10;&#10;KI-generierte Inhalte können fehlerhaft sein."/>
@@ -3890,81 +3890,106 @@
         <w:jc w:val="both"/>
       </w:pPr>
       <w:r>
-        <w:t>“Describe the image briefly and precisely using the object data provided.</w:t>
-      </w:r>
-    </w:p>
-    <w:p>
-      <w:pPr>
-        <w:jc w:val="both"/>
-      </w:pPr>
-    </w:p>
-    <w:p>
-      <w:pPr>
-        <w:jc w:val="both"/>
-      </w:pPr>
+        <w:drawing>
+          <wp:inline distT="0" distB="0" distL="0" distR="0" wp14:anchorId="61276594" wp14:editId="43CB1334">
+            <wp:extent cx="3063240" cy="1478280"/>
+            <wp:effectExtent l="0" t="0" r="3810" b="7620"/>
+            <wp:docPr id="1769481868" name="Grafik 1" descr="Ein Bild, das Text, Screenshot, Schrift enthält.&#10;&#10;KI-generierte Inhalte können fehlerhaft sein."/>
+            <wp:cNvGraphicFramePr>
+              <a:graphicFrameLocks xmlns:a="http://schemas.openxmlformats.org/drawingml/2006/main" noChangeAspect="1"/>
+            </wp:cNvGraphicFramePr>
+            <a:graphic xmlns:a="http://schemas.openxmlformats.org/drawingml/2006/main">
+              <a:graphicData uri="http://schemas.openxmlformats.org/drawingml/2006/picture">
+                <pic:pic xmlns:pic="http://schemas.openxmlformats.org/drawingml/2006/picture">
+                  <pic:nvPicPr>
+                    <pic:cNvPr id="1769481868" name="Grafik 1" descr="Ein Bild, das Text, Screenshot, Schrift enthält.&#10;&#10;KI-generierte Inhalte können fehlerhaft sein."/>
+                    <pic:cNvPicPr/>
+                  </pic:nvPicPr>
+                  <pic:blipFill>
+                    <a:blip r:embed="rId15"/>
+                    <a:stretch>
+                      <a:fillRect/>
+                    </a:stretch>
+                  </pic:blipFill>
+                  <pic:spPr>
+                    <a:xfrm>
+                      <a:off x="0" y="0"/>
+                      <a:ext cx="3063240" cy="1478280"/>
+                    </a:xfrm>
+                    <a:prstGeom prst="rect">
+                      <a:avLst/>
+                    </a:prstGeom>
+                  </pic:spPr>
+                </pic:pic>
+              </a:graphicData>
+            </a:graphic>
+          </wp:inline>
+        </w:drawing>
+      </w:r>
+    </w:p>
+    <w:p>
+      <w:pPr>
+        <w:jc w:val="both"/>
+      </w:pPr>
+      <w:r>
+        <w:rPr>
+          <w:b/>
+          <w:bCs/>
+        </w:rPr>
+        <w:t>Fig. 4</w:t>
+      </w:r>
+      <w:r>
+        <w:t xml:space="preserve">. </w:t>
+      </w:r>
+      <w:r>
+        <w:t xml:space="preserve">Input prompt for the LLM to process with object data. Translated from German to English. </w:t>
+      </w:r>
+    </w:p>
+    <w:p>
+      <w:pPr>
+        <w:jc w:val="both"/>
+      </w:pPr>
+    </w:p>
+    <w:p>
+      <w:pPr>
+        <w:jc w:val="both"/>
+      </w:pPr>
+      <w:r>
+        <w:t xml:space="preserve">The object data, defined as </w:t>
+      </w:r>
+      <w:proofErr w:type="spellStart"/>
+      <w:r>
+        <w:rPr>
+          <w:i/>
+          <w:iCs/>
+        </w:rPr>
+        <w:t>object_description</w:t>
+      </w:r>
+      <w:proofErr w:type="spellEnd"/>
+      <w:r>
+        <w:rPr>
+          <w:i/>
+          <w:iCs/>
+        </w:rPr>
+        <w:t xml:space="preserve"> </w:t>
+      </w:r>
+      <w:r>
+        <w:t>in Fig. 4</w:t>
+      </w:r>
+      <w:r>
+        <w:t xml:space="preserve">, is provided in the prompt and has been translated into concise bullet points during the preprocessing stage. Initially, a template for </w:t>
+      </w:r>
       <w:proofErr w:type="gramStart"/>
       <w:r>
-        <w:t xml:space="preserve">{ </w:t>
-      </w:r>
-      <w:proofErr w:type="spellStart"/>
-      <w:r>
-        <w:t>object</w:t>
+        <w:t>the raw</w:t>
       </w:r>
       <w:proofErr w:type="gramEnd"/>
       <w:r>
-        <w:t>_</w:t>
-      </w:r>
-      <w:proofErr w:type="gramStart"/>
-      <w:r>
-        <w:t>description</w:t>
-      </w:r>
-      <w:proofErr w:type="spellEnd"/>
-      <w:r>
-        <w:t xml:space="preserve"> }</w:t>
-      </w:r>
-      <w:proofErr w:type="gramEnd"/>
-    </w:p>
-    <w:p>
-      <w:pPr>
-        <w:jc w:val="both"/>
-      </w:pPr>
-    </w:p>
-    <w:p>
-      <w:pPr>
-        <w:jc w:val="both"/>
-      </w:pPr>
-      <w:r>
-        <w:t>Please describe what can be seen in the image, where important objects are located, and provide information about possible obstacles.”</w:t>
-      </w:r>
-    </w:p>
-    <w:p>
-      <w:pPr>
-        <w:jc w:val="both"/>
-      </w:pPr>
-    </w:p>
-    <w:p>
-      <w:pPr>
-        <w:jc w:val="both"/>
-      </w:pPr>
-      <w:r>
-        <w:t>The object data, defined as “</w:t>
-      </w:r>
-      <w:proofErr w:type="spellStart"/>
-      <w:r>
-        <w:t>object_description</w:t>
-      </w:r>
-      <w:proofErr w:type="spellEnd"/>
-      <w:r>
-        <w:t xml:space="preserve">,” is provided in the prompt and has been translated into concise bullet points during the preprocessing stage. Initially, a template for </w:t>
-      </w:r>
-      <w:proofErr w:type="gramStart"/>
-      <w:r>
-        <w:t>the raw</w:t>
-      </w:r>
-      <w:proofErr w:type="gramEnd"/>
-      <w:r>
         <w:t xml:space="preserve"> data was employed. Fig. 4 presents a schematic representation of the result of this transformation using the template. The integration of image data with readable object data through the utilization of an LLM (Language Model) facilitates the creation of a comprehensive and cohesive representation of the subject matter.</w:t>
       </w:r>
+      <w:r>
+        <w:t xml:space="preserve"> </w:t>
+      </w:r>
     </w:p>
     <w:p>
       <w:pPr>
@@ -3987,6 +4012,7 @@
         <w:rPr>
           <w:noProof/>
         </w:rPr>
+        <w:lastRenderedPageBreak/>
         <w:drawing>
           <wp:inline distT="0" distB="0" distL="0" distR="0" wp14:anchorId="70A5CF43" wp14:editId="1C8C75C6">
             <wp:extent cx="3063240" cy="1482725"/>
@@ -4003,7 +4029,7 @@
                     <pic:cNvPicPr/>
                   </pic:nvPicPr>
                   <pic:blipFill>
-                    <a:blip r:embed="rId15"/>
+                    <a:blip r:embed="rId16"/>
                     <a:stretch>
                       <a:fillRect/>
                     </a:stretch>
@@ -4065,7 +4091,6 @@
         </w:numPr>
       </w:pPr>
       <w:r>
-        <w:lastRenderedPageBreak/>
         <w:t xml:space="preserve">B. </w:t>
       </w:r>
       <w:r>
@@ -4107,7 +4132,7 @@
                     </pic:cNvPicPr>
                   </pic:nvPicPr>
                   <pic:blipFill>
-                    <a:blip r:embed="rId16" cstate="print">
+                    <a:blip r:embed="rId17" cstate="print">
                       <a:extLst>
                         <a:ext uri="{28A0092B-C50C-407E-A947-70E740481C1C}">
                           <a14:useLocalDpi xmlns:a14="http://schemas.microsoft.com/office/drawing/2010/main" val="0"/>
@@ -4169,7 +4194,7 @@
                     </pic:cNvPicPr>
                   </pic:nvPicPr>
                   <pic:blipFill>
-                    <a:blip r:embed="rId17" cstate="print">
+                    <a:blip r:embed="rId18" cstate="print">
                       <a:extLst>
                         <a:ext uri="{28A0092B-C50C-407E-A947-70E740481C1C}">
                           <a14:useLocalDpi xmlns:a14="http://schemas.microsoft.com/office/drawing/2010/main" val="0"/>
@@ -4239,7 +4264,7 @@
                     </pic:cNvPicPr>
                   </pic:nvPicPr>
                   <pic:blipFill>
-                    <a:blip r:embed="rId18" cstate="print">
+                    <a:blip r:embed="rId19" cstate="print">
                       <a:extLst>
                         <a:ext uri="{28A0092B-C50C-407E-A947-70E740481C1C}">
                           <a14:useLocalDpi xmlns:a14="http://schemas.microsoft.com/office/drawing/2010/main" val="0"/>
@@ -4285,7 +4310,7 @@
           <w:noProof/>
         </w:rPr>
         <w:drawing>
-          <wp:inline distT="0" distB="0" distL="0" distR="0" wp14:anchorId="02982399" wp14:editId="7822F05F">
+          <wp:inline distT="0" distB="0" distL="0" distR="0" wp14:anchorId="02982399" wp14:editId="4CC430F2">
             <wp:extent cx="3063240" cy="1956714"/>
             <wp:effectExtent l="0" t="0" r="3810" b="5715"/>
             <wp:docPr id="13" name="Picture 13" descr="Z:\Indesign Projects\005 Series\03 OA Word templates\Work\TJ\Work\Fig3.tif"/>
@@ -4302,7 +4327,7 @@
                     </pic:cNvPicPr>
                   </pic:nvPicPr>
                   <pic:blipFill>
-                    <a:blip r:embed="rId19" cstate="print">
+                    <a:blip r:embed="rId20" cstate="print">
                       <a:extLst>
                         <a:ext uri="{28A0092B-C50C-407E-A947-70E740481C1C}">
                           <a14:useLocalDpi xmlns:a14="http://schemas.microsoft.com/office/drawing/2010/main" val="0"/>
@@ -4636,6 +4661,7 @@
         <w:jc w:val="both"/>
       </w:pPr>
       <w:r>
+        <w:lastRenderedPageBreak/>
         <w:t xml:space="preserve">C. </w:t>
       </w:r>
       <w:r>
@@ -4781,7 +4807,6 @@
         <w:jc w:val="both"/>
       </w:pPr>
       <w:r>
-        <w:lastRenderedPageBreak/>
         <w:t xml:space="preserve">D. </w:t>
       </w:r>
       <w:r>
@@ -5325,7 +5350,15 @@
           <w:color w:val="000000"/>
           <w:spacing w:val="-2"/>
         </w:rPr>
-        <w:t>” and “bitmap file format” are not the same thing. When bitmap color space is selected, .</w:t>
+        <w:t xml:space="preserve">” and “bitmap file </w:t>
+      </w:r>
+      <w:r>
+        <w:rPr>
+          <w:rFonts w:ascii="Times" w:eastAsia="Times" w:hAnsi="Times" w:cs="Times"/>
+          <w:color w:val="000000"/>
+          <w:spacing w:val="-2"/>
+        </w:rPr>
+        <w:t>format” are not the same thing. When bitmap color space is selected, .</w:t>
       </w:r>
       <w:proofErr w:type="gramStart"/>
       <w:r>
@@ -5530,8 +5563,8 @@
             <v:path o:extrusionok="f" gradientshapeok="t" o:connecttype="rect"/>
             <o:lock v:ext="edit" aspectratio="t"/>
           </v:shapetype>
-          <v:shape id="_x0000_i1025" type="#_x0000_t75" style="width:6.1pt;height:6.1pt" fillcolor="window">
-            <v:imagedata r:id="rId20" o:title=""/>
+          <v:shape id="_x0000_i1025" type="#_x0000_t75" style="width:6pt;height:6pt" fillcolor="window">
+            <v:imagedata r:id="rId21" o:title=""/>
           </v:shape>
         </w:pict>
       </w:r>
@@ -5787,7 +5820,14 @@
         <w:rPr>
           <w:spacing w:val="-2"/>
         </w:rPr>
-        <w:t xml:space="preserve"> put them in “text boxes” linked to the figures. Also, do not place borders around the outside of your figures.</w:t>
+        <w:t xml:space="preserve"> put them in “text boxes” linked to the </w:t>
+      </w:r>
+      <w:r>
+        <w:rPr>
+          <w:spacing w:val="-2"/>
+        </w:rPr>
+        <w:lastRenderedPageBreak/>
+        <w:t>figures. Also, do not place borders around the outside of your figures.</w:t>
       </w:r>
     </w:p>
     <w:p>
@@ -5906,7 +5946,6 @@
           <w:smallCaps/>
           <w:color w:val="000000"/>
         </w:rPr>
-        <w:lastRenderedPageBreak/>
         <w:t xml:space="preserve">V. </w:t>
       </w:r>
       <w:r>
@@ -6194,7 +6233,14 @@
           <w:color w:val="000000"/>
           <w:spacing w:val="-2"/>
         </w:rPr>
-        <w:t xml:space="preserve">published in translation journals, please give the English citation first, followed by the original foreign-language citation. See the end of this document for formats and examples of common references. For a complete discussion of references and their formats, see the </w:t>
+        <w:t xml:space="preserve">published in translation journals, please give the English citation first, followed by the original foreign-language citation. See the </w:t>
+      </w:r>
+      <w:r>
+        <w:rPr>
+          <w:color w:val="000000"/>
+          <w:spacing w:val="-2"/>
+        </w:rPr>
+        <w:t xml:space="preserve">end of this document for formats and examples of common references. For a complete discussion of references and their formats, see the </w:t>
       </w:r>
       <w:r>
         <w:rPr>
@@ -6262,7 +6308,7 @@
         </w:rPr>
         <w:t xml:space="preserve">at </w:t>
       </w:r>
-      <w:hyperlink r:id="rId21">
+      <w:hyperlink r:id="rId22">
         <w:r>
           <w:rPr>
             <w:color w:val="1155CC"/>
@@ -6350,13 +6396,7 @@
         <w:rPr>
           <w:color w:val="000000"/>
         </w:rPr>
-        <w:t xml:space="preserve"> Place the actual footnote at the bottom of the column in which it is cited; do not put footnotes in the reference list (endnotes). Use letters for table footnotes (see </w:t>
-      </w:r>
-      <w:r>
-        <w:rPr>
-          <w:color w:val="000000"/>
-        </w:rPr>
-        <w:t xml:space="preserve">Table I). </w:t>
+        <w:t xml:space="preserve"> Place the actual footnote at the bottom of the column in which it is cited; do not put footnotes in the reference list (endnotes). Use letters for table footnotes (see Table I). </w:t>
       </w:r>
     </w:p>
     <w:p>
@@ -6442,7 +6482,7 @@
       <w:r>
         <w:t xml:space="preserve"> </w:t>
       </w:r>
-      <w:hyperlink r:id="rId22">
+      <w:hyperlink r:id="rId23">
         <w:r>
           <w:rPr>
             <w:color w:val="0000FF"/>
@@ -6612,7 +6652,11 @@
         <w:t>Fi</w:t>
       </w:r>
       <w:r>
-        <w:t xml:space="preserve">nal submissions should include source files of your accepted manuscript, high quality graphic files (if not embedded in your source file), and a formatted pdf file. The accepted version of your manuscript will also be sent to the IEEE publication teams for a comparison to the final files to ensure no significant or unauthorized changes were made after acceptance. If you have any questions regarding the final submission process, please contact the administrative contact for the journal. </w:t>
+        <w:t xml:space="preserve">nal submissions should include source files of your accepted manuscript, high quality graphic files (if not embedded in your source file), and a formatted pdf file. The accepted version of your manuscript will also be sent to the </w:t>
+      </w:r>
+      <w:r>
+        <w:lastRenderedPageBreak/>
+        <w:t xml:space="preserve">IEEE publication teams for a comparison to the final files to ensure no significant or unauthorized changes were made after acceptance. If you have any questions regarding the final submission process, please contact the administrative contact for the journal. </w:t>
       </w:r>
     </w:p>
     <w:p>
@@ -6671,54 +6715,45 @@
           <w:spacing w:val="-2"/>
           <w:highlight w:val="white"/>
         </w:rPr>
-        <w:t xml:space="preserve">Authors must submit an electronic IEEE Copyright Form </w:t>
-      </w:r>
+        <w:t>Authors must submit an electronic IEEE Copyright Form (</w:t>
+      </w:r>
+      <w:proofErr w:type="spellStart"/>
       <w:r>
         <w:rPr>
           <w:color w:val="222222"/>
           <w:spacing w:val="-2"/>
           <w:highlight w:val="white"/>
         </w:rPr>
-        <w:lastRenderedPageBreak/>
-        <w:t>(</w:t>
-      </w:r>
-      <w:proofErr w:type="spellStart"/>
+        <w:t>eCF</w:t>
+      </w:r>
+      <w:proofErr w:type="spellEnd"/>
       <w:r>
         <w:rPr>
           <w:color w:val="222222"/>
           <w:spacing w:val="-2"/>
           <w:highlight w:val="white"/>
         </w:rPr>
-        <w:t>eCF</w:t>
-      </w:r>
-      <w:proofErr w:type="spellEnd"/>
+        <w:t xml:space="preserve">) upon submitting their final manuscript files. You can access the </w:t>
+      </w:r>
+      <w:proofErr w:type="spellStart"/>
       <w:r>
         <w:rPr>
           <w:color w:val="222222"/>
           <w:spacing w:val="-2"/>
           <w:highlight w:val="white"/>
         </w:rPr>
-        <w:t xml:space="preserve">) upon submitting their final manuscript files. You can access the </w:t>
-      </w:r>
-      <w:proofErr w:type="spellStart"/>
+        <w:t>eCF</w:t>
+      </w:r>
+      <w:proofErr w:type="spellEnd"/>
       <w:r>
         <w:rPr>
           <w:color w:val="222222"/>
           <w:spacing w:val="-2"/>
           <w:highlight w:val="white"/>
         </w:rPr>
-        <w:t>eCF</w:t>
-      </w:r>
-      <w:proofErr w:type="spellEnd"/>
-      <w:r>
-        <w:rPr>
-          <w:color w:val="222222"/>
-          <w:spacing w:val="-2"/>
-          <w:highlight w:val="white"/>
-        </w:rPr>
         <w:t xml:space="preserve"> system through your manuscript submission system or through the Author Gateway. You are responsible for obtaining any necessary approvals and/or security clearances. For additional information on intellectual property rights, visit the IEEE Intellectual Property Rights department web page at </w:t>
       </w:r>
-      <w:hyperlink r:id="rId23" w:history="1">
+      <w:hyperlink r:id="rId24" w:history="1">
         <w:r>
           <w:rPr>
             <w:rStyle w:val="Hyperlink"/>
@@ -6728,7 +6763,7 @@
           <w:t>https://www.ieee.org/publications/rights/index.html</w:t>
         </w:r>
       </w:hyperlink>
-      <w:hyperlink r:id="rId24">
+      <w:hyperlink r:id="rId25">
         <w:r>
           <w:rPr>
             <w:color w:val="1155CC"/>
@@ -6772,7 +6807,7 @@
         </w:rPr>
         <w:t xml:space="preserve">A full overview of IEEE publishing guidelines and policies can be found at </w:t>
       </w:r>
-      <w:hyperlink r:id="rId25" w:history="1">
+      <w:hyperlink r:id="rId26" w:history="1">
         <w:r>
           <w:rPr>
             <w:rStyle w:val="Hyperlink"/>
@@ -7200,7 +7235,14 @@
           <w:sz w:val="16"/>
           <w:szCs w:val="16"/>
         </w:rPr>
-        <w:t xml:space="preserve">, early access, </w:t>
+        <w:t xml:space="preserve">, </w:t>
+      </w:r>
+      <w:r>
+        <w:rPr>
+          <w:sz w:val="16"/>
+          <w:szCs w:val="16"/>
+        </w:rPr>
+        <w:t xml:space="preserve">early access, </w:t>
       </w:r>
       <w:proofErr w:type="spellStart"/>
       <w:r>
@@ -8277,6 +8319,7 @@
           <w:rFonts w:ascii="Times" w:eastAsia="Times" w:hAnsi="Times" w:cs="Times"/>
           <w:i/>
         </w:rPr>
+        <w:lastRenderedPageBreak/>
         <w:t>Basic format</w:t>
       </w:r>
       <w:r>
@@ -8526,7 +8569,6 @@
           <w:sz w:val="16"/>
           <w:szCs w:val="16"/>
         </w:rPr>
-        <w:lastRenderedPageBreak/>
         <w:t>N. Kawasaki, “Parametric study of thermal and chemical nonequilibrium nozzle flow,” M.S. thesis, Dept. Electron. Eng., Osaka Univ., Osaka, Japan, 1993.</w:t>
       </w:r>
     </w:p>
@@ -9319,7 +9361,7 @@
                     <pic:cNvPicPr/>
                   </pic:nvPicPr>
                   <pic:blipFill>
-                    <a:blip r:embed="rId26" cstate="print">
+                    <a:blip r:embed="rId27" cstate="print">
                       <a:extLst>
                         <a:ext uri="{28A0092B-C50C-407E-A947-70E740481C1C}">
                           <a14:useLocalDpi xmlns:a14="http://schemas.microsoft.com/office/drawing/2010/main" val="0"/>
@@ -9374,7 +9416,10 @@
         <w:t xml:space="preserve">) and all authors may include biographies if </w:t>
       </w:r>
       <w:r>
-        <w:t>the publication allows. Biographies are often not included in conference-related papers. Please check the Information for Authors to confirm</w:t>
+        <w:t xml:space="preserve">the publication allows. Biographies are often not included in conference-related papers. </w:t>
+      </w:r>
+      <w:r>
+        <w:t>Please check the Information for Authors to confirm</w:t>
       </w:r>
       <w:r>
         <w:rPr>
@@ -9438,13 +9483,7 @@
         <w:rPr>
           <w:color w:val="000000"/>
         </w:rPr>
-        <w:t xml:space="preserve">) and not the author’s last name. It lists military and work experience, including summer and </w:t>
-      </w:r>
-      <w:r>
-        <w:rPr>
-          <w:color w:val="000000"/>
-        </w:rPr>
-        <w:t>fellowship jobs. Job titles are capitalized. The current job must have a location; previous positions may be listed without one. Information concerning previous publications may be included</w:t>
+        <w:t>) and not the author’s last name. It lists military and work experience, including summer and fellowship jobs. Job titles are capitalized. The current job must have a location; previous positions may be listed without one. Information concerning previous publications may be included</w:t>
       </w:r>
       <w:r>
         <w:rPr>
@@ -9952,25 +9991,7 @@
           <w:sz w:val="16"/>
           <w:szCs w:val="16"/>
         </w:rPr>
-        <w:t xml:space="preserve">, </w:t>
-      </w:r>
-      <w:proofErr w:type="spellStart"/>
-      <w:r>
-        <w:rPr>
-          <w:color w:val="000000"/>
-          <w:sz w:val="16"/>
-          <w:szCs w:val="16"/>
-        </w:rPr>
-        <w:t>Hungener</w:t>
-      </w:r>
-      <w:proofErr w:type="spellEnd"/>
-      <w:r>
-        <w:rPr>
-          <w:color w:val="000000"/>
-          <w:sz w:val="16"/>
-          <w:szCs w:val="16"/>
-        </w:rPr>
-        <w:t xml:space="preserve"> Str. 6 Building C, 60389 Frankfurt am Main, Germany (e-mail: </w:t>
+        <w:t xml:space="preserve">, Hungener Str. 6 Building C, 60389 Frankfurt am Main, Germany (e-mail: </w:t>
       </w:r>
       <w:r>
         <w:rPr>

</xml_diff>

<commit_message>
update textbox as drawing in word
</commit_message>
<xml_diff>
--- a/Transactions-template-and-instructions-on-how-to-create-your-article-formatted (4).docx
+++ b/Transactions-template-and-instructions-on-how-to-create-your-article-formatted (4).docx
@@ -156,7 +156,6 @@
         </w:rPr>
         <w:t>Abstract</w:t>
       </w:r>
-      <w:proofErr w:type="gramStart"/>
       <w:r>
         <w:rPr>
           <w:b/>
@@ -173,29 +172,8 @@
           <w:sz w:val="18"/>
           <w:szCs w:val="18"/>
         </w:rPr>
-        <w:t>[</w:t>
-      </w:r>
-      <w:proofErr w:type="gramEnd"/>
-      <w:r>
-        <w:rPr>
-          <w:b/>
-          <w:color w:val="000000"/>
-          <w:sz w:val="18"/>
-          <w:szCs w:val="18"/>
-        </w:rPr>
-        <w:t>Society 5.0/6.0 here</w:t>
-      </w:r>
-      <w:proofErr w:type="gramStart"/>
-      <w:r>
-        <w:rPr>
-          <w:b/>
-          <w:color w:val="000000"/>
-          <w:sz w:val="18"/>
-          <w:szCs w:val="18"/>
-        </w:rPr>
-        <w:t>?]…</w:t>
-      </w:r>
-      <w:proofErr w:type="gramEnd"/>
+        <w:t>[Society 5.0/6.0 here?]…</w:t>
+      </w:r>
       <w:r>
         <w:rPr>
           <w:b/>
@@ -332,7 +310,6 @@
         </w:rPr>
         <w:t xml:space="preserve"> are used. For this purpose, </w:t>
       </w:r>
-      <w:proofErr w:type="gramStart"/>
       <w:r>
         <w:rPr>
           <w:b/>
@@ -341,7 +318,6 @@
         </w:rPr>
         <w:t>a client</w:t>
       </w:r>
-      <w:proofErr w:type="gramEnd"/>
       <w:r>
         <w:rPr>
           <w:b/>
@@ -372,52 +348,32 @@
           <w:sz w:val="18"/>
           <w:szCs w:val="18"/>
         </w:rPr>
-        <w:t xml:space="preserve"> </w:t>
-      </w:r>
-      <w:proofErr w:type="gramStart"/>
+        <w:t xml:space="preserve"> …[reference/benefits to Society 6.0</w:t>
+      </w:r>
       <w:r>
         <w:rPr>
           <w:b/>
           <w:sz w:val="18"/>
           <w:szCs w:val="18"/>
         </w:rPr>
-        <w:t>…[</w:t>
-      </w:r>
-      <w:proofErr w:type="gramEnd"/>
+        <w:t>?</w:t>
+      </w:r>
       <w:r>
         <w:rPr>
           <w:b/>
           <w:sz w:val="18"/>
           <w:szCs w:val="18"/>
         </w:rPr>
-        <w:t>reference/benefits to Society 6.0</w:t>
-      </w:r>
-      <w:proofErr w:type="gramStart"/>
+        <w:t>]</w:t>
+      </w:r>
       <w:r>
         <w:rPr>
           <w:b/>
           <w:sz w:val="18"/>
           <w:szCs w:val="18"/>
         </w:rPr>
-        <w:t>?</w:t>
-      </w:r>
-      <w:r>
-        <w:rPr>
-          <w:b/>
-          <w:sz w:val="18"/>
-          <w:szCs w:val="18"/>
-        </w:rPr>
-        <w:t>]</w:t>
-      </w:r>
-      <w:r>
-        <w:rPr>
-          <w:b/>
-          <w:sz w:val="18"/>
-          <w:szCs w:val="18"/>
-        </w:rPr>
         <w:t>…</w:t>
       </w:r>
-      <w:proofErr w:type="gramEnd"/>
     </w:p>
     <w:p/>
     <w:p>
@@ -637,19 +593,11 @@
           <w:color w:val="000000"/>
         </w:rPr>
       </w:pPr>
-      <w:proofErr w:type="gramStart"/>
-      <w:r>
-        <w:rPr>
-          <w:color w:val="000000"/>
-        </w:rPr>
-        <w:t>he</w:t>
-      </w:r>
-      <w:proofErr w:type="gramEnd"/>
-      <w:r>
-        <w:rPr>
-          <w:color w:val="000000"/>
-        </w:rPr>
-        <w:t xml:space="preserve"> society of the future will integrate emerging technologies to promote human well-being and enhance quality of life in sustainable and equitable ways. A key objective of this transformation is the establishment of accountable corporate leadership that responsibly affects stakeholders and their environments. Equally important are collective intelligence and the self-determination of individuals in their increasingly mobile professional and social activities. However, the effectiveness of distributed, interconnected, and inclusive autonomy requires perceptual and interactive capacities that extend beyond human limitations, particularly those related to endurance, precision, and feedback in motor skills, vision, and cognition.</w:t>
+      <w:r>
+        <w:rPr>
+          <w:color w:val="000000"/>
+        </w:rPr>
+        <w:t>he society of the future will integrate emerging technologies to promote human well-being and enhance quality of life in sustainable and equitable ways. A key objective of this transformation is the establishment of accountable corporate leadership that responsibly affects stakeholders and their environments. Equally important are collective intelligence and the self-determination of individuals in their increasingly mobile professional and social activities. However, the effectiveness of distributed, interconnected, and inclusive autonomy requires perceptual and interactive capacities that extend beyond human limitations, particularly those related to endurance, precision, and feedback in motor skills, vision, and cognition.</w:t>
       </w:r>
     </w:p>
     <w:p>
@@ -716,21 +664,7 @@
           <w:color w:val="000000"/>
         </w:rPr>
         <w:lastRenderedPageBreak/>
-        <w:t xml:space="preserve">To address these limitations, this work presents an AI-driven infrastructure for human–robot teaming across a wide spectrum of societal applications. These include indoor assistance for the </w:t>
-      </w:r>
-      <w:proofErr w:type="gramStart"/>
-      <w:r>
-        <w:rPr>
-          <w:color w:val="000000"/>
-        </w:rPr>
-        <w:t>elderly—</w:t>
-      </w:r>
-      <w:proofErr w:type="gramEnd"/>
-      <w:r>
-        <w:rPr>
-          <w:color w:val="000000"/>
-        </w:rPr>
-        <w:t>in which case robots act as followers or commissioned agents for payload transport—and outdoor guidance for individuals with visual impairments. Large Language Models (LLMs) are leveraged to establish a bidirectional, natural-language communication between humans and robots. By exploiting linguistic subtleties, the system dynamically acquires contextual understanding and supports high-level task planning in interchangeable languages, thereby fostering and accelerating inclusion, participation, and collective intelligence.</w:t>
+        <w:t>To address these limitations, this work presents an AI-driven infrastructure for human–robot teaming across a wide spectrum of societal applications. These include indoor assistance for the elderly—in which case robots act as followers or commissioned agents for payload transport—and outdoor guidance for individuals with visual impairments. Large Language Models (LLMs) are leveraged to establish a bidirectional, natural-language communication between humans and robots. By exploiting linguistic subtleties, the system dynamically acquires contextual understanding and supports high-level task planning in interchangeable languages, thereby fostering and accelerating inclusion, participation, and collective intelligence.</w:t>
       </w:r>
     </w:p>
     <w:p>
@@ -1802,21 +1736,7 @@
         <w:rPr>
           <w:smallCaps/>
         </w:rPr>
-        <w:t xml:space="preserve">This is a Sample of </w:t>
-      </w:r>
-      <w:proofErr w:type="gramStart"/>
-      <w:r>
-        <w:rPr>
-          <w:smallCaps/>
-        </w:rPr>
-        <w:t>a Table</w:t>
-      </w:r>
-      <w:proofErr w:type="gramEnd"/>
-      <w:r>
-        <w:rPr>
-          <w:smallCaps/>
-        </w:rPr>
-        <w:t xml:space="preserve"> Title</w:t>
+        <w:t>This is a Sample of a Table Title</w:t>
       </w:r>
     </w:p>
     <w:p>
@@ -3162,7 +3082,6 @@
       <w:r>
         <w:t>, the objects O = {o</w:t>
       </w:r>
-      <w:proofErr w:type="gramStart"/>
       <w:r>
         <w:rPr>
           <w:vertAlign w:val="subscript"/>
@@ -3170,11 +3089,7 @@
         <w:t>1</w:t>
       </w:r>
       <w:r>
-        <w:t>,…</w:t>
-      </w:r>
-      <w:proofErr w:type="gramEnd"/>
-      <w:r>
-        <w:t>, o</w:t>
+        <w:t>,…, o</w:t>
       </w:r>
       <w:r>
         <w:rPr>
@@ -3517,7 +3432,7 @@
           <w:noProof/>
         </w:rPr>
         <w:drawing>
-          <wp:inline distT="0" distB="0" distL="0" distR="0" wp14:anchorId="1E12B593" wp14:editId="75289B8A">
+          <wp:inline distT="0" distB="0" distL="0" distR="0" wp14:anchorId="1E12B593" wp14:editId="717A2242">
             <wp:extent cx="3063240" cy="6473190"/>
             <wp:effectExtent l="0" t="0" r="3810" b="3810"/>
             <wp:docPr id="1994676307" name="Grafik 1" descr="Ein Bild, das Text, Screenshot, Diagramm, Reihe enthält.&#10;&#10;KI-generierte Inhalte können fehlerhaft sein."/>
@@ -3648,16 +3563,8 @@
         <w:rPr>
           <w:color w:val="000000"/>
         </w:rPr>
-        <w:t xml:space="preserve">The second category is online, </w:t>
-      </w:r>
-      <w:proofErr w:type="gramStart"/>
-      <w:r>
-        <w:rPr>
-          <w:color w:val="000000"/>
-        </w:rPr>
-        <w:t>hosted</w:t>
-      </w:r>
-      <w:proofErr w:type="gramEnd"/>
+        <w:t>The second category is online, hosted</w:t>
+      </w:r>
       <w:r>
         <w:rPr>
           <w:color w:val="000000"/>
@@ -3756,7 +3663,7 @@
           <w:noProof/>
         </w:rPr>
         <w:drawing>
-          <wp:inline distT="0" distB="0" distL="0" distR="0" wp14:anchorId="386E0E4B" wp14:editId="1D9690C1">
+          <wp:inline distT="0" distB="0" distL="0" distR="0" wp14:anchorId="386E0E4B" wp14:editId="0704BF30">
             <wp:extent cx="3063240" cy="901065"/>
             <wp:effectExtent l="0" t="0" r="3810" b="0"/>
             <wp:docPr id="1065728937" name="Grafik 2" descr="Ein Bild, das Text, Screenshot, Schrift, Reihe enthält.&#10;&#10;KI-generierte Inhalte können fehlerhaft sein."/>
@@ -3884,58 +3791,381 @@
       <w:pPr>
         <w:jc w:val="both"/>
       </w:pPr>
-    </w:p>
-    <w:p>
-      <w:pPr>
-        <w:jc w:val="both"/>
-      </w:pPr>
-      <w:r>
-        <w:drawing>
-          <wp:inline distT="0" distB="0" distL="0" distR="0" wp14:anchorId="61276594" wp14:editId="43CB1334">
-            <wp:extent cx="3063240" cy="1478280"/>
-            <wp:effectExtent l="0" t="0" r="3810" b="7620"/>
-            <wp:docPr id="1769481868" name="Grafik 1" descr="Ein Bild, das Text, Screenshot, Schrift enthält.&#10;&#10;KI-generierte Inhalte können fehlerhaft sein."/>
-            <wp:cNvGraphicFramePr>
-              <a:graphicFrameLocks xmlns:a="http://schemas.openxmlformats.org/drawingml/2006/main" noChangeAspect="1"/>
-            </wp:cNvGraphicFramePr>
-            <a:graphic xmlns:a="http://schemas.openxmlformats.org/drawingml/2006/main">
-              <a:graphicData uri="http://schemas.openxmlformats.org/drawingml/2006/picture">
-                <pic:pic xmlns:pic="http://schemas.openxmlformats.org/drawingml/2006/picture">
-                  <pic:nvPicPr>
-                    <pic:cNvPr id="1769481868" name="Grafik 1" descr="Ein Bild, das Text, Screenshot, Schrift enthält.&#10;&#10;KI-generierte Inhalte können fehlerhaft sein."/>
-                    <pic:cNvPicPr/>
-                  </pic:nvPicPr>
-                  <pic:blipFill>
-                    <a:blip r:embed="rId15"/>
-                    <a:stretch>
-                      <a:fillRect/>
-                    </a:stretch>
-                  </pic:blipFill>
-                  <pic:spPr>
-                    <a:xfrm>
-                      <a:off x="0" y="0"/>
-                      <a:ext cx="3063240" cy="1478280"/>
-                    </a:xfrm>
-                    <a:prstGeom prst="rect">
-                      <a:avLst/>
-                    </a:prstGeom>
-                  </pic:spPr>
-                </pic:pic>
-              </a:graphicData>
-            </a:graphic>
-          </wp:inline>
-        </w:drawing>
-      </w:r>
-    </w:p>
-    <w:p>
-      <w:pPr>
-        <w:jc w:val="both"/>
-      </w:pPr>
-      <w:r>
+      <w:r>
+        <w:rPr>
+          <w:noProof/>
+        </w:rPr>
+        <mc:AlternateContent>
+          <mc:Choice Requires="wps">
+            <w:drawing>
+              <wp:anchor distT="0" distB="0" distL="114300" distR="114300" simplePos="0" relativeHeight="251658752" behindDoc="0" locked="0" layoutInCell="1" allowOverlap="1" wp14:anchorId="68C2951A" wp14:editId="795CBBE2">
+                <wp:simplePos x="0" y="0"/>
+                <wp:positionH relativeFrom="column">
+                  <wp:posOffset>48095</wp:posOffset>
+                </wp:positionH>
+                <wp:positionV relativeFrom="paragraph">
+                  <wp:posOffset>84885</wp:posOffset>
+                </wp:positionV>
+                <wp:extent cx="3015739" cy="1294410"/>
+                <wp:effectExtent l="0" t="0" r="13335" b="20320"/>
+                <wp:wrapNone/>
+                <wp:docPr id="1756209701" name="Rechteck 1"/>
+                <wp:cNvGraphicFramePr/>
+                <a:graphic xmlns:a="http://schemas.openxmlformats.org/drawingml/2006/main">
+                  <a:graphicData uri="http://schemas.microsoft.com/office/word/2010/wordprocessingShape">
+                    <wps:wsp>
+                      <wps:cNvSpPr/>
+                      <wps:spPr>
+                        <a:xfrm>
+                          <a:off x="0" y="0"/>
+                          <a:ext cx="3015739" cy="1294410"/>
+                        </a:xfrm>
+                        <a:prstGeom prst="rect">
+                          <a:avLst/>
+                        </a:prstGeom>
+                        <a:solidFill>
+                          <a:schemeClr val="bg2"/>
+                        </a:solidFill>
+                      </wps:spPr>
+                      <wps:style>
+                        <a:lnRef idx="2">
+                          <a:schemeClr val="accent1">
+                            <a:shade val="15000"/>
+                          </a:schemeClr>
+                        </a:lnRef>
+                        <a:fillRef idx="1">
+                          <a:schemeClr val="accent1"/>
+                        </a:fillRef>
+                        <a:effectRef idx="0">
+                          <a:schemeClr val="accent1"/>
+                        </a:effectRef>
+                        <a:fontRef idx="minor">
+                          <a:schemeClr val="lt1"/>
+                        </a:fontRef>
+                      </wps:style>
+                      <wps:txbx>
+                        <w:txbxContent>
+                          <w:p>
+                            <w:pPr>
+                              <w:rPr>
+                                <w:color w:val="000000" w:themeColor="text1"/>
+                              </w:rPr>
+                            </w:pPr>
+                            <w:r>
+                              <w:rPr>
+                                <w:color w:val="000000" w:themeColor="text1"/>
+                              </w:rPr>
+                              <w:t>“</w:t>
+                            </w:r>
+                            <w:r>
+                              <w:rPr>
+                                <w:color w:val="000000" w:themeColor="text1"/>
+                              </w:rPr>
+                              <w:t>Describe the</w:t>
+                            </w:r>
+                            <w:r>
+                              <w:rPr>
+                                <w:color w:val="000000" w:themeColor="text1"/>
+                              </w:rPr>
+                              <w:t xml:space="preserve"> </w:t>
+                            </w:r>
+                            <w:r>
+                              <w:rPr>
+                                <w:color w:val="000000" w:themeColor="text1"/>
+                              </w:rPr>
+                              <w:t>image briefly and precisely using the object data provided.</w:t>
+                            </w:r>
+                          </w:p>
+                          <w:p>
+                            <w:pPr>
+                              <w:rPr>
+                                <w:color w:val="000000" w:themeColor="text1"/>
+                              </w:rPr>
+                            </w:pPr>
+                          </w:p>
+                          <w:p>
+                            <w:pPr>
+                              <w:rPr>
+                                <w:color w:val="000000" w:themeColor="text1"/>
+                              </w:rPr>
+                            </w:pPr>
+                            <w:r>
+                              <w:rPr>
+                                <w:color w:val="000000" w:themeColor="text1"/>
+                              </w:rPr>
+                              <w:t>{object_description}</w:t>
+                            </w:r>
+                          </w:p>
+                          <w:p>
+                            <w:pPr>
+                              <w:rPr>
+                                <w:color w:val="000000" w:themeColor="text1"/>
+                              </w:rPr>
+                            </w:pPr>
+                          </w:p>
+                          <w:p>
+                            <w:pPr>
+                              <w:rPr>
+                                <w:color w:val="000000" w:themeColor="text1"/>
+                              </w:rPr>
+                            </w:pPr>
+                            <w:r>
+                              <w:rPr>
+                                <w:color w:val="000000" w:themeColor="text1"/>
+                              </w:rPr>
+                              <w:t>Please describe</w:t>
+                            </w:r>
+                            <w:r>
+                              <w:rPr>
+                                <w:color w:val="000000" w:themeColor="text1"/>
+                              </w:rPr>
+                              <w:t xml:space="preserve"> </w:t>
+                            </w:r>
+                            <w:r>
+                              <w:rPr>
+                                <w:color w:val="000000" w:themeColor="text1"/>
+                              </w:rPr>
+                              <w:t>what can be seen in the image, where important objects are located, and provide</w:t>
+                            </w:r>
+                          </w:p>
+                          <w:p>
+                            <w:pPr>
+                              <w:rPr>
+                                <w:color w:val="000000" w:themeColor="text1"/>
+                                <w:lang w:val="de-DE"/>
+                              </w:rPr>
+                            </w:pPr>
+                            <w:r>
+                              <w:rPr>
+                                <w:color w:val="000000" w:themeColor="text1"/>
+                              </w:rPr>
+                              <w:t>information about possible obstacles.”</w:t>
+                            </w:r>
+                          </w:p>
+                          <w:p>
+                            <w:pPr>
+                              <w:jc w:val="center"/>
+                              <w:rPr>
+                                <w:color w:val="000000" w:themeColor="text1"/>
+                              </w:rPr>
+                            </w:pPr>
+                          </w:p>
+                        </w:txbxContent>
+                      </wps:txbx>
+                      <wps:bodyPr rot="0" spcFirstLastPara="0" vertOverflow="overflow" horzOverflow="overflow" vert="horz" wrap="square" lIns="91440" tIns="45720" rIns="91440" bIns="45720" numCol="1" spcCol="0" rtlCol="0" fromWordArt="0" anchor="ctr" anchorCtr="0" forceAA="0" compatLnSpc="1">
+                        <a:prstTxWarp prst="textNoShape">
+                          <a:avLst/>
+                        </a:prstTxWarp>
+                        <a:noAutofit/>
+                      </wps:bodyPr>
+                    </wps:wsp>
+                  </a:graphicData>
+                </a:graphic>
+                <wp14:sizeRelH relativeFrom="margin">
+                  <wp14:pctWidth>0</wp14:pctWidth>
+                </wp14:sizeRelH>
+                <wp14:sizeRelV relativeFrom="margin">
+                  <wp14:pctHeight>0</wp14:pctHeight>
+                </wp14:sizeRelV>
+              </wp:anchor>
+            </w:drawing>
+          </mc:Choice>
+          <mc:Fallback>
+            <w:pict>
+              <v:rect w14:anchorId="68C2951A" id="Rechteck 1" o:spid="_x0000_s1026" style="position:absolute;left:0;text-align:left;margin-left:3.8pt;margin-top:6.7pt;width:237.45pt;height:101.9pt;z-index:251658752;visibility:visible;mso-wrap-style:square;mso-width-percent:0;mso-height-percent:0;mso-wrap-distance-left:9pt;mso-wrap-distance-top:0;mso-wrap-distance-right:9pt;mso-wrap-distance-bottom:0;mso-position-horizontal:absolute;mso-position-horizontal-relative:text;mso-position-vertical:absolute;mso-position-vertical-relative:text;mso-width-percent:0;mso-height-percent:0;mso-width-relative:margin;mso-height-relative:margin;v-text-anchor:middle" o:gfxdata="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" fillcolor="#e7e6e6 [3214]" strokecolor="#091723 [484]" strokeweight="1pt">
+                <v:textbox>
+                  <w:txbxContent>
+                    <w:p>
+                      <w:pPr>
+                        <w:rPr>
+                          <w:color w:val="000000" w:themeColor="text1"/>
+                        </w:rPr>
+                      </w:pPr>
+                      <w:r>
+                        <w:rPr>
+                          <w:color w:val="000000" w:themeColor="text1"/>
+                        </w:rPr>
+                        <w:t>“</w:t>
+                      </w:r>
+                      <w:r>
+                        <w:rPr>
+                          <w:color w:val="000000" w:themeColor="text1"/>
+                        </w:rPr>
+                        <w:t>Describe the</w:t>
+                      </w:r>
+                      <w:r>
+                        <w:rPr>
+                          <w:color w:val="000000" w:themeColor="text1"/>
+                        </w:rPr>
+                        <w:t xml:space="preserve"> </w:t>
+                      </w:r>
+                      <w:r>
+                        <w:rPr>
+                          <w:color w:val="000000" w:themeColor="text1"/>
+                        </w:rPr>
+                        <w:t>image briefly and precisely using the object data provided.</w:t>
+                      </w:r>
+                    </w:p>
+                    <w:p>
+                      <w:pPr>
+                        <w:rPr>
+                          <w:color w:val="000000" w:themeColor="text1"/>
+                        </w:rPr>
+                      </w:pPr>
+                    </w:p>
+                    <w:p>
+                      <w:pPr>
+                        <w:rPr>
+                          <w:color w:val="000000" w:themeColor="text1"/>
+                        </w:rPr>
+                      </w:pPr>
+                      <w:r>
+                        <w:rPr>
+                          <w:color w:val="000000" w:themeColor="text1"/>
+                        </w:rPr>
+                        <w:t>{object_description}</w:t>
+                      </w:r>
+                    </w:p>
+                    <w:p>
+                      <w:pPr>
+                        <w:rPr>
+                          <w:color w:val="000000" w:themeColor="text1"/>
+                        </w:rPr>
+                      </w:pPr>
+                    </w:p>
+                    <w:p>
+                      <w:pPr>
+                        <w:rPr>
+                          <w:color w:val="000000" w:themeColor="text1"/>
+                        </w:rPr>
+                      </w:pPr>
+                      <w:r>
+                        <w:rPr>
+                          <w:color w:val="000000" w:themeColor="text1"/>
+                        </w:rPr>
+                        <w:t>Please describe</w:t>
+                      </w:r>
+                      <w:r>
+                        <w:rPr>
+                          <w:color w:val="000000" w:themeColor="text1"/>
+                        </w:rPr>
+                        <w:t xml:space="preserve"> </w:t>
+                      </w:r>
+                      <w:r>
+                        <w:rPr>
+                          <w:color w:val="000000" w:themeColor="text1"/>
+                        </w:rPr>
+                        <w:t>what can be seen in the image, where important objects are located, and provide</w:t>
+                      </w:r>
+                    </w:p>
+                    <w:p>
+                      <w:pPr>
+                        <w:rPr>
+                          <w:color w:val="000000" w:themeColor="text1"/>
+                          <w:lang w:val="de-DE"/>
+                        </w:rPr>
+                      </w:pPr>
+                      <w:r>
+                        <w:rPr>
+                          <w:color w:val="000000" w:themeColor="text1"/>
+                        </w:rPr>
+                        <w:t>information about possible obstacles.”</w:t>
+                      </w:r>
+                    </w:p>
+                    <w:p>
+                      <w:pPr>
+                        <w:jc w:val="center"/>
+                        <w:rPr>
+                          <w:color w:val="000000" w:themeColor="text1"/>
+                        </w:rPr>
+                      </w:pPr>
+                    </w:p>
+                  </w:txbxContent>
+                </v:textbox>
+              </v:rect>
+            </w:pict>
+          </mc:Fallback>
+        </mc:AlternateContent>
+      </w:r>
+    </w:p>
+    <w:p>
+      <w:pPr>
+        <w:jc w:val="both"/>
+      </w:pPr>
+    </w:p>
+    <w:p>
+      <w:pPr>
+        <w:jc w:val="both"/>
+      </w:pPr>
+    </w:p>
+    <w:p>
+      <w:pPr>
+        <w:jc w:val="both"/>
+      </w:pPr>
+    </w:p>
+    <w:p>
+      <w:pPr>
+        <w:jc w:val="both"/>
         <w:rPr>
           <w:b/>
           <w:bCs/>
         </w:rPr>
+      </w:pPr>
+    </w:p>
+    <w:p>
+      <w:pPr>
+        <w:jc w:val="both"/>
+        <w:rPr>
+          <w:b/>
+          <w:bCs/>
+        </w:rPr>
+      </w:pPr>
+    </w:p>
+    <w:p>
+      <w:pPr>
+        <w:jc w:val="both"/>
+        <w:rPr>
+          <w:b/>
+          <w:bCs/>
+        </w:rPr>
+      </w:pPr>
+    </w:p>
+    <w:p>
+      <w:pPr>
+        <w:jc w:val="both"/>
+        <w:rPr>
+          <w:b/>
+          <w:bCs/>
+        </w:rPr>
+      </w:pPr>
+    </w:p>
+    <w:p>
+      <w:pPr>
+        <w:jc w:val="both"/>
+        <w:rPr>
+          <w:b/>
+          <w:bCs/>
+        </w:rPr>
+      </w:pPr>
+    </w:p>
+    <w:p>
+      <w:pPr>
+        <w:jc w:val="both"/>
+        <w:rPr>
+          <w:b/>
+          <w:bCs/>
+        </w:rPr>
+      </w:pPr>
+    </w:p>
+    <w:p>
+      <w:pPr>
+        <w:jc w:val="both"/>
+      </w:pPr>
+      <w:r>
+        <w:rPr>
+          <w:b/>
+          <w:bCs/>
+        </w:rPr>
         <w:t>Fig. 4</w:t>
       </w:r>
       <w:r>
@@ -3957,7 +4187,6 @@
       <w:r>
         <w:t xml:space="preserve">The object data, defined as </w:t>
       </w:r>
-      <w:proofErr w:type="spellStart"/>
       <w:r>
         <w:rPr>
           <w:i/>
@@ -3965,7 +4194,6 @@
         </w:rPr>
         <w:t>object_description</w:t>
       </w:r>
-      <w:proofErr w:type="spellEnd"/>
       <w:r>
         <w:rPr>
           <w:i/>
@@ -3977,15 +4205,7 @@
         <w:t>in Fig. 4</w:t>
       </w:r>
       <w:r>
-        <w:t xml:space="preserve">, is provided in the prompt and has been translated into concise bullet points during the preprocessing stage. Initially, a template for </w:t>
-      </w:r>
-      <w:proofErr w:type="gramStart"/>
-      <w:r>
-        <w:t>the raw</w:t>
-      </w:r>
-      <w:proofErr w:type="gramEnd"/>
-      <w:r>
-        <w:t xml:space="preserve"> data was employed. Fig. 4 presents a schematic representation of the result of this transformation using the template. The integration of image data with readable object data through the utilization of an LLM (Language Model) facilitates the creation of a comprehensive and cohesive representation of the subject matter.</w:t>
+        <w:t>, is provided in the prompt and has been translated into concise bullet points during the preprocessing stage. Initially, a template for the raw data was employed. Fig. 4 presents a schematic representation of the result of this transformation using the template. The integration of image data with readable object data through the utilization of an LLM (Language Model) facilitates the creation of a comprehensive and cohesive representation of the subject matter.</w:t>
       </w:r>
       <w:r>
         <w:t xml:space="preserve"> </w:t>
@@ -3996,7 +4216,13 @@
         <w:jc w:val="both"/>
       </w:pPr>
       <w:r>
-        <w:t>The following description provides a detailed interpretation of a 3D scene that is comprehensible to humans. The result of the scene interpretation is displayed as text in the output window of the GUI and can optionally be played back via an audio file generated by activating the text-to-speech function.</w:t>
+        <w:t xml:space="preserve">The following description provides a detailed interpretation of a 3D scene that is </w:t>
+      </w:r>
+      <w:r>
+        <w:t>accessible</w:t>
+      </w:r>
+      <w:r>
+        <w:t xml:space="preserve"> to humans. The result of the scene interpretation is displayed as text in the output window of the GUI and can optionally be played back via an audio file generated by activating the text-to-speech function.</w:t>
       </w:r>
     </w:p>
     <w:p>
@@ -4012,7 +4238,6 @@
         <w:rPr>
           <w:noProof/>
         </w:rPr>
-        <w:lastRenderedPageBreak/>
         <w:drawing>
           <wp:inline distT="0" distB="0" distL="0" distR="0" wp14:anchorId="70A5CF43" wp14:editId="1C8C75C6">
             <wp:extent cx="3063240" cy="1482725"/>
@@ -4029,7 +4254,7 @@
                     <pic:cNvPicPr/>
                   </pic:nvPicPr>
                   <pic:blipFill>
-                    <a:blip r:embed="rId16"/>
+                    <a:blip r:embed="rId15"/>
                     <a:stretch>
                       <a:fillRect/>
                     </a:stretch>
@@ -4059,6 +4284,7 @@
           <w:b/>
           <w:bCs/>
         </w:rPr>
+        <w:lastRenderedPageBreak/>
         <w:t>Fig. 4</w:t>
       </w:r>
       <w:r>
@@ -4091,24 +4317,16 @@
         </w:numPr>
       </w:pPr>
       <w:r>
-        <w:t xml:space="preserve">B. </w:t>
-      </w:r>
-      <w:r>
-        <w:t>Placeholder</w:t>
-      </w:r>
-      <w:r>
-        <w:t xml:space="preserve"> and test for image quality</w:t>
-      </w:r>
-      <w:r>
-        <w:t xml:space="preserve"> in </w:t>
-      </w:r>
-      <w:r>
-        <w:t>W</w:t>
-      </w:r>
-      <w:r>
-        <w:t>ord</w:t>
-      </w:r>
-    </w:p>
+        <w:t>C</w:t>
+      </w:r>
+      <w:r>
+        <w:t xml:space="preserve">. </w:t>
+      </w:r>
+      <w:r>
+        <w:t>Navigation and motion control</w:t>
+      </w:r>
+    </w:p>
+    <w:p/>
     <w:p>
       <w:r>
         <w:rPr>
@@ -4132,7 +4350,7 @@
                     </pic:cNvPicPr>
                   </pic:nvPicPr>
                   <pic:blipFill>
-                    <a:blip r:embed="rId17" cstate="print">
+                    <a:blip r:embed="rId16" cstate="print">
                       <a:extLst>
                         <a:ext uri="{28A0092B-C50C-407E-A947-70E740481C1C}">
                           <a14:useLocalDpi xmlns:a14="http://schemas.microsoft.com/office/drawing/2010/main" val="0"/>
@@ -4194,7 +4412,7 @@
                     </pic:cNvPicPr>
                   </pic:nvPicPr>
                   <pic:blipFill>
-                    <a:blip r:embed="rId18" cstate="print">
+                    <a:blip r:embed="rId17" cstate="print">
                       <a:extLst>
                         <a:ext uri="{28A0092B-C50C-407E-A947-70E740481C1C}">
                           <a14:useLocalDpi xmlns:a14="http://schemas.microsoft.com/office/drawing/2010/main" val="0"/>
@@ -4264,7 +4482,7 @@
                     </pic:cNvPicPr>
                   </pic:nvPicPr>
                   <pic:blipFill>
-                    <a:blip r:embed="rId19" cstate="print">
+                    <a:blip r:embed="rId18" cstate="print">
                       <a:extLst>
                         <a:ext uri="{28A0092B-C50C-407E-A947-70E740481C1C}">
                           <a14:useLocalDpi xmlns:a14="http://schemas.microsoft.com/office/drawing/2010/main" val="0"/>
@@ -4310,7 +4528,7 @@
           <w:noProof/>
         </w:rPr>
         <w:drawing>
-          <wp:inline distT="0" distB="0" distL="0" distR="0" wp14:anchorId="02982399" wp14:editId="4CC430F2">
+          <wp:inline distT="0" distB="0" distL="0" distR="0" wp14:anchorId="02982399" wp14:editId="1DC41921">
             <wp:extent cx="3063240" cy="1956714"/>
             <wp:effectExtent l="0" t="0" r="3810" b="5715"/>
             <wp:docPr id="13" name="Picture 13" descr="Z:\Indesign Projects\005 Series\03 OA Word templates\Work\TJ\Work\Fig3.tif"/>
@@ -4327,7 +4545,7 @@
                     </pic:cNvPicPr>
                   </pic:nvPicPr>
                   <pic:blipFill>
-                    <a:blip r:embed="rId20" cstate="print">
+                    <a:blip r:embed="rId19" cstate="print">
                       <a:extLst>
                         <a:ext uri="{28A0092B-C50C-407E-A947-70E740481C1C}">
                           <a14:useLocalDpi xmlns:a14="http://schemas.microsoft.com/office/drawing/2010/main" val="0"/>
@@ -4420,21 +4638,12 @@
       <w:r>
         <w:br/>
       </w:r>
-      <w:proofErr w:type="spellStart"/>
-      <w:r>
-        <w:rPr>
-          <w:rFonts w:ascii="Times" w:eastAsia="Times" w:hAnsi="Times" w:cs="Times"/>
-          <w:color w:val="000000"/>
-        </w:rPr>
-        <w:t>Figures</w:t>
-      </w:r>
-      <w:proofErr w:type="spellEnd"/>
-      <w:r>
-        <w:rPr>
-          <w:rFonts w:ascii="Times" w:eastAsia="Times" w:hAnsi="Times" w:cs="Times"/>
-          <w:color w:val="000000"/>
-        </w:rPr>
-        <w:t xml:space="preserve"> that are meant to appear in color, or shades of black/gray. Such figures may include photographs, </w:t>
+      <w:r>
+        <w:rPr>
+          <w:rFonts w:ascii="Times" w:eastAsia="Times" w:hAnsi="Times" w:cs="Times"/>
+          <w:color w:val="000000"/>
+        </w:rPr>
+        <w:t xml:space="preserve">Figures that are meant to appear in color, or shades of black/gray. Such figures may include photographs, </w:t>
       </w:r>
       <w:r>
         <w:rPr>
@@ -4470,21 +4679,12 @@
         </w:rPr>
         <w:br/>
       </w:r>
-      <w:proofErr w:type="spellStart"/>
-      <w:r>
-        <w:rPr>
-          <w:rFonts w:ascii="Times" w:eastAsia="Times" w:hAnsi="Times" w:cs="Times"/>
-          <w:color w:val="000000"/>
-        </w:rPr>
-        <w:t>Figures</w:t>
-      </w:r>
-      <w:proofErr w:type="spellEnd"/>
-      <w:r>
-        <w:rPr>
-          <w:rFonts w:ascii="Times" w:eastAsia="Times" w:hAnsi="Times" w:cs="Times"/>
-          <w:color w:val="000000"/>
-        </w:rPr>
-        <w:t xml:space="preserve"> that are composed of only black lines and shapes. These figures should have no shades or half-tones of gray, only black and white.</w:t>
+      <w:r>
+        <w:rPr>
+          <w:rFonts w:ascii="Times" w:eastAsia="Times" w:hAnsi="Times" w:cs="Times"/>
+          <w:color w:val="000000"/>
+        </w:rPr>
+        <w:t>Figures that are composed of only black lines and shapes. These figures should have no shades or half-tones of gray, only black and white.</w:t>
       </w:r>
     </w:p>
     <w:p>
@@ -4512,23 +4712,7 @@
           <w:color w:val="000000"/>
         </w:rPr>
         <w:br/>
-        <w:t xml:space="preserve">Data charts which are typically black and </w:t>
-      </w:r>
-      <w:proofErr w:type="gramStart"/>
-      <w:r>
-        <w:rPr>
-          <w:rFonts w:ascii="Times" w:eastAsia="Times" w:hAnsi="Times" w:cs="Times"/>
-          <w:color w:val="000000"/>
-        </w:rPr>
-        <w:t>white, but</w:t>
-      </w:r>
-      <w:proofErr w:type="gramEnd"/>
-      <w:r>
-        <w:rPr>
-          <w:rFonts w:ascii="Times" w:eastAsia="Times" w:hAnsi="Times" w:cs="Times"/>
-          <w:color w:val="000000"/>
-        </w:rPr>
-        <w:t xml:space="preserve"> sometimes include color.</w:t>
+        <w:t>Data charts which are typically black and white, but sometimes include color.</w:t>
       </w:r>
     </w:p>
     <w:p>
@@ -4623,25 +4807,7 @@
           <w:color w:val="000000"/>
           <w:spacing w:val="-3"/>
         </w:rPr>
-        <w:t xml:space="preserve">art, and another is grayscale or color), the figure should meet </w:t>
-      </w:r>
-      <w:proofErr w:type="gramStart"/>
-      <w:r>
-        <w:rPr>
-          <w:rFonts w:ascii="Times" w:eastAsia="Times" w:hAnsi="Times" w:cs="Times"/>
-          <w:color w:val="000000"/>
-          <w:spacing w:val="-3"/>
-        </w:rPr>
-        <w:t>the stricter</w:t>
-      </w:r>
-      <w:proofErr w:type="gramEnd"/>
-      <w:r>
-        <w:rPr>
-          <w:rFonts w:ascii="Times" w:eastAsia="Times" w:hAnsi="Times" w:cs="Times"/>
-          <w:color w:val="000000"/>
-          <w:spacing w:val="-3"/>
-        </w:rPr>
-        <w:t xml:space="preserve"> guidelines.</w:t>
+        <w:t>art, and another is grayscale or color), the figure should meet the stricter guidelines.</w:t>
       </w:r>
     </w:p>
     <w:p>
@@ -4680,115 +4846,31 @@
         <w:rPr>
           <w:spacing w:val="-3"/>
         </w:rPr>
-        <w:t xml:space="preserve">Format and save your graphics using a suitable graphics processing program that will allow you to create the </w:t>
-      </w:r>
-      <w:proofErr w:type="gramStart"/>
+        <w:t>Format and save your graphics using a suitable graphics processing program that will allow you to create the images as PostScript (PS), Encapsulated PostScript (.EPS), Tagged Image File Format (.TIFF), Portable Document Format (.PDF), JPEG, or Portable Network Graphics (.PNG)</w:t>
+      </w:r>
       <w:r>
         <w:rPr>
           <w:spacing w:val="-3"/>
         </w:rPr>
-        <w:t>images</w:t>
-      </w:r>
-      <w:proofErr w:type="gramEnd"/>
+        <w:t>. These programs can</w:t>
+      </w:r>
       <w:r>
         <w:rPr>
           <w:spacing w:val="-3"/>
         </w:rPr>
-        <w:t xml:space="preserve"> as PostScript (PS), Encapsulated </w:t>
-      </w:r>
-      <w:proofErr w:type="gramStart"/>
+        <w:t xml:space="preserve"> </w:t>
+      </w:r>
       <w:r>
         <w:rPr>
           <w:spacing w:val="-3"/>
         </w:rPr>
-        <w:t>PostScript (.</w:t>
-      </w:r>
-      <w:proofErr w:type="gramEnd"/>
+        <w:t>re-</w:t>
+      </w:r>
       <w:r>
         <w:rPr>
           <w:spacing w:val="-3"/>
         </w:rPr>
-        <w:t xml:space="preserve">EPS), Tagged Image File </w:t>
-      </w:r>
-      <w:proofErr w:type="gramStart"/>
-      <w:r>
-        <w:rPr>
-          <w:spacing w:val="-3"/>
-        </w:rPr>
-        <w:t>Format (.</w:t>
-      </w:r>
-      <w:proofErr w:type="gramEnd"/>
-      <w:r>
-        <w:rPr>
-          <w:spacing w:val="-3"/>
-        </w:rPr>
-        <w:t xml:space="preserve">TIFF), Portable Document </w:t>
-      </w:r>
-      <w:proofErr w:type="gramStart"/>
-      <w:r>
-        <w:rPr>
-          <w:spacing w:val="-3"/>
-        </w:rPr>
-        <w:t>Format (.</w:t>
-      </w:r>
-      <w:proofErr w:type="gramEnd"/>
-      <w:r>
-        <w:rPr>
-          <w:spacing w:val="-3"/>
-        </w:rPr>
-        <w:t xml:space="preserve">PDF), JPEG, or Portable Network </w:t>
-      </w:r>
-      <w:proofErr w:type="gramStart"/>
-      <w:r>
-        <w:rPr>
-          <w:spacing w:val="-3"/>
-        </w:rPr>
-        <w:t>Graphics (.</w:t>
-      </w:r>
-      <w:proofErr w:type="gramEnd"/>
-      <w:r>
-        <w:rPr>
-          <w:spacing w:val="-3"/>
-        </w:rPr>
-        <w:t>PNG)</w:t>
-      </w:r>
-      <w:r>
-        <w:rPr>
-          <w:spacing w:val="-3"/>
-        </w:rPr>
-        <w:t>. These programs can</w:t>
-      </w:r>
-      <w:r>
-        <w:rPr>
-          <w:spacing w:val="-3"/>
-        </w:rPr>
-        <w:t xml:space="preserve"> </w:t>
-      </w:r>
-      <w:r>
-        <w:rPr>
-          <w:spacing w:val="-3"/>
-        </w:rPr>
-        <w:t>re-</w:t>
-      </w:r>
-      <w:r>
-        <w:rPr>
-          <w:spacing w:val="-3"/>
-        </w:rPr>
-        <w:t xml:space="preserve">size them and adjust the resolution settings. If you created your source files in one of the following programs you will be able to submit the graphics without </w:t>
-      </w:r>
-      <w:proofErr w:type="gramStart"/>
-      <w:r>
-        <w:rPr>
-          <w:spacing w:val="-3"/>
-        </w:rPr>
-        <w:t>converting</w:t>
-      </w:r>
-      <w:proofErr w:type="gramEnd"/>
-      <w:r>
-        <w:rPr>
-          <w:spacing w:val="-3"/>
-        </w:rPr>
-        <w:t xml:space="preserve"> to a PS, EPS, TIFF, PDF, or PNG file: Microsoft Word, Microsoft PowerPoint, or Microsoft Excel. Though it is not required, it is strongly recommended that these files be saved in PDF format rather than DOC, XLS, or PPT. Doing so will protect your figures from common font and arrow stroke issues that occur when working on the files across multiple platforms. When submitting your final files, your graphics should all be submitted individually in one of these formats along with the manuscript.</w:t>
+        <w:t>size them and adjust the resolution settings. If you created your source files in one of the following programs you will be able to submit the graphics without converting to a PS, EPS, TIFF, PDF, or PNG file: Microsoft Word, Microsoft PowerPoint, or Microsoft Excel. Though it is not required, it is strongly recommended that these files be saved in PDF format rather than DOC, XLS, or PPT. Doing so will protect your figures from common font and arrow stroke issues that occur when working on the files across multiple platforms. When submitting your final files, your graphics should all be submitted individually in one of these formats along with the manuscript.</w:t>
       </w:r>
     </w:p>
     <w:p>
@@ -4840,23 +4922,7 @@
           <w:rFonts w:ascii="Times" w:eastAsia="Times" w:hAnsi="Times" w:cs="Times"/>
           <w:color w:val="000000"/>
         </w:rPr>
-        <w:t xml:space="preserve"> / 21 picas) or page wide (7.16 inches / 181 millimeters / 43 picas). The maximum depth a graphic can </w:t>
-      </w:r>
-      <w:proofErr w:type="gramStart"/>
-      <w:r>
-        <w:rPr>
-          <w:rFonts w:ascii="Times" w:eastAsia="Times" w:hAnsi="Times" w:cs="Times"/>
-          <w:color w:val="000000"/>
-        </w:rPr>
-        <w:t>be is</w:t>
-      </w:r>
-      <w:proofErr w:type="gramEnd"/>
-      <w:r>
-        <w:rPr>
-          <w:rFonts w:ascii="Times" w:eastAsia="Times" w:hAnsi="Times" w:cs="Times"/>
-          <w:color w:val="000000"/>
-        </w:rPr>
-        <w:t xml:space="preserve"> 8.5 inches (216 millimeters / 54 picas). When choosing the depth of a graphic, please allow space for a caption. Figures can be sized between column and page widths if the author chooses, however, it is recommended that figures </w:t>
+        <w:t xml:space="preserve"> / 21 picas) or page wide (7.16 inches / 181 millimeters / 43 picas). The maximum depth a graphic can be is 8.5 inches (216 millimeters / 54 picas). When choosing the depth of a graphic, please allow space for a caption. Figures can be sized between column and page widths if the author chooses, however, it is recommended that figures </w:t>
       </w:r>
       <w:r>
         <w:rPr>
@@ -4869,23 +4935,7 @@
           <w:rFonts w:ascii="Times" w:eastAsia="Times" w:hAnsi="Times" w:cs="Times"/>
           <w:color w:val="000000"/>
         </w:rPr>
-        <w:t xml:space="preserve"> sized less than column width </w:t>
-      </w:r>
-      <w:proofErr w:type="gramStart"/>
-      <w:r>
-        <w:rPr>
-          <w:rFonts w:ascii="Times" w:eastAsia="Times" w:hAnsi="Times" w:cs="Times"/>
-          <w:color w:val="000000"/>
-        </w:rPr>
-        <w:t>unless when</w:t>
-      </w:r>
-      <w:proofErr w:type="gramEnd"/>
-      <w:r>
-        <w:rPr>
-          <w:rFonts w:ascii="Times" w:eastAsia="Times" w:hAnsi="Times" w:cs="Times"/>
-          <w:color w:val="000000"/>
-        </w:rPr>
-        <w:t xml:space="preserve"> necessary. </w:t>
+        <w:t xml:space="preserve"> sized less than column width unless when necessary. </w:t>
       </w:r>
     </w:p>
     <w:p>
@@ -4962,28 +5012,13 @@
           <w:rFonts w:ascii="Times" w:eastAsia="Times" w:hAnsi="Times" w:cs="Times"/>
           <w:color w:val="000000"/>
         </w:rPr>
-        <w:t xml:space="preserve">/ 6 picas x 7.5 picas). Author photos printed in editorials measure </w:t>
-      </w:r>
-      <w:proofErr w:type="gramStart"/>
-      <w:r>
-        <w:rPr>
-          <w:rFonts w:ascii="Times" w:eastAsia="Times" w:hAnsi="Times" w:cs="Times"/>
-          <w:color w:val="000000"/>
-        </w:rPr>
-        <w:t xml:space="preserve">1.59 </w:t>
-      </w:r>
-      <w:r>
-        <w:rPr>
-          <w:rFonts w:ascii="Times" w:eastAsia="Times" w:hAnsi="Times" w:cs="Times"/>
-        </w:rPr>
-        <w:t>in</w:t>
-      </w:r>
-      <w:proofErr w:type="gramEnd"/>
-      <w:r>
-        <w:rPr>
-          <w:rFonts w:ascii="Times" w:eastAsia="Times" w:hAnsi="Times" w:cs="Times"/>
-        </w:rPr>
-        <w:t xml:space="preserve"> </w:t>
+        <w:t xml:space="preserve">/ 6 picas x 7.5 picas). Author photos printed in editorials measure 1.59 </w:t>
+      </w:r>
+      <w:r>
+        <w:rPr>
+          <w:rFonts w:ascii="Times" w:eastAsia="Times" w:hAnsi="Times" w:cs="Times"/>
+        </w:rPr>
+        <w:t xml:space="preserve">in </w:t>
       </w:r>
       <w:r>
         <w:rPr>
@@ -5085,23 +5120,7 @@
           <w:rFonts w:ascii="Times" w:eastAsia="Times" w:hAnsi="Times" w:cs="Times"/>
           <w:color w:val="000000"/>
         </w:rPr>
-        <w:t xml:space="preserve">The proper resolution of your figures will depend on the type of figure it is as defined in the “Types of Figures” section. Author photographs, color, and grayscale figures should be at least 300dpi. Line art, including </w:t>
-      </w:r>
-      <w:proofErr w:type="gramStart"/>
-      <w:r>
-        <w:rPr>
-          <w:rFonts w:ascii="Times" w:eastAsia="Times" w:hAnsi="Times" w:cs="Times"/>
-          <w:color w:val="000000"/>
-        </w:rPr>
-        <w:t>tables</w:t>
-      </w:r>
-      <w:proofErr w:type="gramEnd"/>
-      <w:r>
-        <w:rPr>
-          <w:rFonts w:ascii="Times" w:eastAsia="Times" w:hAnsi="Times" w:cs="Times"/>
-          <w:color w:val="000000"/>
-        </w:rPr>
-        <w:t xml:space="preserve"> should be a minimum of 600dpi.</w:t>
+        <w:t>The proper resolution of your figures will depend on the type of figure it is as defined in the “Types of Figures” section. Author photographs, color, and grayscale figures should be at least 300dpi. Line art, including tables should be a minimum of 600dpi.</w:t>
       </w:r>
     </w:p>
     <w:p>
@@ -5142,53 +5161,12 @@
           <w:color w:val="000000"/>
         </w:rPr>
       </w:pPr>
-      <w:proofErr w:type="gramStart"/>
-      <w:r>
-        <w:rPr>
-          <w:rFonts w:ascii="Times" w:eastAsia="Times" w:hAnsi="Times" w:cs="Times"/>
-          <w:color w:val="000000"/>
-        </w:rPr>
-        <w:t>In order to</w:t>
-      </w:r>
-      <w:proofErr w:type="gramEnd"/>
-      <w:r>
-        <w:rPr>
-          <w:rFonts w:ascii="Times" w:eastAsia="Times" w:hAnsi="Times" w:cs="Times"/>
-          <w:color w:val="000000"/>
-        </w:rPr>
-        <w:t xml:space="preserve"> preserve the figures’ integrity across multiple computer platforms, we accept files in the following </w:t>
-      </w:r>
-      <w:proofErr w:type="gramStart"/>
-      <w:r>
-        <w:rPr>
-          <w:rFonts w:ascii="Times" w:eastAsia="Times" w:hAnsi="Times" w:cs="Times"/>
-          <w:color w:val="000000"/>
-        </w:rPr>
-        <w:t>formats</w:t>
-      </w:r>
-      <w:proofErr w:type="gramEnd"/>
-      <w:r>
-        <w:rPr>
-          <w:rFonts w:ascii="Times" w:eastAsia="Times" w:hAnsi="Times" w:cs="Times"/>
-          <w:color w:val="000000"/>
-        </w:rPr>
-        <w:t xml:space="preserve">: .EPS/.PDF/.PS. All fonts must be embedded or text converted to outlines </w:t>
-      </w:r>
-      <w:proofErr w:type="gramStart"/>
-      <w:r>
-        <w:rPr>
-          <w:rFonts w:ascii="Times" w:eastAsia="Times" w:hAnsi="Times" w:cs="Times"/>
-          <w:color w:val="000000"/>
-        </w:rPr>
-        <w:t>in order to</w:t>
-      </w:r>
-      <w:proofErr w:type="gramEnd"/>
-      <w:r>
-        <w:rPr>
-          <w:rFonts w:ascii="Times" w:eastAsia="Times" w:hAnsi="Times" w:cs="Times"/>
-          <w:color w:val="000000"/>
-        </w:rPr>
-        <w:t xml:space="preserve"> achieve the best-quality results.</w:t>
+      <w:r>
+        <w:rPr>
+          <w:rFonts w:ascii="Times" w:eastAsia="Times" w:hAnsi="Times" w:cs="Times"/>
+          <w:color w:val="000000"/>
+        </w:rPr>
+        <w:t>In order to preserve the figures’ integrity across multiple computer platforms, we accept files in the following formats: .EPS/.PDF/.PS. All fonts must be embedded or text converted to outlines in order to achieve the best-quality results.</w:t>
       </w:r>
     </w:p>
     <w:p>
@@ -5358,25 +5336,7 @@
           <w:color w:val="000000"/>
           <w:spacing w:val="-2"/>
         </w:rPr>
-        <w:t>format” are not the same thing. When bitmap color space is selected, .</w:t>
-      </w:r>
-      <w:proofErr w:type="gramStart"/>
-      <w:r>
-        <w:rPr>
-          <w:rFonts w:ascii="Times" w:eastAsia="Times" w:hAnsi="Times" w:cs="Times"/>
-          <w:color w:val="000000"/>
-          <w:spacing w:val="-2"/>
-        </w:rPr>
-        <w:t>TIF/.</w:t>
-      </w:r>
-      <w:proofErr w:type="gramEnd"/>
-      <w:r>
-        <w:rPr>
-          <w:rFonts w:ascii="Times" w:eastAsia="Times" w:hAnsi="Times" w:cs="Times"/>
-          <w:color w:val="000000"/>
-          <w:spacing w:val="-2"/>
-        </w:rPr>
-        <w:t>TIFF/.PNG are the recommended file formats.</w:t>
+        <w:t>format” are not the same thing. When bitmap color space is selected, .TIF/.TIFF/.PNG are the recommended file formats.</w:t>
       </w:r>
     </w:p>
     <w:p>
@@ -5563,8 +5523,8 @@
             <v:path o:extrusionok="f" gradientshapeok="t" o:connecttype="rect"/>
             <o:lock v:ext="edit" aspectratio="t"/>
           </v:shapetype>
-          <v:shape id="_x0000_i1025" type="#_x0000_t75" style="width:6pt;height:6pt" fillcolor="window">
-            <v:imagedata r:id="rId21" o:title=""/>
+          <v:shape id="_x0000_i1025" type="#_x0000_t75" style="width:6.1pt;height:6.1pt" fillcolor="window">
+            <v:imagedata r:id="rId20" o:title=""/>
           </v:shape>
         </w:pict>
       </w:r>
@@ -5806,21 +5766,7 @@
         <w:rPr>
           <w:spacing w:val="-2"/>
         </w:rPr>
-        <w:t xml:space="preserve"> Place figure captions below the figures; place table headings above the tables. Do not include captions as part of the </w:t>
-      </w:r>
-      <w:proofErr w:type="gramStart"/>
-      <w:r>
-        <w:rPr>
-          <w:spacing w:val="-2"/>
-        </w:rPr>
-        <w:t>figures, or</w:t>
-      </w:r>
-      <w:proofErr w:type="gramEnd"/>
-      <w:r>
-        <w:rPr>
-          <w:spacing w:val="-2"/>
-        </w:rPr>
-        <w:t xml:space="preserve"> put them in “text boxes” linked to the </w:t>
+        <w:t xml:space="preserve"> Place figure captions below the figures; place table headings above the tables. Do not include captions as part of the figures, or put them in “text boxes” linked to the </w:t>
       </w:r>
       <w:r>
         <w:rPr>
@@ -5880,15 +5826,7 @@
         <w:t>Xplore</w:t>
       </w:r>
       <w:r>
-        <w:t xml:space="preserve"> at no </w:t>
-      </w:r>
-      <w:proofErr w:type="gramStart"/>
-      <w:r>
-        <w:t>charge, and</w:t>
-      </w:r>
-      <w:proofErr w:type="gramEnd"/>
-      <w:r>
-        <w:t xml:space="preserve"> automatically convert them to grayscale for print versions. </w:t>
+        <w:t xml:space="preserve"> at no charge, and automatically convert them to grayscale for print versions. </w:t>
       </w:r>
       <w:r>
         <w:rPr>
@@ -6058,21 +5996,7 @@
         <w:rPr>
           <w:color w:val="000000"/>
         </w:rPr>
-        <w:t xml:space="preserve">References need not be cited in text. When they are, they appear on the line, in square brackets, inside the punctuation. Multiple references are each numbered with separate brackets. When citing a section in a book, please give the relevant page numbers. In text, refer simply to the reference number. Do not use “Ref.” or “reference” except at the beginning of a sentence: “Reference [3] shows </w:t>
-      </w:r>
-      <w:proofErr w:type="gramStart"/>
-      <w:r>
-        <w:rPr>
-          <w:color w:val="000000"/>
-        </w:rPr>
-        <w:t>... .</w:t>
-      </w:r>
-      <w:proofErr w:type="gramEnd"/>
-      <w:r>
-        <w:rPr>
-          <w:color w:val="000000"/>
-        </w:rPr>
-        <w:t xml:space="preserve">” Please do not use automatic endnotes in </w:t>
+        <w:t xml:space="preserve">References need not be cited in text. When they are, they appear on the line, in square brackets, inside the punctuation. Multiple references are each numbered with separate brackets. When citing a section in a book, please give the relevant page numbers. In text, refer simply to the reference number. Do not use “Ref.” or “reference” except at the beginning of a sentence: “Reference [3] shows ... .” Please do not use automatic endnotes in </w:t>
       </w:r>
       <w:r>
         <w:rPr>
@@ -6165,23 +6089,7 @@
           <w:color w:val="000000"/>
           <w:spacing w:val="-4"/>
         </w:rPr>
-        <w:t xml:space="preserve">year. When </w:t>
-      </w:r>
-      <w:proofErr w:type="gramStart"/>
-      <w:r>
-        <w:rPr>
-          <w:color w:val="000000"/>
-          <w:spacing w:val="-4"/>
-        </w:rPr>
-        <w:t>referencing</w:t>
-      </w:r>
-      <w:proofErr w:type="gramEnd"/>
-      <w:r>
-        <w:rPr>
-          <w:color w:val="000000"/>
-          <w:spacing w:val="-4"/>
-        </w:rPr>
-        <w:t xml:space="preserve"> a patent, provide the day and the month of issue, or application. References may not include all information; please obtain and include relevant information. Do not combine references. There must be only one reference with each number. If there is a URL included with the reference, it can be included at the end of the reference. </w:t>
+        <w:t xml:space="preserve">year. When referencing a patent, provide the day and the month of issue, or application. References may not include all information; please obtain and include relevant information. Do not combine references. There must be only one reference with each number. If there is a URL included with the reference, it can be included at the end of the reference. </w:t>
       </w:r>
     </w:p>
     <w:p>
@@ -6308,7 +6216,7 @@
         </w:rPr>
         <w:t xml:space="preserve">at </w:t>
       </w:r>
-      <w:hyperlink r:id="rId22">
+      <w:hyperlink r:id="rId21">
         <w:r>
           <w:rPr>
             <w:color w:val="1155CC"/>
@@ -6482,7 +6390,7 @@
       <w:r>
         <w:t xml:space="preserve"> </w:t>
       </w:r>
-      <w:hyperlink r:id="rId23">
+      <w:hyperlink r:id="rId22">
         <w:r>
           <w:rPr>
             <w:color w:val="0000FF"/>
@@ -6521,15 +6429,7 @@
         <w:t>.</w:t>
       </w:r>
       <w:r>
-        <w:t xml:space="preserve"> Depending on the journal, there are various steps to the submission process; please make sure to carefully answer </w:t>
-      </w:r>
-      <w:proofErr w:type="gramStart"/>
-      <w:r>
-        <w:t>all of</w:t>
-      </w:r>
-      <w:proofErr w:type="gramEnd"/>
-      <w:r>
-        <w:t xml:space="preserve"> the </w:t>
+        <w:t xml:space="preserve"> Depending on the journal, there are various steps to the submission process; please make sure to carefully answer all of the </w:t>
       </w:r>
       <w:r>
         <w:rPr>
@@ -6539,15 +6439,7 @@
         <w:t>submission</w:t>
       </w:r>
       <w:r>
-        <w:t xml:space="preserve"> questions presented to you. At the end of each step you must click “Save and Continue”; just uploading the paper is not sufficient. After the last step, you should see </w:t>
-      </w:r>
-      <w:proofErr w:type="gramStart"/>
-      <w:r>
-        <w:t>a confirmation</w:t>
-      </w:r>
-      <w:proofErr w:type="gramEnd"/>
-      <w:r>
-        <w:t xml:space="preserve"> that the submission is complete. You should also receive an e-mail confirmation. For inquiries regarding the submission of your paper on </w:t>
+        <w:t xml:space="preserve"> questions presented to you. At the end of each step you must click “Save and Continue”; just uploading the paper is not sufficient. After the last step, you should see a confirmation that the submission is complete. You should also receive an e-mail confirmation. For inquiries regarding the submission of your paper on </w:t>
       </w:r>
       <w:proofErr w:type="spellStart"/>
       <w:r>
@@ -6598,15 +6490,7 @@
       </w:r>
       <w:proofErr w:type="spellEnd"/>
       <w:r>
-        <w:t xml:space="preserve"> Manuscripts site that will bring you to the journal’s homepage with their detailed requirements; please check these guidelines for your </w:t>
-      </w:r>
-      <w:proofErr w:type="gramStart"/>
-      <w:r>
-        <w:t>particular journal</w:t>
-      </w:r>
-      <w:proofErr w:type="gramEnd"/>
-      <w:r>
-        <w:t xml:space="preserve"> before you submit.  </w:t>
+        <w:t xml:space="preserve"> Manuscripts site that will bring you to the journal’s homepage with their detailed requirements; please check these guidelines for your particular journal before you submit.  </w:t>
       </w:r>
     </w:p>
     <w:p>
@@ -6753,7 +6637,7 @@
         </w:rPr>
         <w:t xml:space="preserve"> system through your manuscript submission system or through the Author Gateway. You are responsible for obtaining any necessary approvals and/or security clearances. For additional information on intellectual property rights, visit the IEEE Intellectual Property Rights department web page at </w:t>
       </w:r>
-      <w:hyperlink r:id="rId24" w:history="1">
+      <w:hyperlink r:id="rId23" w:history="1">
         <w:r>
           <w:rPr>
             <w:rStyle w:val="Hyperlink"/>
@@ -6763,7 +6647,7 @@
           <w:t>https://www.ieee.org/publications/rights/index.html</w:t>
         </w:r>
       </w:hyperlink>
-      <w:hyperlink r:id="rId25">
+      <w:hyperlink r:id="rId24">
         <w:r>
           <w:rPr>
             <w:color w:val="1155CC"/>
@@ -6807,7 +6691,7 @@
         </w:rPr>
         <w:t xml:space="preserve">A full overview of IEEE publishing guidelines and policies can be found at </w:t>
       </w:r>
-      <w:hyperlink r:id="rId26" w:history="1">
+      <w:hyperlink r:id="rId25" w:history="1">
         <w:r>
           <w:rPr>
             <w:rStyle w:val="Hyperlink"/>
@@ -6875,35 +6759,7 @@
         <w:rPr>
           <w:color w:val="000000"/>
         </w:rPr>
-        <w:t xml:space="preserve">The preferred spelling of the word “acknowledgment” in American English is without an “e” after the “g.” Use the singular heading even if you have many acknowledgments. Avoid expressions such as “One of us (S.B.A.) would like to thank </w:t>
-      </w:r>
-      <w:proofErr w:type="gramStart"/>
-      <w:r>
-        <w:rPr>
-          <w:color w:val="000000"/>
-        </w:rPr>
-        <w:t>... .</w:t>
-      </w:r>
-      <w:proofErr w:type="gramEnd"/>
-      <w:r>
-        <w:rPr>
-          <w:color w:val="000000"/>
-        </w:rPr>
-        <w:t xml:space="preserve">” Instead, write “F. A. Author thanks </w:t>
-      </w:r>
-      <w:proofErr w:type="gramStart"/>
-      <w:r>
-        <w:rPr>
-          <w:color w:val="000000"/>
-        </w:rPr>
-        <w:t>... .</w:t>
-      </w:r>
-      <w:proofErr w:type="gramEnd"/>
-      <w:r>
-        <w:rPr>
-          <w:color w:val="000000"/>
-        </w:rPr>
-        <w:t>” In most cases, sponsor and financial support acknowledgments are placed in the unnumbered footnote on the first page, not here.</w:t>
+        <w:t>The preferred spelling of the word “acknowledgment” in American English is without an “e” after the “g.” Use the singular heading even if you have many acknowledgments. Avoid expressions such as “One of us (S.B.A.) would like to thank ... .” Instead, write “F. A. Author thanks ... .” In most cases, sponsor and financial support acknowledgments are placed in the unnumbered footnote on the first page, not here.</w:t>
       </w:r>
     </w:p>
     <w:p>
@@ -8125,18 +7981,8 @@
           <w:sz w:val="16"/>
           <w:szCs w:val="16"/>
         </w:rPr>
-        <w:t>PROCESS Corporation, Boston, MA, USA. Intranets: Internet technologies deployed behind the firewall for corporate productivity. Presented at INET96 Annual Meeting. [Online]. Available</w:t>
-      </w:r>
-      <w:proofErr w:type="gramStart"/>
-      <w:r>
-        <w:rPr>
-          <w:color w:val="000000"/>
-          <w:sz w:val="16"/>
-          <w:szCs w:val="16"/>
-        </w:rPr>
-        <w:t>:  http://home.process.com/Intranets/wp2.htp</w:t>
-      </w:r>
-      <w:proofErr w:type="gramEnd"/>
+        <w:t>PROCESS Corporation, Boston, MA, USA. Intranets: Internet technologies deployed behind the firewall for corporate productivity. Presented at INET96 Annual Meeting. [Online]. Available:  http://home.process.com/Intranets/wp2.htp</w:t>
+      </w:r>
     </w:p>
     <w:p>
       <w:pPr>
@@ -8848,23 +8694,7 @@
           <w:sz w:val="16"/>
           <w:szCs w:val="16"/>
         </w:rPr>
-        <w:t xml:space="preserve">, Standard number, </w:t>
-      </w:r>
-      <w:proofErr w:type="gramStart"/>
-      <w:r>
-        <w:rPr>
-          <w:sz w:val="16"/>
-          <w:szCs w:val="16"/>
-        </w:rPr>
-        <w:t>Corporate</w:t>
-      </w:r>
-      <w:proofErr w:type="gramEnd"/>
-      <w:r>
-        <w:rPr>
-          <w:sz w:val="16"/>
-          <w:szCs w:val="16"/>
-        </w:rPr>
-        <w:t xml:space="preserve"> author, location, date.</w:t>
+        <w:t>, Standard number, Corporate author, location, date.</w:t>
       </w:r>
     </w:p>
     <w:p>
@@ -8987,21 +8817,12 @@
           <w:szCs w:val="16"/>
         </w:rPr>
       </w:pPr>
-      <w:proofErr w:type="gramStart"/>
-      <w:r>
-        <w:rPr>
-          <w:sz w:val="16"/>
-          <w:szCs w:val="16"/>
-        </w:rPr>
-        <w:t>Author,  Date</w:t>
-      </w:r>
-      <w:proofErr w:type="gramEnd"/>
-      <w:r>
-        <w:rPr>
-          <w:sz w:val="16"/>
-          <w:szCs w:val="16"/>
-        </w:rPr>
-        <w:t>, Year. “Title of Dataset,” distributed by Publisher/Distributor, http://url.com (or if DOI is used, end with a period)</w:t>
+      <w:r>
+        <w:rPr>
+          <w:sz w:val="16"/>
+          <w:szCs w:val="16"/>
+        </w:rPr>
+        <w:t>Author,  Date, Year. “Title of Dataset,” distributed by Publisher/Distributor, http://url.com (or if DOI is used, end with a period)</w:t>
       </w:r>
     </w:p>
     <w:p>
@@ -9128,7 +8949,6 @@
           <w:szCs w:val="16"/>
         </w:rPr>
       </w:pPr>
-      <w:proofErr w:type="gramStart"/>
       <w:r>
         <w:rPr>
           <w:rFonts w:ascii="Times" w:hAnsi="Times" w:cs="Times"/>
@@ -9136,37 +8956,7 @@
           <w:sz w:val="16"/>
           <w:szCs w:val="16"/>
         </w:rPr>
-        <w:t>Author,  Date</w:t>
-      </w:r>
-      <w:proofErr w:type="gramEnd"/>
-      <w:r>
-        <w:rPr>
-          <w:rFonts w:ascii="Times" w:hAnsi="Times" w:cs="Times"/>
-          <w:color w:val="000000"/>
-          <w:sz w:val="16"/>
-          <w:szCs w:val="16"/>
-        </w:rPr>
-        <w:t xml:space="preserve"> published or disseminated, Year. “Complete title, including ed./</w:t>
-      </w:r>
-      <w:proofErr w:type="gramStart"/>
-      <w:r>
-        <w:rPr>
-          <w:rFonts w:ascii="Times" w:hAnsi="Times" w:cs="Times"/>
-          <w:color w:val="000000"/>
-          <w:sz w:val="16"/>
-          <w:szCs w:val="16"/>
-        </w:rPr>
-        <w:t>vers.#</w:t>
-      </w:r>
-      <w:proofErr w:type="gramEnd"/>
-      <w:r>
-        <w:rPr>
-          <w:rFonts w:ascii="Times" w:hAnsi="Times" w:cs="Times"/>
-          <w:color w:val="000000"/>
-          <w:sz w:val="16"/>
-          <w:szCs w:val="16"/>
-        </w:rPr>
-        <w:t>,” distributed by Publisher/</w:t>
+        <w:t>Author,  Date published or disseminated, Year. “Complete title, including ed./vers.#,” distributed by Publisher/</w:t>
       </w:r>
       <w:r>
         <w:rPr>
@@ -9361,7 +9151,7 @@
                     <pic:cNvPicPr/>
                   </pic:nvPicPr>
                   <pic:blipFill>
-                    <a:blip r:embed="rId27" cstate="print">
+                    <a:blip r:embed="rId26" cstate="print">
                       <a:extLst>
                         <a:ext uri="{28A0092B-C50C-407E-A947-70E740481C1C}">
                           <a14:useLocalDpi xmlns:a14="http://schemas.microsoft.com/office/drawing/2010/main" val="0"/>
@@ -9527,21 +9317,7 @@
         <w:rPr>
           <w:color w:val="000000"/>
         </w:rPr>
-        <w:t xml:space="preserve"> (publisher name, year) </w:t>
-      </w:r>
-      <w:proofErr w:type="gramStart"/>
-      <w:r>
-        <w:rPr>
-          <w:color w:val="000000"/>
-        </w:rPr>
-        <w:t>similar to</w:t>
-      </w:r>
-      <w:proofErr w:type="gramEnd"/>
-      <w:r>
-        <w:rPr>
-          <w:color w:val="000000"/>
-        </w:rPr>
-        <w:t xml:space="preserve"> a reference. Current and previous research interests end the paragraph.</w:t>
+        <w:t xml:space="preserve"> (publisher name, year) similar to a reference. Current and previous research interests end the paragraph.</w:t>
       </w:r>
     </w:p>
     <w:p>
@@ -9624,19 +9400,11 @@
       <w:r>
         <w:t xml:space="preserve"> </w:t>
       </w:r>
-      <w:proofErr w:type="gramStart"/>
-      <w:r>
-        <w:rPr>
-          <w:rFonts w:ascii="Times" w:eastAsia="Times" w:hAnsi="Times" w:cs="Times"/>
-        </w:rPr>
-        <w:t>photograph</w:t>
-      </w:r>
-      <w:proofErr w:type="gramEnd"/>
-      <w:r>
-        <w:rPr>
-          <w:rFonts w:ascii="Times" w:eastAsia="Times" w:hAnsi="Times" w:cs="Times"/>
-        </w:rPr>
-        <w:t xml:space="preserve"> and biography not available at the time of publication.  </w:t>
+      <w:r>
+        <w:rPr>
+          <w:rFonts w:ascii="Times" w:eastAsia="Times" w:hAnsi="Times" w:cs="Times"/>
+        </w:rPr>
+        <w:t xml:space="preserve">photograph and biography not available at the time of publication.  </w:t>
       </w:r>
     </w:p>
     <w:p>
@@ -9664,21 +9432,7 @@
         <w:rPr>
           <w:rFonts w:ascii="Times" w:eastAsia="Times" w:hAnsi="Times" w:cs="Times"/>
         </w:rPr>
-        <w:t xml:space="preserve">(Member, IEEE), </w:t>
-      </w:r>
-      <w:proofErr w:type="gramStart"/>
-      <w:r>
-        <w:rPr>
-          <w:rFonts w:ascii="Times" w:eastAsia="Times" w:hAnsi="Times" w:cs="Times"/>
-        </w:rPr>
-        <w:t>photograph</w:t>
-      </w:r>
-      <w:proofErr w:type="gramEnd"/>
-      <w:r>
-        <w:rPr>
-          <w:rFonts w:ascii="Times" w:eastAsia="Times" w:hAnsi="Times" w:cs="Times"/>
-        </w:rPr>
-        <w:t xml:space="preserve"> and biography not availa</w:t>
+        <w:t>(Member, IEEE), photograph and biography not availa</w:t>
       </w:r>
       <w:r>
         <w:rPr>
@@ -12428,7 +12182,6 @@
   <w:style w:type="character" w:default="1" w:styleId="Absatz-Standardschriftart">
     <w:name w:val="Default Paragraph Font"/>
     <w:uiPriority w:val="1"/>
-    <w:semiHidden/>
     <w:unhideWhenUsed/>
   </w:style>
   <w:style w:type="table" w:default="1" w:styleId="NormaleTabelle">

</xml_diff>

<commit_message>
add sources for sota and comparison
</commit_message>
<xml_diff>
--- a/Transactions-template-and-instructions-on-how-to-create-your-article-formatted (4).docx
+++ b/Transactions-template-and-instructions-on-how-to-create-your-article-formatted (4).docx
@@ -156,6 +156,7 @@
         </w:rPr>
         <w:t>Abstract</w:t>
       </w:r>
+      <w:proofErr w:type="gramStart"/>
       <w:r>
         <w:rPr>
           <w:b/>
@@ -172,8 +173,29 @@
           <w:sz w:val="18"/>
           <w:szCs w:val="18"/>
         </w:rPr>
-        <w:t>[Society 5.0/6.0 here?]…</w:t>
-      </w:r>
+        <w:t>[</w:t>
+      </w:r>
+      <w:proofErr w:type="gramEnd"/>
+      <w:r>
+        <w:rPr>
+          <w:b/>
+          <w:color w:val="000000"/>
+          <w:sz w:val="18"/>
+          <w:szCs w:val="18"/>
+        </w:rPr>
+        <w:t>Society 5.0/6.0 here</w:t>
+      </w:r>
+      <w:proofErr w:type="gramStart"/>
+      <w:r>
+        <w:rPr>
+          <w:b/>
+          <w:color w:val="000000"/>
+          <w:sz w:val="18"/>
+          <w:szCs w:val="18"/>
+        </w:rPr>
+        <w:t>?]…</w:t>
+      </w:r>
+      <w:proofErr w:type="gramEnd"/>
       <w:r>
         <w:rPr>
           <w:b/>
@@ -310,6 +332,7 @@
         </w:rPr>
         <w:t xml:space="preserve"> are used. For this purpose, </w:t>
       </w:r>
+      <w:proofErr w:type="gramStart"/>
       <w:r>
         <w:rPr>
           <w:b/>
@@ -318,6 +341,7 @@
         </w:rPr>
         <w:t>a client</w:t>
       </w:r>
+      <w:proofErr w:type="gramEnd"/>
       <w:r>
         <w:rPr>
           <w:b/>
@@ -348,32 +372,52 @@
           <w:sz w:val="18"/>
           <w:szCs w:val="18"/>
         </w:rPr>
-        <w:t xml:space="preserve"> …[reference/benefits to Society 6.0</w:t>
-      </w:r>
+        <w:t xml:space="preserve"> </w:t>
+      </w:r>
+      <w:proofErr w:type="gramStart"/>
       <w:r>
         <w:rPr>
           <w:b/>
           <w:sz w:val="18"/>
           <w:szCs w:val="18"/>
         </w:rPr>
-        <w:t>?</w:t>
-      </w:r>
+        <w:t>…[</w:t>
+      </w:r>
+      <w:proofErr w:type="gramEnd"/>
       <w:r>
         <w:rPr>
           <w:b/>
           <w:sz w:val="18"/>
           <w:szCs w:val="18"/>
         </w:rPr>
-        <w:t>]</w:t>
-      </w:r>
+        <w:t>reference/benefits to Society 6.0</w:t>
+      </w:r>
+      <w:proofErr w:type="gramStart"/>
       <w:r>
         <w:rPr>
           <w:b/>
           <w:sz w:val="18"/>
           <w:szCs w:val="18"/>
         </w:rPr>
+        <w:t>?</w:t>
+      </w:r>
+      <w:r>
+        <w:rPr>
+          <w:b/>
+          <w:sz w:val="18"/>
+          <w:szCs w:val="18"/>
+        </w:rPr>
+        <w:t>]</w:t>
+      </w:r>
+      <w:r>
+        <w:rPr>
+          <w:b/>
+          <w:sz w:val="18"/>
+          <w:szCs w:val="18"/>
+        </w:rPr>
         <w:t>…</w:t>
       </w:r>
+      <w:proofErr w:type="gramEnd"/>
     </w:p>
     <w:p/>
     <w:p>
@@ -593,11 +637,19 @@
           <w:color w:val="000000"/>
         </w:rPr>
       </w:pPr>
-      <w:r>
-        <w:rPr>
-          <w:color w:val="000000"/>
-        </w:rPr>
-        <w:t>he society of the future will integrate emerging technologies to promote human well-being and enhance quality of life in sustainable and equitable ways. A key objective of this transformation is the establishment of accountable corporate leadership that responsibly affects stakeholders and their environments. Equally important are collective intelligence and the self-determination of individuals in their increasingly mobile professional and social activities. However, the effectiveness of distributed, interconnected, and inclusive autonomy requires perceptual and interactive capacities that extend beyond human limitations, particularly those related to endurance, precision, and feedback in motor skills, vision, and cognition.</w:t>
+      <w:proofErr w:type="gramStart"/>
+      <w:r>
+        <w:rPr>
+          <w:color w:val="000000"/>
+        </w:rPr>
+        <w:t>he</w:t>
+      </w:r>
+      <w:proofErr w:type="gramEnd"/>
+      <w:r>
+        <w:rPr>
+          <w:color w:val="000000"/>
+        </w:rPr>
+        <w:t xml:space="preserve"> society of the future will integrate emerging technologies to promote human well-being and enhance quality of life in sustainable and equitable ways. A key objective of this transformation is the establishment of accountable corporate leadership that responsibly affects stakeholders and their environments. Equally important are collective intelligence and the self-determination of individuals in their increasingly mobile professional and social activities. However, the effectiveness of distributed, interconnected, and inclusive autonomy requires perceptual and interactive capacities that extend beyond human limitations, particularly those related to endurance, precision, and feedback in motor skills, vision, and cognition.</w:t>
       </w:r>
     </w:p>
     <w:p>
@@ -664,7 +716,21 @@
           <w:color w:val="000000"/>
         </w:rPr>
         <w:lastRenderedPageBreak/>
-        <w:t>To address these limitations, this work presents an AI-driven infrastructure for human–robot teaming across a wide spectrum of societal applications. These include indoor assistance for the elderly—in which case robots act as followers or commissioned agents for payload transport—and outdoor guidance for individuals with visual impairments. Large Language Models (LLMs) are leveraged to establish a bidirectional, natural-language communication between humans and robots. By exploiting linguistic subtleties, the system dynamically acquires contextual understanding and supports high-level task planning in interchangeable languages, thereby fostering and accelerating inclusion, participation, and collective intelligence.</w:t>
+        <w:t xml:space="preserve">To address these limitations, this work presents an AI-driven infrastructure for human–robot teaming across a wide spectrum of societal applications. These include indoor assistance for the </w:t>
+      </w:r>
+      <w:proofErr w:type="gramStart"/>
+      <w:r>
+        <w:rPr>
+          <w:color w:val="000000"/>
+        </w:rPr>
+        <w:t>elderly—</w:t>
+      </w:r>
+      <w:proofErr w:type="gramEnd"/>
+      <w:r>
+        <w:rPr>
+          <w:color w:val="000000"/>
+        </w:rPr>
+        <w:t>in which case robots act as followers or commissioned agents for payload transport—and outdoor guidance for individuals with visual impairments. Large Language Models (LLMs) are leveraged to establish a bidirectional, natural-language communication between humans and robots. By exploiting linguistic subtleties, the system dynamically acquires contextual understanding and supports high-level task planning in interchangeable languages, thereby fostering and accelerating inclusion, participation, and collective intelligence.</w:t>
       </w:r>
     </w:p>
     <w:p>
@@ -1736,7 +1802,21 @@
         <w:rPr>
           <w:smallCaps/>
         </w:rPr>
-        <w:t>This is a Sample of a Table Title</w:t>
+        <w:t xml:space="preserve">This is a Sample of </w:t>
+      </w:r>
+      <w:proofErr w:type="gramStart"/>
+      <w:r>
+        <w:rPr>
+          <w:smallCaps/>
+        </w:rPr>
+        <w:t>a Table</w:t>
+      </w:r>
+      <w:proofErr w:type="gramEnd"/>
+      <w:r>
+        <w:rPr>
+          <w:smallCaps/>
+        </w:rPr>
+        <w:t xml:space="preserve"> Title</w:t>
       </w:r>
     </w:p>
     <w:p>
@@ -3082,6 +3162,7 @@
       <w:r>
         <w:t>, the objects O = {o</w:t>
       </w:r>
+      <w:proofErr w:type="gramStart"/>
       <w:r>
         <w:rPr>
           <w:vertAlign w:val="subscript"/>
@@ -3089,7 +3170,11 @@
         <w:t>1</w:t>
       </w:r>
       <w:r>
-        <w:t>,…, o</w:t>
+        <w:t>,…</w:t>
+      </w:r>
+      <w:proofErr w:type="gramEnd"/>
+      <w:r>
+        <w:t>, o</w:t>
       </w:r>
       <w:r>
         <w:rPr>
@@ -3563,8 +3648,16 @@
         <w:rPr>
           <w:color w:val="000000"/>
         </w:rPr>
-        <w:t>The second category is online, hosted</w:t>
-      </w:r>
+        <w:t xml:space="preserve">The second category is online, </w:t>
+      </w:r>
+      <w:proofErr w:type="gramStart"/>
+      <w:r>
+        <w:rPr>
+          <w:color w:val="000000"/>
+        </w:rPr>
+        <w:t>hosted</w:t>
+      </w:r>
+      <w:proofErr w:type="gramEnd"/>
       <w:r>
         <w:rPr>
           <w:color w:val="000000"/>
@@ -3663,7 +3756,7 @@
           <w:noProof/>
         </w:rPr>
         <w:drawing>
-          <wp:inline distT="0" distB="0" distL="0" distR="0" wp14:anchorId="386E0E4B" wp14:editId="0704BF30">
+          <wp:inline distT="0" distB="0" distL="0" distR="0" wp14:anchorId="386E0E4B" wp14:editId="3DC969D8">
             <wp:extent cx="3063240" cy="901065"/>
             <wp:effectExtent l="0" t="0" r="3810" b="0"/>
             <wp:docPr id="1065728937" name="Grafik 2" descr="Ein Bild, das Text, Screenshot, Schrift, Reihe enthält.&#10;&#10;KI-generierte Inhalte können fehlerhaft sein."/>
@@ -4205,7 +4298,15 @@
         <w:t>in Fig. 4</w:t>
       </w:r>
       <w:r>
-        <w:t>, is provided in the prompt and has been translated into concise bullet points during the preprocessing stage. Initially, a template for the raw data was employed. Fig. 4 presents a schematic representation of the result of this transformation using the template. The integration of image data with readable object data through the utilization of an LLM (Language Model) facilitates the creation of a comprehensive and cohesive representation of the subject matter.</w:t>
+        <w:t xml:space="preserve">, is provided in the prompt and has been translated into concise bullet points during the preprocessing stage. Initially, a template for </w:t>
+      </w:r>
+      <w:proofErr w:type="gramStart"/>
+      <w:r>
+        <w:t>the raw</w:t>
+      </w:r>
+      <w:proofErr w:type="gramEnd"/>
+      <w:r>
+        <w:t xml:space="preserve"> data was employed. Fig. 4 presents a schematic representation of the result of this transformation using the template. The integration of image data with readable object data through the utilization of an LLM (Language Model) facilitates the creation of a comprehensive and cohesive representation of the subject matter.</w:t>
       </w:r>
       <w:r>
         <w:t xml:space="preserve"> </w:t>
@@ -4528,7 +4629,7 @@
           <w:noProof/>
         </w:rPr>
         <w:drawing>
-          <wp:inline distT="0" distB="0" distL="0" distR="0" wp14:anchorId="02982399" wp14:editId="1DC41921">
+          <wp:inline distT="0" distB="0" distL="0" distR="0" wp14:anchorId="02982399" wp14:editId="71B4BD27">
             <wp:extent cx="3063240" cy="1956714"/>
             <wp:effectExtent l="0" t="0" r="3810" b="5715"/>
             <wp:docPr id="13" name="Picture 13" descr="Z:\Indesign Projects\005 Series\03 OA Word templates\Work\TJ\Work\Fig3.tif"/>
@@ -4712,7 +4813,23 @@
           <w:color w:val="000000"/>
         </w:rPr>
         <w:br/>
-        <w:t>Data charts which are typically black and white, but sometimes include color.</w:t>
+        <w:t xml:space="preserve">Data charts which are typically black and </w:t>
+      </w:r>
+      <w:proofErr w:type="gramStart"/>
+      <w:r>
+        <w:rPr>
+          <w:rFonts w:ascii="Times" w:eastAsia="Times" w:hAnsi="Times" w:cs="Times"/>
+          <w:color w:val="000000"/>
+        </w:rPr>
+        <w:t>white, but</w:t>
+      </w:r>
+      <w:proofErr w:type="gramEnd"/>
+      <w:r>
+        <w:rPr>
+          <w:rFonts w:ascii="Times" w:eastAsia="Times" w:hAnsi="Times" w:cs="Times"/>
+          <w:color w:val="000000"/>
+        </w:rPr>
+        <w:t xml:space="preserve"> sometimes include color.</w:t>
       </w:r>
     </w:p>
     <w:p>
@@ -4807,7 +4924,25 @@
           <w:color w:val="000000"/>
           <w:spacing w:val="-3"/>
         </w:rPr>
-        <w:t>art, and another is grayscale or color), the figure should meet the stricter guidelines.</w:t>
+        <w:t xml:space="preserve">art, and another is grayscale or color), the figure should meet </w:t>
+      </w:r>
+      <w:proofErr w:type="gramStart"/>
+      <w:r>
+        <w:rPr>
+          <w:rFonts w:ascii="Times" w:eastAsia="Times" w:hAnsi="Times" w:cs="Times"/>
+          <w:color w:val="000000"/>
+          <w:spacing w:val="-3"/>
+        </w:rPr>
+        <w:t>the stricter</w:t>
+      </w:r>
+      <w:proofErr w:type="gramEnd"/>
+      <w:r>
+        <w:rPr>
+          <w:rFonts w:ascii="Times" w:eastAsia="Times" w:hAnsi="Times" w:cs="Times"/>
+          <w:color w:val="000000"/>
+          <w:spacing w:val="-3"/>
+        </w:rPr>
+        <w:t xml:space="preserve"> guidelines.</w:t>
       </w:r>
     </w:p>
     <w:p>
@@ -4846,12 +4981,82 @@
         <w:rPr>
           <w:spacing w:val="-3"/>
         </w:rPr>
-        <w:t>Format and save your graphics using a suitable graphics processing program that will allow you to create the images as PostScript (PS), Encapsulated PostScript (.EPS), Tagged Image File Format (.TIFF), Portable Document Format (.PDF), JPEG, or Portable Network Graphics (.PNG)</w:t>
-      </w:r>
+        <w:t xml:space="preserve">Format and save your graphics using a suitable graphics processing program that will allow you to create the </w:t>
+      </w:r>
+      <w:proofErr w:type="gramStart"/>
       <w:r>
         <w:rPr>
           <w:spacing w:val="-3"/>
         </w:rPr>
+        <w:t>images</w:t>
+      </w:r>
+      <w:proofErr w:type="gramEnd"/>
+      <w:r>
+        <w:rPr>
+          <w:spacing w:val="-3"/>
+        </w:rPr>
+        <w:t xml:space="preserve"> as PostScript (PS), Encapsulated </w:t>
+      </w:r>
+      <w:proofErr w:type="gramStart"/>
+      <w:r>
+        <w:rPr>
+          <w:spacing w:val="-3"/>
+        </w:rPr>
+        <w:t>PostScript (.</w:t>
+      </w:r>
+      <w:proofErr w:type="gramEnd"/>
+      <w:r>
+        <w:rPr>
+          <w:spacing w:val="-3"/>
+        </w:rPr>
+        <w:t xml:space="preserve">EPS), Tagged Image File </w:t>
+      </w:r>
+      <w:proofErr w:type="gramStart"/>
+      <w:r>
+        <w:rPr>
+          <w:spacing w:val="-3"/>
+        </w:rPr>
+        <w:t>Format (.</w:t>
+      </w:r>
+      <w:proofErr w:type="gramEnd"/>
+      <w:r>
+        <w:rPr>
+          <w:spacing w:val="-3"/>
+        </w:rPr>
+        <w:t xml:space="preserve">TIFF), Portable Document </w:t>
+      </w:r>
+      <w:proofErr w:type="gramStart"/>
+      <w:r>
+        <w:rPr>
+          <w:spacing w:val="-3"/>
+        </w:rPr>
+        <w:t>Format (.</w:t>
+      </w:r>
+      <w:proofErr w:type="gramEnd"/>
+      <w:r>
+        <w:rPr>
+          <w:spacing w:val="-3"/>
+        </w:rPr>
+        <w:t xml:space="preserve">PDF), JPEG, or Portable Network </w:t>
+      </w:r>
+      <w:proofErr w:type="gramStart"/>
+      <w:r>
+        <w:rPr>
+          <w:spacing w:val="-3"/>
+        </w:rPr>
+        <w:t>Graphics (.</w:t>
+      </w:r>
+      <w:proofErr w:type="gramEnd"/>
+      <w:r>
+        <w:rPr>
+          <w:spacing w:val="-3"/>
+        </w:rPr>
+        <w:t>PNG)</w:t>
+      </w:r>
+      <w:r>
+        <w:rPr>
+          <w:spacing w:val="-3"/>
+        </w:rPr>
         <w:t>. These programs can</w:t>
       </w:r>
       <w:r>
@@ -4870,7 +5075,21 @@
         <w:rPr>
           <w:spacing w:val="-3"/>
         </w:rPr>
-        <w:t>size them and adjust the resolution settings. If you created your source files in one of the following programs you will be able to submit the graphics without converting to a PS, EPS, TIFF, PDF, or PNG file: Microsoft Word, Microsoft PowerPoint, or Microsoft Excel. Though it is not required, it is strongly recommended that these files be saved in PDF format rather than DOC, XLS, or PPT. Doing so will protect your figures from common font and arrow stroke issues that occur when working on the files across multiple platforms. When submitting your final files, your graphics should all be submitted individually in one of these formats along with the manuscript.</w:t>
+        <w:t xml:space="preserve">size them and adjust the resolution settings. If you created your source files in one of the following programs you will be able to submit the graphics without </w:t>
+      </w:r>
+      <w:proofErr w:type="gramStart"/>
+      <w:r>
+        <w:rPr>
+          <w:spacing w:val="-3"/>
+        </w:rPr>
+        <w:t>converting</w:t>
+      </w:r>
+      <w:proofErr w:type="gramEnd"/>
+      <w:r>
+        <w:rPr>
+          <w:spacing w:val="-3"/>
+        </w:rPr>
+        <w:t xml:space="preserve"> to a PS, EPS, TIFF, PDF, or PNG file: Microsoft Word, Microsoft PowerPoint, or Microsoft Excel. Though it is not required, it is strongly recommended that these files be saved in PDF format rather than DOC, XLS, or PPT. Doing so will protect your figures from common font and arrow stroke issues that occur when working on the files across multiple platforms. When submitting your final files, your graphics should all be submitted individually in one of these formats along with the manuscript.</w:t>
       </w:r>
     </w:p>
     <w:p>
@@ -4922,7 +5141,23 @@
           <w:rFonts w:ascii="Times" w:eastAsia="Times" w:hAnsi="Times" w:cs="Times"/>
           <w:color w:val="000000"/>
         </w:rPr>
-        <w:t xml:space="preserve"> / 21 picas) or page wide (7.16 inches / 181 millimeters / 43 picas). The maximum depth a graphic can be is 8.5 inches (216 millimeters / 54 picas). When choosing the depth of a graphic, please allow space for a caption. Figures can be sized between column and page widths if the author chooses, however, it is recommended that figures </w:t>
+        <w:t xml:space="preserve"> / 21 picas) or page wide (7.16 inches / 181 millimeters / 43 picas). The maximum depth a graphic can </w:t>
+      </w:r>
+      <w:proofErr w:type="gramStart"/>
+      <w:r>
+        <w:rPr>
+          <w:rFonts w:ascii="Times" w:eastAsia="Times" w:hAnsi="Times" w:cs="Times"/>
+          <w:color w:val="000000"/>
+        </w:rPr>
+        <w:t>be is</w:t>
+      </w:r>
+      <w:proofErr w:type="gramEnd"/>
+      <w:r>
+        <w:rPr>
+          <w:rFonts w:ascii="Times" w:eastAsia="Times" w:hAnsi="Times" w:cs="Times"/>
+          <w:color w:val="000000"/>
+        </w:rPr>
+        <w:t xml:space="preserve"> 8.5 inches (216 millimeters / 54 picas). When choosing the depth of a graphic, please allow space for a caption. Figures can be sized between column and page widths if the author chooses, however, it is recommended that figures </w:t>
       </w:r>
       <w:r>
         <w:rPr>
@@ -4935,7 +5170,23 @@
           <w:rFonts w:ascii="Times" w:eastAsia="Times" w:hAnsi="Times" w:cs="Times"/>
           <w:color w:val="000000"/>
         </w:rPr>
-        <w:t xml:space="preserve"> sized less than column width unless when necessary. </w:t>
+        <w:t xml:space="preserve"> sized less than column width </w:t>
+      </w:r>
+      <w:proofErr w:type="gramStart"/>
+      <w:r>
+        <w:rPr>
+          <w:rFonts w:ascii="Times" w:eastAsia="Times" w:hAnsi="Times" w:cs="Times"/>
+          <w:color w:val="000000"/>
+        </w:rPr>
+        <w:t>unless when</w:t>
+      </w:r>
+      <w:proofErr w:type="gramEnd"/>
+      <w:r>
+        <w:rPr>
+          <w:rFonts w:ascii="Times" w:eastAsia="Times" w:hAnsi="Times" w:cs="Times"/>
+          <w:color w:val="000000"/>
+        </w:rPr>
+        <w:t xml:space="preserve"> necessary. </w:t>
       </w:r>
     </w:p>
     <w:p>
@@ -5012,13 +5263,28 @@
           <w:rFonts w:ascii="Times" w:eastAsia="Times" w:hAnsi="Times" w:cs="Times"/>
           <w:color w:val="000000"/>
         </w:rPr>
-        <w:t xml:space="preserve">/ 6 picas x 7.5 picas). Author photos printed in editorials measure 1.59 </w:t>
-      </w:r>
-      <w:r>
-        <w:rPr>
-          <w:rFonts w:ascii="Times" w:eastAsia="Times" w:hAnsi="Times" w:cs="Times"/>
-        </w:rPr>
-        <w:t xml:space="preserve">in </w:t>
+        <w:t xml:space="preserve">/ 6 picas x 7.5 picas). Author photos printed in editorials measure </w:t>
+      </w:r>
+      <w:proofErr w:type="gramStart"/>
+      <w:r>
+        <w:rPr>
+          <w:rFonts w:ascii="Times" w:eastAsia="Times" w:hAnsi="Times" w:cs="Times"/>
+          <w:color w:val="000000"/>
+        </w:rPr>
+        <w:t xml:space="preserve">1.59 </w:t>
+      </w:r>
+      <w:r>
+        <w:rPr>
+          <w:rFonts w:ascii="Times" w:eastAsia="Times" w:hAnsi="Times" w:cs="Times"/>
+        </w:rPr>
+        <w:t>in</w:t>
+      </w:r>
+      <w:proofErr w:type="gramEnd"/>
+      <w:r>
+        <w:rPr>
+          <w:rFonts w:ascii="Times" w:eastAsia="Times" w:hAnsi="Times" w:cs="Times"/>
+        </w:rPr>
+        <w:t xml:space="preserve"> </w:t>
       </w:r>
       <w:r>
         <w:rPr>
@@ -5120,7 +5386,23 @@
           <w:rFonts w:ascii="Times" w:eastAsia="Times" w:hAnsi="Times" w:cs="Times"/>
           <w:color w:val="000000"/>
         </w:rPr>
-        <w:t>The proper resolution of your figures will depend on the type of figure it is as defined in the “Types of Figures” section. Author photographs, color, and grayscale figures should be at least 300dpi. Line art, including tables should be a minimum of 600dpi.</w:t>
+        <w:t xml:space="preserve">The proper resolution of your figures will depend on the type of figure it is as defined in the “Types of Figures” section. Author photographs, color, and grayscale figures should be at least 300dpi. Line art, including </w:t>
+      </w:r>
+      <w:proofErr w:type="gramStart"/>
+      <w:r>
+        <w:rPr>
+          <w:rFonts w:ascii="Times" w:eastAsia="Times" w:hAnsi="Times" w:cs="Times"/>
+          <w:color w:val="000000"/>
+        </w:rPr>
+        <w:t>tables</w:t>
+      </w:r>
+      <w:proofErr w:type="gramEnd"/>
+      <w:r>
+        <w:rPr>
+          <w:rFonts w:ascii="Times" w:eastAsia="Times" w:hAnsi="Times" w:cs="Times"/>
+          <w:color w:val="000000"/>
+        </w:rPr>
+        <w:t xml:space="preserve"> should be a minimum of 600dpi.</w:t>
       </w:r>
     </w:p>
     <w:p>
@@ -5161,12 +5443,53 @@
           <w:color w:val="000000"/>
         </w:rPr>
       </w:pPr>
-      <w:r>
-        <w:rPr>
-          <w:rFonts w:ascii="Times" w:eastAsia="Times" w:hAnsi="Times" w:cs="Times"/>
-          <w:color w:val="000000"/>
-        </w:rPr>
-        <w:t>In order to preserve the figures’ integrity across multiple computer platforms, we accept files in the following formats: .EPS/.PDF/.PS. All fonts must be embedded or text converted to outlines in order to achieve the best-quality results.</w:t>
+      <w:proofErr w:type="gramStart"/>
+      <w:r>
+        <w:rPr>
+          <w:rFonts w:ascii="Times" w:eastAsia="Times" w:hAnsi="Times" w:cs="Times"/>
+          <w:color w:val="000000"/>
+        </w:rPr>
+        <w:t>In order to</w:t>
+      </w:r>
+      <w:proofErr w:type="gramEnd"/>
+      <w:r>
+        <w:rPr>
+          <w:rFonts w:ascii="Times" w:eastAsia="Times" w:hAnsi="Times" w:cs="Times"/>
+          <w:color w:val="000000"/>
+        </w:rPr>
+        <w:t xml:space="preserve"> preserve the figures’ integrity across multiple computer platforms, we accept files in the following </w:t>
+      </w:r>
+      <w:proofErr w:type="gramStart"/>
+      <w:r>
+        <w:rPr>
+          <w:rFonts w:ascii="Times" w:eastAsia="Times" w:hAnsi="Times" w:cs="Times"/>
+          <w:color w:val="000000"/>
+        </w:rPr>
+        <w:t>formats</w:t>
+      </w:r>
+      <w:proofErr w:type="gramEnd"/>
+      <w:r>
+        <w:rPr>
+          <w:rFonts w:ascii="Times" w:eastAsia="Times" w:hAnsi="Times" w:cs="Times"/>
+          <w:color w:val="000000"/>
+        </w:rPr>
+        <w:t xml:space="preserve">: .EPS/.PDF/.PS. All fonts must be embedded or text converted to outlines </w:t>
+      </w:r>
+      <w:proofErr w:type="gramStart"/>
+      <w:r>
+        <w:rPr>
+          <w:rFonts w:ascii="Times" w:eastAsia="Times" w:hAnsi="Times" w:cs="Times"/>
+          <w:color w:val="000000"/>
+        </w:rPr>
+        <w:t>in order to</w:t>
+      </w:r>
+      <w:proofErr w:type="gramEnd"/>
+      <w:r>
+        <w:rPr>
+          <w:rFonts w:ascii="Times" w:eastAsia="Times" w:hAnsi="Times" w:cs="Times"/>
+          <w:color w:val="000000"/>
+        </w:rPr>
+        <w:t xml:space="preserve"> achieve the best-quality results.</w:t>
       </w:r>
     </w:p>
     <w:p>
@@ -5336,7 +5659,25 @@
           <w:color w:val="000000"/>
           <w:spacing w:val="-2"/>
         </w:rPr>
-        <w:t>format” are not the same thing. When bitmap color space is selected, .TIF/.TIFF/.PNG are the recommended file formats.</w:t>
+        <w:t>format” are not the same thing. When bitmap color space is selected, .</w:t>
+      </w:r>
+      <w:proofErr w:type="gramStart"/>
+      <w:r>
+        <w:rPr>
+          <w:rFonts w:ascii="Times" w:eastAsia="Times" w:hAnsi="Times" w:cs="Times"/>
+          <w:color w:val="000000"/>
+          <w:spacing w:val="-2"/>
+        </w:rPr>
+        <w:t>TIF/.</w:t>
+      </w:r>
+      <w:proofErr w:type="gramEnd"/>
+      <w:r>
+        <w:rPr>
+          <w:rFonts w:ascii="Times" w:eastAsia="Times" w:hAnsi="Times" w:cs="Times"/>
+          <w:color w:val="000000"/>
+          <w:spacing w:val="-2"/>
+        </w:rPr>
+        <w:t>TIFF/.PNG are the recommended file formats.</w:t>
       </w:r>
     </w:p>
     <w:p>
@@ -5766,7 +6107,21 @@
         <w:rPr>
           <w:spacing w:val="-2"/>
         </w:rPr>
-        <w:t xml:space="preserve"> Place figure captions below the figures; place table headings above the tables. Do not include captions as part of the figures, or put them in “text boxes” linked to the </w:t>
+        <w:t xml:space="preserve"> Place figure captions below the figures; place table headings above the tables. Do not include captions as part of the </w:t>
+      </w:r>
+      <w:proofErr w:type="gramStart"/>
+      <w:r>
+        <w:rPr>
+          <w:spacing w:val="-2"/>
+        </w:rPr>
+        <w:t>figures, or</w:t>
+      </w:r>
+      <w:proofErr w:type="gramEnd"/>
+      <w:r>
+        <w:rPr>
+          <w:spacing w:val="-2"/>
+        </w:rPr>
+        <w:t xml:space="preserve"> put them in “text boxes” linked to the </w:t>
       </w:r>
       <w:r>
         <w:rPr>
@@ -5826,7 +6181,15 @@
         <w:t>Xplore</w:t>
       </w:r>
       <w:r>
-        <w:t xml:space="preserve"> at no charge, and automatically convert them to grayscale for print versions. </w:t>
+        <w:t xml:space="preserve"> at no </w:t>
+      </w:r>
+      <w:proofErr w:type="gramStart"/>
+      <w:r>
+        <w:t>charge, and</w:t>
+      </w:r>
+      <w:proofErr w:type="gramEnd"/>
+      <w:r>
+        <w:t xml:space="preserve"> automatically convert them to grayscale for print versions. </w:t>
       </w:r>
       <w:r>
         <w:rPr>
@@ -5996,7 +6359,21 @@
         <w:rPr>
           <w:color w:val="000000"/>
         </w:rPr>
-        <w:t xml:space="preserve">References need not be cited in text. When they are, they appear on the line, in square brackets, inside the punctuation. Multiple references are each numbered with separate brackets. When citing a section in a book, please give the relevant page numbers. In text, refer simply to the reference number. Do not use “Ref.” or “reference” except at the beginning of a sentence: “Reference [3] shows ... .” Please do not use automatic endnotes in </w:t>
+        <w:t xml:space="preserve">References need not be cited in text. When they are, they appear on the line, in square brackets, inside the punctuation. Multiple references are each numbered with separate brackets. When citing a section in a book, please give the relevant page numbers. In text, refer simply to the reference number. Do not use “Ref.” or “reference” except at the beginning of a sentence: “Reference [3] shows </w:t>
+      </w:r>
+      <w:proofErr w:type="gramStart"/>
+      <w:r>
+        <w:rPr>
+          <w:color w:val="000000"/>
+        </w:rPr>
+        <w:t>... .</w:t>
+      </w:r>
+      <w:proofErr w:type="gramEnd"/>
+      <w:r>
+        <w:rPr>
+          <w:color w:val="000000"/>
+        </w:rPr>
+        <w:t xml:space="preserve">” Please do not use automatic endnotes in </w:t>
       </w:r>
       <w:r>
         <w:rPr>
@@ -6089,7 +6466,23 @@
           <w:color w:val="000000"/>
           <w:spacing w:val="-4"/>
         </w:rPr>
-        <w:t xml:space="preserve">year. When referencing a patent, provide the day and the month of issue, or application. References may not include all information; please obtain and include relevant information. Do not combine references. There must be only one reference with each number. If there is a URL included with the reference, it can be included at the end of the reference. </w:t>
+        <w:t xml:space="preserve">year. When </w:t>
+      </w:r>
+      <w:proofErr w:type="gramStart"/>
+      <w:r>
+        <w:rPr>
+          <w:color w:val="000000"/>
+          <w:spacing w:val="-4"/>
+        </w:rPr>
+        <w:t>referencing</w:t>
+      </w:r>
+      <w:proofErr w:type="gramEnd"/>
+      <w:r>
+        <w:rPr>
+          <w:color w:val="000000"/>
+          <w:spacing w:val="-4"/>
+        </w:rPr>
+        <w:t xml:space="preserve"> a patent, provide the day and the month of issue, or application. References may not include all information; please obtain and include relevant information. Do not combine references. There must be only one reference with each number. If there is a URL included with the reference, it can be included at the end of the reference. </w:t>
       </w:r>
     </w:p>
     <w:p>
@@ -6429,7 +6822,15 @@
         <w:t>.</w:t>
       </w:r>
       <w:r>
-        <w:t xml:space="preserve"> Depending on the journal, there are various steps to the submission process; please make sure to carefully answer all of the </w:t>
+        <w:t xml:space="preserve"> Depending on the journal, there are various steps to the submission process; please make sure to carefully answer </w:t>
+      </w:r>
+      <w:proofErr w:type="gramStart"/>
+      <w:r>
+        <w:t>all of</w:t>
+      </w:r>
+      <w:proofErr w:type="gramEnd"/>
+      <w:r>
+        <w:t xml:space="preserve"> the </w:t>
       </w:r>
       <w:r>
         <w:rPr>
@@ -6439,7 +6840,15 @@
         <w:t>submission</w:t>
       </w:r>
       <w:r>
-        <w:t xml:space="preserve"> questions presented to you. At the end of each step you must click “Save and Continue”; just uploading the paper is not sufficient. After the last step, you should see a confirmation that the submission is complete. You should also receive an e-mail confirmation. For inquiries regarding the submission of your paper on </w:t>
+        <w:t xml:space="preserve"> questions presented to you. At the end of each step you must click “Save and Continue”; just uploading the paper is not sufficient. After the last step, you should see </w:t>
+      </w:r>
+      <w:proofErr w:type="gramStart"/>
+      <w:r>
+        <w:t>a confirmation</w:t>
+      </w:r>
+      <w:proofErr w:type="gramEnd"/>
+      <w:r>
+        <w:t xml:space="preserve"> that the submission is complete. You should also receive an e-mail confirmation. For inquiries regarding the submission of your paper on </w:t>
       </w:r>
       <w:proofErr w:type="spellStart"/>
       <w:r>
@@ -6490,7 +6899,15 @@
       </w:r>
       <w:proofErr w:type="spellEnd"/>
       <w:r>
-        <w:t xml:space="preserve"> Manuscripts site that will bring you to the journal’s homepage with their detailed requirements; please check these guidelines for your particular journal before you submit.  </w:t>
+        <w:t xml:space="preserve"> Manuscripts site that will bring you to the journal’s homepage with their detailed requirements; please check these guidelines for your </w:t>
+      </w:r>
+      <w:proofErr w:type="gramStart"/>
+      <w:r>
+        <w:t>particular journal</w:t>
+      </w:r>
+      <w:proofErr w:type="gramEnd"/>
+      <w:r>
+        <w:t xml:space="preserve"> before you submit.  </w:t>
       </w:r>
     </w:p>
     <w:p>
@@ -6759,7 +7176,35 @@
         <w:rPr>
           <w:color w:val="000000"/>
         </w:rPr>
-        <w:t>The preferred spelling of the word “acknowledgment” in American English is without an “e” after the “g.” Use the singular heading even if you have many acknowledgments. Avoid expressions such as “One of us (S.B.A.) would like to thank ... .” Instead, write “F. A. Author thanks ... .” In most cases, sponsor and financial support acknowledgments are placed in the unnumbered footnote on the first page, not here.</w:t>
+        <w:t xml:space="preserve">The preferred spelling of the word “acknowledgment” in American English is without an “e” after the “g.” Use the singular heading even if you have many acknowledgments. Avoid expressions such as “One of us (S.B.A.) would like to thank </w:t>
+      </w:r>
+      <w:proofErr w:type="gramStart"/>
+      <w:r>
+        <w:rPr>
+          <w:color w:val="000000"/>
+        </w:rPr>
+        <w:t>... .</w:t>
+      </w:r>
+      <w:proofErr w:type="gramEnd"/>
+      <w:r>
+        <w:rPr>
+          <w:color w:val="000000"/>
+        </w:rPr>
+        <w:t xml:space="preserve">” Instead, write “F. A. Author thanks </w:t>
+      </w:r>
+      <w:proofErr w:type="gramStart"/>
+      <w:r>
+        <w:rPr>
+          <w:color w:val="000000"/>
+        </w:rPr>
+        <w:t>... .</w:t>
+      </w:r>
+      <w:proofErr w:type="gramEnd"/>
+      <w:r>
+        <w:rPr>
+          <w:color w:val="000000"/>
+        </w:rPr>
+        <w:t>” In most cases, sponsor and financial support acknowledgments are placed in the unnumbered footnote on the first page, not here.</w:t>
       </w:r>
     </w:p>
     <w:p>
@@ -7981,8 +8426,18 @@
           <w:sz w:val="16"/>
           <w:szCs w:val="16"/>
         </w:rPr>
-        <w:t>PROCESS Corporation, Boston, MA, USA. Intranets: Internet technologies deployed behind the firewall for corporate productivity. Presented at INET96 Annual Meeting. [Online]. Available:  http://home.process.com/Intranets/wp2.htp</w:t>
-      </w:r>
+        <w:t>PROCESS Corporation, Boston, MA, USA. Intranets: Internet technologies deployed behind the firewall for corporate productivity. Presented at INET96 Annual Meeting. [Online]. Available</w:t>
+      </w:r>
+      <w:proofErr w:type="gramStart"/>
+      <w:r>
+        <w:rPr>
+          <w:color w:val="000000"/>
+          <w:sz w:val="16"/>
+          <w:szCs w:val="16"/>
+        </w:rPr>
+        <w:t>:  http://home.process.com/Intranets/wp2.htp</w:t>
+      </w:r>
+      <w:proofErr w:type="gramEnd"/>
     </w:p>
     <w:p>
       <w:pPr>
@@ -8694,7 +9149,23 @@
           <w:sz w:val="16"/>
           <w:szCs w:val="16"/>
         </w:rPr>
-        <w:t>, Standard number, Corporate author, location, date.</w:t>
+        <w:t xml:space="preserve">, Standard number, </w:t>
+      </w:r>
+      <w:proofErr w:type="gramStart"/>
+      <w:r>
+        <w:rPr>
+          <w:sz w:val="16"/>
+          <w:szCs w:val="16"/>
+        </w:rPr>
+        <w:t>Corporate</w:t>
+      </w:r>
+      <w:proofErr w:type="gramEnd"/>
+      <w:r>
+        <w:rPr>
+          <w:sz w:val="16"/>
+          <w:szCs w:val="16"/>
+        </w:rPr>
+        <w:t xml:space="preserve"> author, location, date.</w:t>
       </w:r>
     </w:p>
     <w:p>
@@ -8817,12 +9288,21 @@
           <w:szCs w:val="16"/>
         </w:rPr>
       </w:pPr>
-      <w:r>
-        <w:rPr>
-          <w:sz w:val="16"/>
-          <w:szCs w:val="16"/>
-        </w:rPr>
-        <w:t>Author,  Date, Year. “Title of Dataset,” distributed by Publisher/Distributor, http://url.com (or if DOI is used, end with a period)</w:t>
+      <w:proofErr w:type="gramStart"/>
+      <w:r>
+        <w:rPr>
+          <w:sz w:val="16"/>
+          <w:szCs w:val="16"/>
+        </w:rPr>
+        <w:t>Author,  Date</w:t>
+      </w:r>
+      <w:proofErr w:type="gramEnd"/>
+      <w:r>
+        <w:rPr>
+          <w:sz w:val="16"/>
+          <w:szCs w:val="16"/>
+        </w:rPr>
+        <w:t>, Year. “Title of Dataset,” distributed by Publisher/Distributor, http://url.com (or if DOI is used, end with a period)</w:t>
       </w:r>
     </w:p>
     <w:p>
@@ -8949,6 +9429,7 @@
           <w:szCs w:val="16"/>
         </w:rPr>
       </w:pPr>
+      <w:proofErr w:type="gramStart"/>
       <w:r>
         <w:rPr>
           <w:rFonts w:ascii="Times" w:hAnsi="Times" w:cs="Times"/>
@@ -8956,7 +9437,37 @@
           <w:sz w:val="16"/>
           <w:szCs w:val="16"/>
         </w:rPr>
-        <w:t>Author,  Date published or disseminated, Year. “Complete title, including ed./vers.#,” distributed by Publisher/</w:t>
+        <w:t>Author,  Date</w:t>
+      </w:r>
+      <w:proofErr w:type="gramEnd"/>
+      <w:r>
+        <w:rPr>
+          <w:rFonts w:ascii="Times" w:hAnsi="Times" w:cs="Times"/>
+          <w:color w:val="000000"/>
+          <w:sz w:val="16"/>
+          <w:szCs w:val="16"/>
+        </w:rPr>
+        <w:t xml:space="preserve"> published or disseminated, Year. “Complete title, including ed./</w:t>
+      </w:r>
+      <w:proofErr w:type="gramStart"/>
+      <w:r>
+        <w:rPr>
+          <w:rFonts w:ascii="Times" w:hAnsi="Times" w:cs="Times"/>
+          <w:color w:val="000000"/>
+          <w:sz w:val="16"/>
+          <w:szCs w:val="16"/>
+        </w:rPr>
+        <w:t>vers.#</w:t>
+      </w:r>
+      <w:proofErr w:type="gramEnd"/>
+      <w:r>
+        <w:rPr>
+          <w:rFonts w:ascii="Times" w:hAnsi="Times" w:cs="Times"/>
+          <w:color w:val="000000"/>
+          <w:sz w:val="16"/>
+          <w:szCs w:val="16"/>
+        </w:rPr>
+        <w:t>,” distributed by Publisher/</w:t>
       </w:r>
       <w:r>
         <w:rPr>
@@ -9317,7 +9828,21 @@
         <w:rPr>
           <w:color w:val="000000"/>
         </w:rPr>
-        <w:t xml:space="preserve"> (publisher name, year) similar to a reference. Current and previous research interests end the paragraph.</w:t>
+        <w:t xml:space="preserve"> (publisher name, year) </w:t>
+      </w:r>
+      <w:proofErr w:type="gramStart"/>
+      <w:r>
+        <w:rPr>
+          <w:color w:val="000000"/>
+        </w:rPr>
+        <w:t>similar to</w:t>
+      </w:r>
+      <w:proofErr w:type="gramEnd"/>
+      <w:r>
+        <w:rPr>
+          <w:color w:val="000000"/>
+        </w:rPr>
+        <w:t xml:space="preserve"> a reference. Current and previous research interests end the paragraph.</w:t>
       </w:r>
     </w:p>
     <w:p>
@@ -9400,11 +9925,19 @@
       <w:r>
         <w:t xml:space="preserve"> </w:t>
       </w:r>
-      <w:r>
-        <w:rPr>
-          <w:rFonts w:ascii="Times" w:eastAsia="Times" w:hAnsi="Times" w:cs="Times"/>
-        </w:rPr>
-        <w:t xml:space="preserve">photograph and biography not available at the time of publication.  </w:t>
+      <w:proofErr w:type="gramStart"/>
+      <w:r>
+        <w:rPr>
+          <w:rFonts w:ascii="Times" w:eastAsia="Times" w:hAnsi="Times" w:cs="Times"/>
+        </w:rPr>
+        <w:t>photograph</w:t>
+      </w:r>
+      <w:proofErr w:type="gramEnd"/>
+      <w:r>
+        <w:rPr>
+          <w:rFonts w:ascii="Times" w:eastAsia="Times" w:hAnsi="Times" w:cs="Times"/>
+        </w:rPr>
+        <w:t xml:space="preserve"> and biography not available at the time of publication.  </w:t>
       </w:r>
     </w:p>
     <w:p>
@@ -9432,7 +9965,21 @@
         <w:rPr>
           <w:rFonts w:ascii="Times" w:eastAsia="Times" w:hAnsi="Times" w:cs="Times"/>
         </w:rPr>
-        <w:t>(Member, IEEE), photograph and biography not availa</w:t>
+        <w:t xml:space="preserve">(Member, IEEE), </w:t>
+      </w:r>
+      <w:proofErr w:type="gramStart"/>
+      <w:r>
+        <w:rPr>
+          <w:rFonts w:ascii="Times" w:eastAsia="Times" w:hAnsi="Times" w:cs="Times"/>
+        </w:rPr>
+        <w:t>photograph</w:t>
+      </w:r>
+      <w:proofErr w:type="gramEnd"/>
+      <w:r>
+        <w:rPr>
+          <w:rFonts w:ascii="Times" w:eastAsia="Times" w:hAnsi="Times" w:cs="Times"/>
+        </w:rPr>
+        <w:t xml:space="preserve"> and biography not availa</w:t>
       </w:r>
       <w:r>
         <w:rPr>
@@ -12182,6 +12729,7 @@
   <w:style w:type="character" w:default="1" w:styleId="Absatz-Standardschriftart">
     <w:name w:val="Default Paragraph Font"/>
     <w:uiPriority w:val="1"/>
+    <w:semiHidden/>
     <w:unhideWhenUsed/>
   </w:style>
   <w:style w:type="table" w:default="1" w:styleId="NormaleTabelle">

</xml_diff>